<commit_message>
Add comments everwhere and password strength bar
also deleted used classes
</commit_message>
<xml_diff>
--- a/Accessment-2-docs/Michael-Doc.docx
+++ b/Accessment-2-docs/Michael-Doc.docx
@@ -7,14 +7,18 @@
         <w:rPr>
           <w:b/>
           <w:bCs/>
-        </w:rPr>
-      </w:pPr>
-      <w:r>
-        <w:rPr>
-          <w:b/>
-          <w:bCs/>
-        </w:rPr>
-        <w:t>Background research into technology possibilities</w:t>
+          <w:sz w:val="36"/>
+          <w:szCs w:val="36"/>
+        </w:rPr>
+      </w:pPr>
+      <w:r>
+        <w:rPr>
+          <w:b/>
+          <w:bCs/>
+          <w:sz w:val="36"/>
+          <w:szCs w:val="36"/>
+        </w:rPr>
+        <w:t xml:space="preserve">Background research </w:t>
       </w:r>
     </w:p>
     <w:p>
@@ -34,7 +38,13 @@
         <w:t>Angular</w:t>
       </w:r>
       <w:r>
-        <w:t xml:space="preserve"> (google)</w:t>
+        <w:t xml:space="preserve"> (</w:t>
+      </w:r>
+      <w:r>
+        <w:t>G</w:t>
+      </w:r>
+      <w:r>
+        <w:t>oogle)</w:t>
       </w:r>
     </w:p>
     <w:p>
@@ -51,13 +61,11 @@
       <w:r>
         <w:t xml:space="preserve"> (</w:t>
       </w:r>
-      <w:proofErr w:type="spellStart"/>
-      <w:r>
-        <w:t>facebook</w:t>
-      </w:r>
-      <w:proofErr w:type="spellEnd"/>
-      <w:r>
-        <w:t>)</w:t>
+      <w:r>
+        <w:t>F</w:t>
+      </w:r>
+      <w:r>
+        <w:t>acebook)</w:t>
       </w:r>
     </w:p>
     <w:p>
@@ -68,11 +76,9 @@
           <w:numId w:val="3"/>
         </w:numPr>
       </w:pPr>
-      <w:proofErr w:type="spellStart"/>
       <w:r>
         <w:t>VueJs</w:t>
       </w:r>
-      <w:proofErr w:type="spellEnd"/>
     </w:p>
     <w:p>
       <w:pPr>
@@ -83,13 +89,17 @@
         </w:numPr>
       </w:pPr>
       <w:r>
-        <w:t xml:space="preserve">Plain HTML, CSS and </w:t>
-      </w:r>
-      <w:proofErr w:type="spellStart"/>
-      <w:r>
-        <w:t>Javascript</w:t>
-      </w:r>
-      <w:proofErr w:type="spellEnd"/>
+        <w:t xml:space="preserve">Plain HTML, </w:t>
+      </w:r>
+      <w:r>
+        <w:t>CSS,</w:t>
+      </w:r>
+      <w:r>
+        <w:t xml:space="preserve"> and </w:t>
+      </w:r>
+      <w:r>
+        <w:t>JavaScript (don’t use a framework)</w:t>
+      </w:r>
     </w:p>
     <w:p>
       <w:pPr>
@@ -105,6 +115,9 @@
     </w:p>
     <w:p>
       <w:r>
+        <w:t xml:space="preserve">Potential </w:t>
+      </w:r>
+      <w:r>
         <w:t>Languages:</w:t>
       </w:r>
     </w:p>
@@ -146,6 +159,9 @@
     </w:p>
     <w:p>
       <w:r>
+        <w:t xml:space="preserve">Potential </w:t>
+      </w:r>
+      <w:r>
         <w:t>Styling libraries:</w:t>
       </w:r>
     </w:p>
@@ -157,11 +173,9 @@
           <w:numId w:val="5"/>
         </w:numPr>
       </w:pPr>
-      <w:proofErr w:type="spellStart"/>
-      <w:r>
-        <w:t>Boostrap</w:t>
-      </w:r>
-      <w:proofErr w:type="spellEnd"/>
+      <w:r>
+        <w:t>Bootstrap</w:t>
+      </w:r>
     </w:p>
     <w:p>
       <w:pPr>
@@ -183,23 +197,694 @@
           <w:numId w:val="5"/>
         </w:numPr>
       </w:pPr>
-      <w:proofErr w:type="spellStart"/>
       <w:r>
         <w:t>Bulma</w:t>
       </w:r>
-      <w:proofErr w:type="spellEnd"/>
-    </w:p>
-    <w:p>
-      <w:pPr>
-        <w:rPr>
-          <w:b/>
-          <w:bCs/>
-        </w:rPr>
-      </w:pPr>
-      <w:r>
-        <w:rPr>
-          <w:b/>
-          <w:bCs/>
+    </w:p>
+    <w:p>
+      <w:pPr>
+        <w:rPr>
+          <w:b/>
+          <w:bCs/>
+        </w:rPr>
+      </w:pPr>
+      <w:r>
+        <w:rPr>
+          <w:b/>
+          <w:bCs/>
+        </w:rPr>
+        <w:t xml:space="preserve">What is </w:t>
+      </w:r>
+      <w:r>
+        <w:rPr>
+          <w:b/>
+          <w:bCs/>
+        </w:rPr>
+        <w:t>Angular</w:t>
+      </w:r>
+      <w:r>
+        <w:rPr>
+          <w:b/>
+          <w:bCs/>
+        </w:rPr>
+        <w:t>?</w:t>
+      </w:r>
+    </w:p>
+    <w:p>
+      <w:r>
+        <w:t>It is a Typescript based framework for building</w:t>
+      </w:r>
+      <w:r>
+        <w:t xml:space="preserve"> </w:t>
+      </w:r>
+      <w:r>
+        <w:t>“single-page client applications using HTML and TypeScript”</w:t>
+      </w:r>
+      <w:r>
+        <w:t xml:space="preserve"> </w:t>
+      </w:r>
+      <w:r>
+        <w:t>[4</w:t>
+      </w:r>
+      <w:r>
+        <w:t>].</w:t>
+      </w:r>
+      <w:r>
+        <w:t xml:space="preserve"> It</w:t>
+      </w:r>
+      <w:r>
+        <w:t xml:space="preserve"> is an </w:t>
+      </w:r>
+      <w:r>
+        <w:t>open-source</w:t>
+      </w:r>
+      <w:r>
+        <w:t xml:space="preserve"> project started by </w:t>
+      </w:r>
+      <w:r>
+        <w:t>a google team.</w:t>
+      </w:r>
+    </w:p>
+    <w:p>
+      <w:pPr>
+        <w:rPr>
+          <w:b/>
+          <w:bCs/>
+        </w:rPr>
+      </w:pPr>
+      <w:r>
+        <w:rPr>
+          <w:b/>
+          <w:bCs/>
+        </w:rPr>
+        <w:t xml:space="preserve">What is </w:t>
+      </w:r>
+      <w:r>
+        <w:rPr>
+          <w:b/>
+          <w:bCs/>
+        </w:rPr>
+        <w:t>React</w:t>
+      </w:r>
+      <w:r>
+        <w:rPr>
+          <w:b/>
+          <w:bCs/>
+        </w:rPr>
+        <w:t>?</w:t>
+      </w:r>
+    </w:p>
+    <w:p>
+      <w:r>
+        <w:t xml:space="preserve">It is a </w:t>
+      </w:r>
+      <w:r>
+        <w:t>Component based JavaScript</w:t>
+      </w:r>
+      <w:r>
+        <w:t xml:space="preserve"> </w:t>
+      </w:r>
+      <w:r>
+        <w:t>framework for</w:t>
+      </w:r>
+      <w:r>
+        <w:t xml:space="preserve"> creat</w:t>
+      </w:r>
+      <w:r>
+        <w:t>ing</w:t>
+      </w:r>
+      <w:r>
+        <w:t xml:space="preserve"> complex UI’s</w:t>
+      </w:r>
+      <w:r>
+        <w:t>.</w:t>
+      </w:r>
+      <w:r>
+        <w:t xml:space="preserve"> </w:t>
+      </w:r>
+      <w:r>
+        <w:t>“</w:t>
+      </w:r>
+      <w:r>
+        <w:t>I</w:t>
+      </w:r>
+      <w:r>
+        <w:t>t is maintained by Facebook and a community of individual developers and companies” [5]</w:t>
+      </w:r>
+      <w:r>
+        <w:t>.</w:t>
+      </w:r>
+      <w:r>
+        <w:t xml:space="preserve"> And </w:t>
+      </w:r>
+      <w:r>
+        <w:t>is one of the more popular frameworks. And supports many 3</w:t>
+      </w:r>
+      <w:r>
+        <w:rPr>
+          <w:vertAlign w:val="superscript"/>
+        </w:rPr>
+        <w:t>rd</w:t>
+      </w:r>
+      <w:r>
+        <w:t xml:space="preserve"> party libraries and modules.</w:t>
+      </w:r>
+    </w:p>
+    <w:p>
+      <w:pPr>
+        <w:rPr>
+          <w:b/>
+          <w:bCs/>
+        </w:rPr>
+      </w:pPr>
+      <w:r>
+        <w:rPr>
+          <w:b/>
+          <w:bCs/>
+        </w:rPr>
+        <w:t xml:space="preserve">What is </w:t>
+      </w:r>
+      <w:r>
+        <w:rPr>
+          <w:b/>
+          <w:bCs/>
+        </w:rPr>
+        <w:t>VueJs</w:t>
+      </w:r>
+      <w:r>
+        <w:rPr>
+          <w:b/>
+          <w:bCs/>
+        </w:rPr>
+        <w:t>?</w:t>
+      </w:r>
+    </w:p>
+    <w:p>
+      <w:r>
+        <w:t>It is</w:t>
+      </w:r>
+      <w:r>
+        <w:t xml:space="preserve"> a </w:t>
+      </w:r>
+      <w:r>
+        <w:t>non-monolithic</w:t>
+      </w:r>
+      <w:r>
+        <w:t xml:space="preserve"> </w:t>
+      </w:r>
+      <w:r>
+        <w:t>framework, normally used in conjunction with other libraries</w:t>
+      </w:r>
+      <w:r>
+        <w:t xml:space="preserve"> to build a </w:t>
+      </w:r>
+      <w:r>
+        <w:t>fully-fledged</w:t>
+      </w:r>
+      <w:r>
+        <w:t xml:space="preserve"> </w:t>
+      </w:r>
+      <w:r>
+        <w:t>Modern website</w:t>
+      </w:r>
+      <w:r>
+        <w:t xml:space="preserve"> </w:t>
+      </w:r>
+      <w:r>
+        <w:t xml:space="preserve">it </w:t>
+      </w:r>
+      <w:r>
+        <w:t>“</w:t>
+      </w:r>
+      <w:r>
+        <w:t>is a progressive framework for building user interfaces” [6]</w:t>
+      </w:r>
+      <w:r>
+        <w:t>.</w:t>
+      </w:r>
+      <w:r>
+        <w:t xml:space="preserve"> And the </w:t>
+      </w:r>
+      <w:r>
+        <w:t>“</w:t>
+      </w:r>
+      <w:r>
+        <w:t>The core library is focused on the view layer only</w:t>
+      </w:r>
+      <w:r>
+        <w:t>”</w:t>
+      </w:r>
+      <w:r>
+        <w:t xml:space="preserve"> </w:t>
+      </w:r>
+      <w:r>
+        <w:t>[6]</w:t>
+      </w:r>
+      <w:r>
+        <w:t>.</w:t>
+      </w:r>
+    </w:p>
+    <w:p>
+      <w:pPr>
+        <w:rPr>
+          <w:b/>
+          <w:bCs/>
+        </w:rPr>
+      </w:pPr>
+      <w:r>
+        <w:rPr>
+          <w:b/>
+          <w:bCs/>
+        </w:rPr>
+        <w:t xml:space="preserve">What is </w:t>
+      </w:r>
+      <w:r>
+        <w:rPr>
+          <w:b/>
+          <w:bCs/>
+        </w:rPr>
+        <w:t>Django</w:t>
+      </w:r>
+      <w:r>
+        <w:rPr>
+          <w:b/>
+          <w:bCs/>
+        </w:rPr>
+        <w:t>?</w:t>
+      </w:r>
+    </w:p>
+    <w:p>
+      <w:r>
+        <w:t>“Django is a high-level Python Web framework that encourages rapid development and clean, pragmatic design” [7]</w:t>
+      </w:r>
+      <w:r>
+        <w:t>.</w:t>
+      </w:r>
+      <w:r>
+        <w:t xml:space="preserve"> It used python </w:t>
+      </w:r>
+      <w:r>
+        <w:t>as its language of choice</w:t>
+      </w:r>
+      <w:r>
+        <w:t>, making it easy to implement.</w:t>
+      </w:r>
+    </w:p>
+    <w:p>
+      <w:pPr>
+        <w:rPr>
+          <w:b/>
+          <w:bCs/>
+        </w:rPr>
+      </w:pPr>
+      <w:r>
+        <w:rPr>
+          <w:b/>
+          <w:bCs/>
+        </w:rPr>
+        <w:t>What is Bootstrap, Foundation and Bulma?</w:t>
+      </w:r>
+    </w:p>
+    <w:p>
+      <w:r>
+        <w:rPr>
+          <w:b/>
+          <w:bCs/>
+        </w:rPr>
+        <w:t>Bootstrap</w:t>
+      </w:r>
+      <w:r>
+        <w:t xml:space="preserve"> is a “</w:t>
+      </w:r>
+      <w:r>
+        <w:t>a collection of HTML, CSS, and JavaScript tools for creating and building web pages and web applications</w:t>
+      </w:r>
+      <w:r>
+        <w:t>” [8]. It make</w:t>
+      </w:r>
+      <w:r>
+        <w:t>s</w:t>
+      </w:r>
+      <w:r>
+        <w:t xml:space="preserve"> it quick and easy to produce a </w:t>
+      </w:r>
+      <w:r>
+        <w:t>good-looking</w:t>
+      </w:r>
+      <w:r>
+        <w:t xml:space="preserve"> </w:t>
+      </w:r>
+      <w:r>
+        <w:t>website and</w:t>
+      </w:r>
+      <w:r>
+        <w:t xml:space="preserve"> allows the developer to spend more time working on functionality</w:t>
+      </w:r>
+      <w:r>
+        <w:t>, than worr</w:t>
+      </w:r>
+      <w:r>
+        <w:t>y</w:t>
+      </w:r>
+      <w:r>
+        <w:t>ing</w:t>
+      </w:r>
+      <w:r>
+        <w:t xml:space="preserve"> about the style of components.</w:t>
+      </w:r>
+    </w:p>
+    <w:p>
+      <w:r>
+        <w:rPr>
+          <w:b/>
+          <w:bCs/>
+        </w:rPr>
+        <w:lastRenderedPageBreak/>
+        <w:t>Foundatio</w:t>
+      </w:r>
+      <w:r>
+        <w:rPr>
+          <w:b/>
+          <w:bCs/>
+        </w:rPr>
+        <w:t xml:space="preserve">n is a </w:t>
+      </w:r>
+      <w:r>
+        <w:t>“</w:t>
+      </w:r>
+      <w:r>
+        <w:t>Foundation is a family of responsive front-end frameworks that make it easy to design beautiful responsive websites, apps and emails that look amazing on any device</w:t>
+      </w:r>
+      <w:r>
+        <w:t xml:space="preserve"> </w:t>
+      </w:r>
+      <w:r>
+        <w:t>[9</w:t>
+      </w:r>
+      <w:r>
+        <w:t>]”</w:t>
+      </w:r>
+      <w:r>
+        <w:t>.</w:t>
+      </w:r>
+      <w:r>
+        <w:t xml:space="preserve"> And claims to be the most </w:t>
+      </w:r>
+      <w:r>
+        <w:t>advanced</w:t>
+      </w:r>
+      <w:r>
+        <w:t xml:space="preserve"> responsive front-end </w:t>
+      </w:r>
+      <w:r>
+        <w:t xml:space="preserve">framework. It is also </w:t>
+      </w:r>
+      <w:r>
+        <w:t>an</w:t>
+      </w:r>
+      <w:r>
+        <w:t xml:space="preserve"> </w:t>
+      </w:r>
+      <w:r>
+        <w:t>open-source</w:t>
+      </w:r>
+      <w:r>
+        <w:t xml:space="preserve"> project hosted on Github.</w:t>
+      </w:r>
+      <w:r>
+        <w:t xml:space="preserve"> It is composed of HTML CSS and </w:t>
+      </w:r>
+      <w:r>
+        <w:t>JavaScript</w:t>
+      </w:r>
+      <w:r>
+        <w:t>.</w:t>
+      </w:r>
+    </w:p>
+    <w:p>
+      <w:r>
+        <w:rPr>
+          <w:b/>
+          <w:bCs/>
+        </w:rPr>
+        <w:t>Bulma</w:t>
+      </w:r>
+      <w:r>
+        <w:rPr>
+          <w:b/>
+          <w:bCs/>
+        </w:rPr>
+        <w:t xml:space="preserve"> </w:t>
+      </w:r>
+      <w:r>
+        <w:t>is a “</w:t>
+      </w:r>
+      <w:r>
+        <w:t xml:space="preserve">free, </w:t>
+      </w:r>
+      <w:r>
+        <w:t>open-source</w:t>
+      </w:r>
+      <w:r>
+        <w:t xml:space="preserve"> framework that provides ready-to-use frontend </w:t>
+      </w:r>
+      <w:r>
+        <w:t>components</w:t>
+      </w:r>
+      <w:r>
+        <w:t>” [</w:t>
+      </w:r>
+      <w:r>
+        <w:t>10]</w:t>
+      </w:r>
+      <w:r>
+        <w:t xml:space="preserve">. It is a relatively new library. </w:t>
+      </w:r>
+      <w:r>
+        <w:t>However,</w:t>
+      </w:r>
+      <w:r>
+        <w:t xml:space="preserve"> this technology is easy to use and </w:t>
+      </w:r>
+      <w:r>
+        <w:t xml:space="preserve">its </w:t>
+      </w:r>
+      <w:r>
+        <w:t>implementation</w:t>
+      </w:r>
+      <w:r>
+        <w:t xml:space="preserve"> and is </w:t>
+      </w:r>
+      <w:r>
+        <w:t>similar too</w:t>
+      </w:r>
+      <w:r>
+        <w:t xml:space="preserve"> a</w:t>
+      </w:r>
+      <w:r>
+        <w:t xml:space="preserve"> vanilla bootstrap implementation.</w:t>
+      </w:r>
+    </w:p>
+    <w:p>
+      <w:pPr>
+        <w:rPr>
+          <w:b/>
+          <w:bCs/>
+        </w:rPr>
+      </w:pPr>
+      <w:r>
+        <w:rPr>
+          <w:b/>
+          <w:bCs/>
+        </w:rPr>
+        <w:t>What is JavaScript?</w:t>
+      </w:r>
+    </w:p>
+    <w:p>
+      <w:pPr>
+        <w:rPr>
+          <w:b/>
+          <w:bCs/>
+        </w:rPr>
+      </w:pPr>
+      <w:r>
+        <w:t xml:space="preserve">Mozilla defines JavaScript as </w:t>
+      </w:r>
+      <w:r>
+        <w:rPr>
+          <w:b/>
+          <w:bCs/>
+        </w:rPr>
+        <w:t>“</w:t>
+      </w:r>
+      <w:r>
+        <w:rPr>
+          <w:b/>
+          <w:bCs/>
+        </w:rPr>
+        <w:t>a scripting language that enables you to create dynamically updating content, control multimedia, animate images, and pretty much everything else</w:t>
+      </w:r>
+      <w:r>
+        <w:rPr>
+          <w:b/>
+          <w:bCs/>
+        </w:rPr>
+        <w:t>.”</w:t>
+      </w:r>
+      <w:r>
+        <w:t xml:space="preserve"> [12]</w:t>
+      </w:r>
+      <w:r>
+        <w:t>. It is also the language of choice for the module then general.</w:t>
+      </w:r>
+      <w:r>
+        <w:t xml:space="preserve"> It is largely used in web development</w:t>
+      </w:r>
+      <w:r>
+        <w:t>.</w:t>
+      </w:r>
+    </w:p>
+    <w:p>
+      <w:pPr>
+        <w:rPr>
+          <w:b/>
+          <w:bCs/>
+        </w:rPr>
+      </w:pPr>
+      <w:r>
+        <w:rPr>
+          <w:b/>
+          <w:bCs/>
+        </w:rPr>
+        <w:t>What is Python?</w:t>
+      </w:r>
+    </w:p>
+    <w:p>
+      <w:r>
+        <w:t xml:space="preserve">Python.org describes its language as </w:t>
+      </w:r>
+      <w:r>
+        <w:rPr>
+          <w:b/>
+          <w:bCs/>
+        </w:rPr>
+        <w:t>“</w:t>
+      </w:r>
+      <w:r>
+        <w:rPr>
+          <w:b/>
+          <w:bCs/>
+        </w:rPr>
+        <w:t>an interpreted, object-oriented, high-level programming language with dynamic semantics</w:t>
+      </w:r>
+      <w:r>
+        <w:rPr>
+          <w:b/>
+          <w:bCs/>
+        </w:rPr>
+        <w:t>”</w:t>
+      </w:r>
+      <w:r>
+        <w:t xml:space="preserve"> </w:t>
+      </w:r>
+      <w:r>
+        <w:t>[13]</w:t>
+      </w:r>
+      <w:r>
+        <w:t xml:space="preserve">. </w:t>
+      </w:r>
+      <w:r>
+        <w:t xml:space="preserve"> It is easy to use with simple syntax</w:t>
+      </w:r>
+      <w:r>
+        <w:t xml:space="preserve"> and has a large range of 3</w:t>
+      </w:r>
+      <w:r>
+        <w:rPr>
+          <w:vertAlign w:val="superscript"/>
+        </w:rPr>
+        <w:t>rd</w:t>
+      </w:r>
+      <w:r>
+        <w:t xml:space="preserve"> part modules and libraries. Python is generally only used for font-end web development injunction with Python, however, is extensively used for backend processes.</w:t>
+      </w:r>
+    </w:p>
+    <w:p>
+      <w:pPr>
+        <w:tabs>
+          <w:tab w:val="left" w:pos="3553"/>
+        </w:tabs>
+        <w:rPr>
+          <w:b/>
+          <w:bCs/>
+        </w:rPr>
+      </w:pPr>
+      <w:r>
+        <w:rPr>
+          <w:b/>
+          <w:bCs/>
+        </w:rPr>
+        <w:t xml:space="preserve">What is TypeScript?  </w:t>
+      </w:r>
+      <w:r>
+        <w:rPr>
+          <w:b/>
+          <w:bCs/>
+        </w:rPr>
+        <w:tab/>
+      </w:r>
+    </w:p>
+    <w:p>
+      <w:pPr>
+        <w:rPr>
+          <w:b/>
+          <w:bCs/>
+        </w:rPr>
+      </w:pPr>
+      <w:r>
+        <w:t xml:space="preserve">In short TypeScript is JavaScript but enforced </w:t>
+      </w:r>
+      <w:r>
+        <w:t>static</w:t>
+      </w:r>
+      <w:r>
+        <w:t xml:space="preserve"> typing. </w:t>
+      </w:r>
+      <w:r>
+        <w:t xml:space="preserve">The TypeScript website describes its language as </w:t>
+      </w:r>
+      <w:r>
+        <w:rPr>
+          <w:b/>
+          <w:bCs/>
+        </w:rPr>
+        <w:t>“an open-source language which builds on JavaScript, one of the world’s most used tools, by adding static type definitions.”</w:t>
+      </w:r>
+      <w:r>
+        <w:t xml:space="preserve"> </w:t>
+      </w:r>
+      <w:r>
+        <w:t>[14].</w:t>
+      </w:r>
+      <w:r>
+        <w:t xml:space="preserve"> It is rising in popularity within the web-development industry.</w:t>
+      </w:r>
+    </w:p>
+    <w:p>
+      <w:pPr>
+        <w:rPr>
+          <w:b/>
+          <w:bCs/>
+          <w:sz w:val="36"/>
+          <w:szCs w:val="36"/>
+        </w:rPr>
+      </w:pPr>
+      <w:r>
+        <w:rPr>
+          <w:b/>
+          <w:bCs/>
+          <w:sz w:val="36"/>
+          <w:szCs w:val="36"/>
         </w:rPr>
         <w:t>Justification of the selected technology.</w:t>
       </w:r>
@@ -218,7 +903,14 @@
         </w:numPr>
       </w:pPr>
       <w:r>
-        <w:t>React (Framework)</w:t>
+        <w:rPr>
+          <w:b/>
+          <w:bCs/>
+        </w:rPr>
+        <w:t>React</w:t>
+      </w:r>
+      <w:r>
+        <w:t xml:space="preserve"> (Framework)</w:t>
       </w:r>
     </w:p>
     <w:p>
@@ -230,19 +922,20 @@
         </w:numPr>
       </w:pPr>
       <w:r>
-        <w:t>B</w:t>
-      </w:r>
-      <w:r>
-        <w:t>ootstrap</w:t>
-      </w:r>
-      <w:r>
-        <w:t xml:space="preserve"> 4</w:t>
-      </w:r>
-      <w:r>
-        <w:t xml:space="preserve"> </w:t>
-      </w:r>
-      <w:r>
-        <w:t>(Styling CSS classes)</w:t>
+        <w:rPr>
+          <w:b/>
+          <w:bCs/>
+        </w:rPr>
+        <w:t>Bootstrap</w:t>
+      </w:r>
+      <w:r>
+        <w:t xml:space="preserve"> 4 (Styling CSS classes</w:t>
+      </w:r>
+      <w:r>
+        <w:t>/Components</w:t>
+      </w:r>
+      <w:r>
+        <w:t>)</w:t>
       </w:r>
     </w:p>
     <w:p>
@@ -254,10 +947,17 @@
         </w:numPr>
       </w:pPr>
       <w:r>
-        <w:t>‘react-bootstrap’</w:t>
-      </w:r>
-      <w:r>
-        <w:t xml:space="preserve"> (A Combination of the two libraries above)</w:t>
+        <w:t>‘</w:t>
+      </w:r>
+      <w:r>
+        <w:rPr>
+          <w:b/>
+          <w:bCs/>
+        </w:rPr>
+        <w:t>react-bootstrap</w:t>
+      </w:r>
+      <w:r>
+        <w:t>’ (A Combination of the two libraries above)</w:t>
       </w:r>
     </w:p>
     <w:p>
@@ -267,8 +967,16 @@
           <w:ilvl w:val="0"/>
           <w:numId w:val="1"/>
         </w:numPr>
-      </w:pPr>
-      <w:r>
+        <w:rPr>
+          <w:b/>
+          <w:bCs/>
+        </w:rPr>
+      </w:pPr>
+      <w:r>
+        <w:rPr>
+          <w:b/>
+          <w:bCs/>
+        </w:rPr>
         <w:t>JavaScript</w:t>
       </w:r>
     </w:p>
@@ -284,187 +992,187 @@
           <w:b/>
           <w:bCs/>
         </w:rPr>
-        <w:t xml:space="preserve">Reasonings per </w:t>
-      </w:r>
-      <w:r>
-        <w:rPr>
-          <w:b/>
-          <w:bCs/>
-        </w:rPr>
-        <w:t>technology</w:t>
-      </w:r>
-      <w:r>
-        <w:rPr>
-          <w:b/>
-          <w:bCs/>
-        </w:rPr>
+        <w:t>Reasonings per technology.</w:t>
+      </w:r>
+    </w:p>
+    <w:p>
+      <w:pPr>
+        <w:rPr>
+          <w:b/>
+          <w:bCs/>
+        </w:rPr>
+      </w:pPr>
+      <w:r>
+        <w:rPr>
+          <w:b/>
+          <w:bCs/>
+        </w:rPr>
+        <w:t>Why React</w:t>
+      </w:r>
+      <w:r>
+        <w:rPr>
+          <w:b/>
+          <w:bCs/>
+        </w:rPr>
+        <w:t>?</w:t>
+      </w:r>
+    </w:p>
+    <w:p>
+      <w:r>
+        <w:t>Firstly,</w:t>
+      </w:r>
+      <w:r>
+        <w:t xml:space="preserve"> React claims:</w:t>
+      </w:r>
+    </w:p>
+    <w:p>
+      <w:pPr>
+        <w:rPr>
+          <w:b/>
+          <w:bCs/>
+        </w:rPr>
+      </w:pPr>
+      <w:r>
+        <w:rPr>
+          <w:b/>
+          <w:bCs/>
+        </w:rPr>
+        <w:tab/>
+        <w:t>“React makes it painless to create interactive UIs”</w:t>
+      </w:r>
+      <w:r>
+        <w:rPr>
+          <w:b/>
+          <w:bCs/>
+        </w:rPr>
+        <w:t xml:space="preserve"> [1]</w:t>
+      </w:r>
+    </w:p>
+    <w:p>
+      <w:r>
+        <w:t>As it did not make sense to create a website using plain html/CSS/JavaScript</w:t>
+      </w:r>
+      <w:r>
+        <w:t xml:space="preserve"> and we were permitted to use frameworks.</w:t>
+      </w:r>
+      <w:r>
+        <w:t xml:space="preserve"> </w:t>
+      </w:r>
+      <w:r>
+        <w:t>A</w:t>
+      </w:r>
+      <w:r>
+        <w:t xml:space="preserve">s there has been no reason to do so for many </w:t>
+      </w:r>
+      <w:r>
+        <w:t>years when</w:t>
+      </w:r>
+      <w:r>
+        <w:t xml:space="preserve"> robust </w:t>
+      </w:r>
+      <w:r>
+        <w:t>frameworks have been developed to improve quality and security of front-end technologies. React</w:t>
+      </w:r>
+      <w:r>
+        <w:t xml:space="preserve"> was chosen as it</w:t>
+      </w:r>
+      <w:r>
+        <w:t xml:space="preserve"> </w:t>
+      </w:r>
+      <w:r>
+        <w:t xml:space="preserve">would </w:t>
+      </w:r>
+      <w:r>
+        <w:t xml:space="preserve">allow the team </w:t>
+      </w:r>
+      <w:r>
+        <w:t>to broaden</w:t>
+      </w:r>
+      <w:r>
+        <w:t xml:space="preserve"> </w:t>
+      </w:r>
+      <w:r>
+        <w:t>their</w:t>
+      </w:r>
+      <w:r>
+        <w:t xml:space="preserve"> skills through learning a new front-end framework</w:t>
+      </w:r>
+      <w:r>
+        <w:t>. We choose React</w:t>
+      </w:r>
+      <w:r>
+        <w:t>J</w:t>
+      </w:r>
+      <w:r>
+        <w:t>S</w:t>
+      </w:r>
+      <w:r>
+        <w:t xml:space="preserve"> </w:t>
+      </w:r>
+      <w:r>
+        <w:t>specifically</w:t>
+      </w:r>
+      <w:r>
+        <w:t xml:space="preserve"> as it is now one for the most popular frameworks for frontend development as we can see </w:t>
+      </w:r>
+      <w:r>
+        <w:lastRenderedPageBreak/>
+        <w:t>from this graph from stack overflow</w:t>
+      </w:r>
+      <w:r>
+        <w:t xml:space="preserve"> highlighting the increase of questions related to ReactJ</w:t>
+      </w:r>
+      <w:r>
+        <w:t>S</w:t>
+      </w:r>
+      <w:r>
         <w:t>.</w:t>
       </w:r>
-    </w:p>
-    <w:p>
-      <w:pPr>
-        <w:rPr>
-          <w:b/>
-          <w:bCs/>
-        </w:rPr>
-      </w:pPr>
-      <w:r>
-        <w:rPr>
-          <w:b/>
-          <w:bCs/>
-        </w:rPr>
-        <w:t>Why React</w:t>
-      </w:r>
-      <w:r>
-        <w:rPr>
-          <w:b/>
-          <w:bCs/>
-        </w:rPr>
-        <w:t>?</w:t>
-      </w:r>
-    </w:p>
-    <w:p>
-      <w:r>
-        <w:t>Firstly,</w:t>
-      </w:r>
-      <w:r>
-        <w:t xml:space="preserve"> React claims:</w:t>
-      </w:r>
-    </w:p>
-    <w:p>
-      <w:pPr>
-        <w:rPr>
-          <w:b/>
-          <w:bCs/>
-        </w:rPr>
-      </w:pPr>
-      <w:r>
-        <w:rPr>
-          <w:b/>
-          <w:bCs/>
-        </w:rPr>
-        <w:tab/>
-        <w:t>“</w:t>
-      </w:r>
-      <w:r>
-        <w:rPr>
-          <w:b/>
-          <w:bCs/>
-        </w:rPr>
-        <w:t>React makes it painless to create interactive UIs</w:t>
-      </w:r>
-      <w:r>
-        <w:rPr>
-          <w:b/>
-          <w:bCs/>
-        </w:rPr>
-        <w:t>”</w:t>
-      </w:r>
-      <w:r>
-        <w:rPr>
-          <w:b/>
-          <w:bCs/>
-        </w:rPr>
-        <w:t xml:space="preserve"> [1]</w:t>
-      </w:r>
-    </w:p>
-    <w:p>
-      <w:r>
-        <w:t>As it did not make sense to create a website using plain html/CSS/JavaScript</w:t>
-      </w:r>
-      <w:r>
-        <w:t xml:space="preserve"> and we were permitted to use frameworks.</w:t>
-      </w:r>
-      <w:r>
-        <w:t xml:space="preserve"> </w:t>
-      </w:r>
-      <w:r>
-        <w:t>A</w:t>
-      </w:r>
-      <w:r>
-        <w:t xml:space="preserve">s there has been no reason to do so for many </w:t>
-      </w:r>
-      <w:r>
-        <w:t>years when</w:t>
-      </w:r>
-      <w:r>
-        <w:t xml:space="preserve"> robust </w:t>
-      </w:r>
-      <w:r>
-        <w:t>frameworks have been developed to improve quality and security of front-end technologies. React</w:t>
-      </w:r>
-      <w:r>
-        <w:t xml:space="preserve"> was chosen as it</w:t>
-      </w:r>
-      <w:r>
-        <w:t xml:space="preserve"> </w:t>
-      </w:r>
-      <w:r>
-        <w:t xml:space="preserve">would </w:t>
-      </w:r>
-      <w:r>
-        <w:t xml:space="preserve">allow the team </w:t>
-      </w:r>
-      <w:r>
-        <w:t>to broaden</w:t>
-      </w:r>
-      <w:r>
-        <w:t xml:space="preserve"> </w:t>
-      </w:r>
-      <w:r>
-        <w:t>their</w:t>
-      </w:r>
-      <w:r>
-        <w:t xml:space="preserve"> skills through learning a new front-end framework</w:t>
-      </w:r>
-      <w:r>
-        <w:t>. We choose React</w:t>
-      </w:r>
-      <w:r>
-        <w:t xml:space="preserve"> </w:t>
-      </w:r>
-      <w:r>
-        <w:t>specifically</w:t>
-      </w:r>
-      <w:r>
-        <w:t xml:space="preserve"> as it is now one for the most popular frameworks for frontend development as we can see from this graph from stack overflow</w:t>
-      </w:r>
-      <w:r>
-        <w:t xml:space="preserve"> highlighting the increase of questions related to </w:t>
-      </w:r>
-      <w:proofErr w:type="spellStart"/>
-      <w:r>
-        <w:t>ReactJs</w:t>
-      </w:r>
-      <w:proofErr w:type="spellEnd"/>
+      <w:r>
+        <w:t xml:space="preserve"> It also seemed that it would be good </w:t>
+      </w:r>
+      <w:r>
+        <w:t>opportunity for</w:t>
+      </w:r>
+      <w:r>
+        <w:t xml:space="preserve"> the </w:t>
+      </w:r>
+      <w:r>
+        <w:t>team</w:t>
+      </w:r>
+      <w:r>
+        <w:t xml:space="preserve"> to increase their</w:t>
+      </w:r>
+      <w:r>
+        <w:t xml:space="preserve"> employability </w:t>
+      </w:r>
+      <w:r>
+        <w:t>by</w:t>
+      </w:r>
+      <w:r>
+        <w:t xml:space="preserve"> learn</w:t>
+      </w:r>
+      <w:r>
+        <w:t>ing</w:t>
+      </w:r>
+      <w:r>
+        <w:t xml:space="preserve"> a </w:t>
+      </w:r>
+      <w:r>
+        <w:t xml:space="preserve">popular </w:t>
+      </w:r>
+      <w:r>
+        <w:t>web framework</w:t>
+      </w:r>
       <w:r>
         <w:t>.</w:t>
       </w:r>
-      <w:r>
-        <w:t xml:space="preserve"> It also seemed that it would be good </w:t>
-      </w:r>
-      <w:r>
-        <w:t>opportunity for</w:t>
-      </w:r>
-      <w:r>
-        <w:t xml:space="preserve"> the </w:t>
-      </w:r>
-      <w:r>
-        <w:t>team’s</w:t>
-      </w:r>
-      <w:r>
-        <w:t xml:space="preserve"> employability to learn a web framework</w:t>
-      </w:r>
-      <w:r>
-        <w:t>.</w:t>
-      </w:r>
     </w:p>
     <w:p>
       <w:r>
         <w:rPr>
           <w:noProof/>
         </w:rPr>
-        <w:lastRenderedPageBreak/>
         <w:drawing>
           <wp:inline distT="0" distB="0" distL="0" distR="0" wp14:anchorId="5A5B5517" wp14:editId="66BA180D">
             <wp:extent cx="5669280" cy="3985703"/>
@@ -514,6 +1222,95 @@
           </wp:inline>
         </w:drawing>
       </w:r>
+      <w:r>
+        <w:rPr>
+          <w:b/>
+          <w:bCs/>
+        </w:rPr>
+        <w:t>Why React over Angular, Vuejs, Django</w:t>
+      </w:r>
+      <w:r>
+        <w:rPr>
+          <w:b/>
+          <w:bCs/>
+        </w:rPr>
+        <w:t>?</w:t>
+      </w:r>
+    </w:p>
+    <w:p>
+      <w:r>
+        <w:t xml:space="preserve">We decided not </w:t>
+      </w:r>
+      <w:r>
+        <w:t>to use</w:t>
+      </w:r>
+      <w:r>
+        <w:t xml:space="preserve"> Angular as it is typescript based, as the module we are doing teaches </w:t>
+      </w:r>
+      <w:r>
+        <w:t>JavaScript</w:t>
+      </w:r>
+      <w:r>
+        <w:t xml:space="preserve">, we decided it would be more familiar to the team to use a framework that uses the </w:t>
+      </w:r>
+      <w:r>
+        <w:t>JavaScript</w:t>
+      </w:r>
+      <w:r>
+        <w:t xml:space="preserve"> </w:t>
+      </w:r>
+      <w:r>
+        <w:t>Language.</w:t>
+      </w:r>
+    </w:p>
+    <w:p>
+      <w:r>
+        <w:t xml:space="preserve">We decided not to use Vuejs either despite it also using </w:t>
+      </w:r>
+      <w:r>
+        <w:t>JavaScript,</w:t>
+      </w:r>
+      <w:r>
+        <w:t xml:space="preserve"> because of the vast amount of help and support on the internet targeting ReactJ</w:t>
+      </w:r>
+      <w:r>
+        <w:t>S.</w:t>
+      </w:r>
+      <w:r>
+        <w:t xml:space="preserve"> </w:t>
+      </w:r>
+      <w:r>
+        <w:t>D</w:t>
+      </w:r>
+      <w:r>
+        <w:t>ue to</w:t>
+      </w:r>
+      <w:r>
+        <w:t xml:space="preserve"> its</w:t>
+      </w:r>
+      <w:r>
+        <w:t xml:space="preserve"> popularity</w:t>
+      </w:r>
+      <w:r>
+        <w:t xml:space="preserve"> and the number of 3</w:t>
+      </w:r>
+      <w:r>
+        <w:rPr>
+          <w:vertAlign w:val="superscript"/>
+        </w:rPr>
+        <w:t>rd</w:t>
+      </w:r>
+      <w:r>
+        <w:t xml:space="preserve"> party </w:t>
+      </w:r>
+      <w:r>
+        <w:t>libraries it supports.</w:t>
+      </w:r>
+    </w:p>
+    <w:p>
+      <w:r>
+        <w:t>Django was immediately disregarded as it lies so far out of the scope of the module that we decided not to use it.</w:t>
+      </w:r>
     </w:p>
     <w:p>
       <w:pPr>
@@ -565,19 +1362,31 @@
       <w:r>
         <w:t xml:space="preserve"> Importantly Bootstrap is well developed and learning resources are in high supply.</w:t>
       </w:r>
-    </w:p>
-    <w:p>
-      <w:pPr>
-        <w:rPr>
-          <w:b/>
-          <w:bCs/>
-        </w:rPr>
-      </w:pPr>
-      <w:r>
-        <w:rPr>
-          <w:b/>
-          <w:bCs/>
-        </w:rPr>
+      <w:r>
+        <w:t xml:space="preserve"> And it is implemented in react-bootstrap which is discussed below.</w:t>
+      </w:r>
+    </w:p>
+    <w:p>
+      <w:pPr>
+        <w:rPr>
+          <w:b/>
+          <w:bCs/>
+        </w:rPr>
+      </w:pPr>
+    </w:p>
+    <w:p>
+      <w:pPr>
+        <w:rPr>
+          <w:b/>
+          <w:bCs/>
+        </w:rPr>
+      </w:pPr>
+      <w:r>
+        <w:rPr>
+          <w:b/>
+          <w:bCs/>
+        </w:rPr>
+        <w:lastRenderedPageBreak/>
         <w:t>Why ‘react-bootstrap’</w:t>
       </w:r>
       <w:r>
@@ -587,15 +1396,20 @@
         </w:rPr>
         <w:t xml:space="preserve"> a special combination of </w:t>
       </w:r>
-      <w:proofErr w:type="spellStart"/>
-      <w:r>
-        <w:rPr>
-          <w:b/>
-          <w:bCs/>
-        </w:rPr>
-        <w:t>ReactJs</w:t>
-      </w:r>
-      <w:proofErr w:type="spellEnd"/>
+      <w:r>
+        <w:rPr>
+          <w:b/>
+          <w:bCs/>
+        </w:rPr>
+        <w:t>ReactJ</w:t>
+      </w:r>
+      <w:r>
+        <w:rPr>
+          <w:b/>
+          <w:bCs/>
+        </w:rPr>
+        <w:t>S</w:t>
+      </w:r>
       <w:r>
         <w:rPr>
           <w:b/>
@@ -634,13 +1448,7 @@
     </w:p>
     <w:p>
       <w:r>
-        <w:t xml:space="preserve">Firstly </w:t>
-      </w:r>
-      <w:r>
-        <w:t>‘react-bootstrap’</w:t>
-      </w:r>
-      <w:r>
-        <w:t xml:space="preserve"> claims</w:t>
+        <w:t>Firstly ‘react-bootstrap’ claims</w:t>
       </w:r>
       <w:r>
         <w:t xml:space="preserve"> to be:</w:t>
@@ -659,73 +1467,815 @@
           <w:b/>
           <w:bCs/>
         </w:rPr>
+        <w:t>“The most popular front-end framework”</w:t>
+      </w:r>
+      <w:r>
+        <w:rPr>
+          <w:b/>
+          <w:bCs/>
+        </w:rPr>
+        <w:t xml:space="preserve"> (3)</w:t>
+      </w:r>
+      <w:r>
+        <w:rPr>
+          <w:b/>
+          <w:bCs/>
+        </w:rPr>
+        <w:tab/>
+      </w:r>
+    </w:p>
+    <w:p>
+      <w:r>
+        <w:t>This again will allow us to expand our employability, as many companies use this framework that we now have experience with.</w:t>
+      </w:r>
+    </w:p>
+    <w:p>
+      <w:r>
+        <w:t>Main reason to use this library was</w:t>
+      </w:r>
+      <w:r>
+        <w:t>, that</w:t>
+      </w:r>
+      <w:r>
+        <w:t xml:space="preserve"> it simplified the relationship between React and Bootstrap</w:t>
+      </w:r>
+      <w:r>
+        <w:t>, but also still left open the option to use Bootstrap as it was original</w:t>
+      </w:r>
+      <w:r>
+        <w:t>ly</w:t>
+      </w:r>
+      <w:r>
+        <w:t xml:space="preserve"> designed or too even write totally custom CSS.</w:t>
+      </w:r>
+      <w:r>
+        <w:t xml:space="preserve"> This is </w:t>
+      </w:r>
+      <w:r>
+        <w:t>an</w:t>
+      </w:r>
+      <w:r>
+        <w:t xml:space="preserve"> extremely strong tool for the in-experienced web developer. And </w:t>
+      </w:r>
+      <w:r>
+        <w:t>again,</w:t>
+      </w:r>
+      <w:r>
+        <w:t xml:space="preserve"> provided us more time to work on key dynamic elements rather than getting bogged down on CSS issues.</w:t>
+      </w:r>
+      <w:r>
+        <w:t xml:space="preserve"> The wide range of documentation and guides make this a good choice for a University Project, as we have not explicitly been taught these frameworks</w:t>
+      </w:r>
+      <w:r>
+        <w:t xml:space="preserve"> so strong resources</w:t>
+      </w:r>
+      <w:r>
+        <w:t xml:space="preserve"> and guides</w:t>
+      </w:r>
+      <w:r>
+        <w:t xml:space="preserve"> are key.</w:t>
+      </w:r>
+    </w:p>
+    <w:p>
+      <w:pPr>
+        <w:rPr>
+          <w:b/>
+          <w:bCs/>
+        </w:rPr>
+      </w:pPr>
+      <w:r>
+        <w:rPr>
+          <w:b/>
+          <w:bCs/>
+        </w:rPr>
+        <w:t>Why JavaScript?</w:t>
+      </w:r>
+    </w:p>
+    <w:p>
+      <w:r>
+        <w:t>JavaScript was chosen as the module content was taught in JavaScript. And most web development is using JavaScript. Despite the rise in popularity of Typescript for example</w:t>
+      </w:r>
+      <w:r>
+        <w:t>. We decided to use JavaScript as React uses it by default and the module was taught in JavaScript, meaning team members we equipped to use the language within the coursework.</w:t>
+      </w:r>
+    </w:p>
+    <w:p>
+      <w:pPr>
+        <w:rPr>
+          <w:b/>
+          <w:bCs/>
+          <w:sz w:val="36"/>
+          <w:szCs w:val="36"/>
+        </w:rPr>
+      </w:pPr>
+      <w:r>
+        <w:rPr>
+          <w:b/>
+          <w:bCs/>
+          <w:sz w:val="36"/>
+          <w:szCs w:val="36"/>
+        </w:rPr>
+        <w:t>I</w:t>
+      </w:r>
+      <w:r>
+        <w:rPr>
+          <w:b/>
+          <w:bCs/>
+          <w:sz w:val="36"/>
+          <w:szCs w:val="36"/>
+        </w:rPr>
+        <w:t>mplementation</w:t>
+      </w:r>
+    </w:p>
+    <w:p>
+      <w:pPr>
+        <w:rPr>
+          <w:b/>
+          <w:bCs/>
+        </w:rPr>
+      </w:pPr>
+      <w:r>
+        <w:rPr>
+          <w:b/>
+          <w:bCs/>
+        </w:rPr>
+        <w:t>Chang</w:t>
+      </w:r>
+      <w:r>
+        <w:rPr>
+          <w:b/>
+          <w:bCs/>
+        </w:rPr>
+        <w:t>es</w:t>
+      </w:r>
+      <w:r>
+        <w:rPr>
+          <w:b/>
+          <w:bCs/>
+        </w:rPr>
+        <w:t xml:space="preserve"> to original design.</w:t>
+      </w:r>
+    </w:p>
+    <w:p>
+      <w:pPr>
+        <w:rPr>
+          <w:b/>
+          <w:bCs/>
+        </w:rPr>
+      </w:pPr>
+      <w:r>
+        <w:rPr>
+          <w:b/>
+          <w:bCs/>
+        </w:rPr>
+        <w:t>Header bar</w:t>
+      </w:r>
+    </w:p>
+    <w:p>
+      <w:r>
+        <w:t>The original header bars shape was slightly changed, this was done as the new design with much neater and pleasing to the eye once it was developed than that design presented in the wireframe.</w:t>
+      </w:r>
+    </w:p>
+    <w:p>
+      <w:pPr>
+        <w:rPr>
+          <w:b/>
+          <w:bCs/>
+        </w:rPr>
+      </w:pPr>
+      <w:r>
+        <w:rPr>
+          <w:b/>
+          <w:bCs/>
+        </w:rPr>
+        <w:t>Addition Pages</w:t>
+      </w:r>
+      <w:r>
+        <w:rPr>
+          <w:b/>
+          <w:bCs/>
+        </w:rPr>
+        <w:t xml:space="preserve">/Functionality </w:t>
+      </w:r>
+    </w:p>
+    <w:p>
+      <w:r>
+        <w:t xml:space="preserve">We add </w:t>
+      </w:r>
+      <w:r>
+        <w:t>several</w:t>
+      </w:r>
+      <w:r>
+        <w:t xml:space="preserve"> additional </w:t>
+      </w:r>
+      <w:r>
+        <w:t>pages/f</w:t>
+      </w:r>
+      <w:r>
+        <w:t>unctionalities</w:t>
+      </w:r>
+      <w:r>
+        <w:t>.</w:t>
+      </w:r>
+    </w:p>
+    <w:p>
+      <w:pPr>
+        <w:pStyle w:val="ListParagraph"/>
+        <w:numPr>
+          <w:ilvl w:val="0"/>
+          <w:numId w:val="6"/>
+        </w:numPr>
+      </w:pPr>
+      <w:r>
+        <w:t>Addition of a Registration</w:t>
+      </w:r>
+      <w:r>
+        <w:t xml:space="preserve"> and Login Page</w:t>
+      </w:r>
+      <w:r>
+        <w:t>.</w:t>
+      </w:r>
+    </w:p>
+    <w:p>
+      <w:pPr>
+        <w:pStyle w:val="ListParagraph"/>
+        <w:numPr>
+          <w:ilvl w:val="0"/>
+          <w:numId w:val="6"/>
+        </w:numPr>
+      </w:pPr>
+      <w:r>
+        <w:t>Addition of a Profile Page</w:t>
+      </w:r>
+      <w:r>
+        <w:t>.</w:t>
+      </w:r>
+    </w:p>
+    <w:p>
+      <w:pPr>
+        <w:pStyle w:val="ListParagraph"/>
+        <w:numPr>
+          <w:ilvl w:val="0"/>
+          <w:numId w:val="6"/>
+        </w:numPr>
+      </w:pPr>
+      <w:r>
+        <w:t xml:space="preserve">Addition of a Find us </w:t>
+      </w:r>
+      <w:r>
+        <w:t>Page.</w:t>
+      </w:r>
+    </w:p>
+    <w:p>
+      <w:pPr>
+        <w:pStyle w:val="ListParagraph"/>
+        <w:numPr>
+          <w:ilvl w:val="0"/>
+          <w:numId w:val="6"/>
+        </w:numPr>
+      </w:pPr>
+      <w:r>
+        <w:t>Addition of a Contact Page</w:t>
+      </w:r>
+      <w:r>
+        <w:t>.</w:t>
+      </w:r>
+    </w:p>
+    <w:p>
+      <w:pPr>
+        <w:rPr>
+          <w:b/>
+          <w:bCs/>
+        </w:rPr>
+      </w:pPr>
+    </w:p>
+    <w:p>
+      <w:pPr>
+        <w:rPr>
+          <w:b/>
+          <w:bCs/>
+        </w:rPr>
+      </w:pPr>
+      <w:r>
+        <w:rPr>
+          <w:b/>
+          <w:bCs/>
+        </w:rPr>
+        <w:t xml:space="preserve">Standards </w:t>
+      </w:r>
+      <w:r>
+        <w:rPr>
+          <w:b/>
+          <w:bCs/>
+        </w:rPr>
+        <w:t>Compliance</w:t>
+      </w:r>
+    </w:p>
+    <w:p>
+      <w:r>
+        <w:t xml:space="preserve">To adhere to standards compliance </w:t>
+      </w:r>
+      <w:r>
+        <w:t>regulations,</w:t>
+      </w:r>
+      <w:r>
+        <w:t xml:space="preserve"> we….</w:t>
+      </w:r>
+    </w:p>
+    <w:p>
+      <w:pPr>
+        <w:rPr>
+          <w:b/>
+          <w:bCs/>
+        </w:rPr>
+      </w:pPr>
+    </w:p>
+    <w:p>
+      <w:pPr>
+        <w:rPr>
+          <w:b/>
+          <w:bCs/>
+        </w:rPr>
+      </w:pPr>
+    </w:p>
+    <w:p>
+      <w:pPr>
+        <w:rPr>
+          <w:b/>
+          <w:bCs/>
+        </w:rPr>
+      </w:pPr>
+      <w:r>
+        <w:rPr>
+          <w:b/>
+          <w:bCs/>
+        </w:rPr>
+        <w:t>Gathering and Conditioning data</w:t>
+      </w:r>
+    </w:p>
+    <w:p>
+      <w:pPr>
+        <w:rPr>
+          <w:b/>
+          <w:bCs/>
+        </w:rPr>
+      </w:pPr>
+      <w:r>
+        <w:rPr>
+          <w:b/>
+          <w:bCs/>
+        </w:rPr>
+        <w:lastRenderedPageBreak/>
+        <w:t>Filters</w:t>
+      </w:r>
+      <w:r>
+        <w:rPr>
+          <w:b/>
+          <w:bCs/>
+        </w:rPr>
+        <w:t>.</w:t>
+      </w:r>
+    </w:p>
+    <w:p>
+      <w:r>
+        <w:t xml:space="preserve">Our website performs both the gathering and conditioning of data on many of the Pages. Both the Car and Parts Listing Page </w:t>
+      </w:r>
+      <w:r>
+        <w:t>have</w:t>
+      </w:r>
+      <w:r>
+        <w:t xml:space="preserve"> </w:t>
+      </w:r>
+      <w:r>
+        <w:t>several</w:t>
+      </w:r>
+      <w:r>
+        <w:t xml:space="preserve"> input filters </w:t>
+      </w:r>
+      <w:r>
+        <w:t xml:space="preserve">that </w:t>
+      </w:r>
+      <w:r>
+        <w:t>the user can select</w:t>
+      </w:r>
+      <w:r>
+        <w:t>,</w:t>
+      </w:r>
+      <w:r>
+        <w:t xml:space="preserve"> to narrow down the displayed items on the page</w:t>
+      </w:r>
+      <w:r>
+        <w:t>. Ranging from price filters to milage filters and many more.</w:t>
+      </w:r>
+    </w:p>
+    <w:p>
+      <w:pPr>
+        <w:rPr>
+          <w:b/>
+          <w:bCs/>
+        </w:rPr>
+      </w:pPr>
+      <w:r>
+        <w:rPr>
+          <w:b/>
+          <w:bCs/>
+        </w:rPr>
+        <w:t>User Account and login access.</w:t>
+      </w:r>
+    </w:p>
+    <w:p>
+      <w:r>
+        <w:t xml:space="preserve">There is a registration page that allows the user to create an account </w:t>
+      </w:r>
+      <w:r>
+        <w:t>and</w:t>
+      </w:r>
+      <w:r>
+        <w:t xml:space="preserve"> a follow up login page allowing the user to login with the created account</w:t>
+      </w:r>
+      <w:r>
+        <w:t xml:space="preserve">, each account will also have access to the profile page where the </w:t>
+      </w:r>
+      <w:r>
+        <w:t>user’s</w:t>
+      </w:r>
+      <w:r>
+        <w:t xml:space="preserve"> key information will be displayed.</w:t>
+      </w:r>
+      <w:r>
+        <w:t xml:space="preserve"> These combinations of pages provide significant gathering and conditioning of data, as data </w:t>
+      </w:r>
+      <w:r>
+        <w:t>must</w:t>
+      </w:r>
+      <w:r>
+        <w:t xml:space="preserve"> be input</w:t>
+      </w:r>
+      <w:r>
+        <w:t>,</w:t>
+      </w:r>
+      <w:r>
+        <w:t xml:space="preserve"> stored and retrieved on other pages of the site.</w:t>
+      </w:r>
+    </w:p>
+    <w:p>
+      <w:pPr>
+        <w:rPr>
+          <w:b/>
+          <w:bCs/>
+        </w:rPr>
+      </w:pPr>
+      <w:r>
+        <w:rPr>
+          <w:b/>
+          <w:bCs/>
+        </w:rPr>
+        <w:t>Dynamic Content</w:t>
+      </w:r>
+    </w:p>
+    <w:p>
+      <w:r>
+        <w:t>All the cars and part within the website are loaded from a variable, this makes it easy to add cars or parts to the</w:t>
+      </w:r>
+      <w:r>
+        <w:t xml:space="preserve"> garage</w:t>
+      </w:r>
+      <w:r>
+        <w:t xml:space="preserve"> website. No further work</w:t>
+      </w:r>
+      <w:r>
+        <w:t xml:space="preserve"> is required,</w:t>
+      </w:r>
+      <w:r>
+        <w:t xml:space="preserve"> than add</w:t>
+      </w:r>
+      <w:r>
+        <w:t>ing</w:t>
+      </w:r>
+      <w:r>
+        <w:t xml:space="preserve"> the item data</w:t>
+      </w:r>
+      <w:r>
+        <w:t>.</w:t>
+      </w:r>
+      <w:r>
+        <w:t xml:space="preserve"> This make is easy to add new content</w:t>
+      </w:r>
+      <w:r>
+        <w:t xml:space="preserve"> to the website and that content will then be immediately render in the appropriate places within the website.</w:t>
+      </w:r>
+    </w:p>
+    <w:p>
+      <w:r>
+        <w:t xml:space="preserve">An improvement to our website would be to add an Admin section with </w:t>
+      </w:r>
+      <w:r>
+        <w:t>and add the ability to add or remove cars or parts</w:t>
+      </w:r>
+      <w:r>
+        <w:t>, however as databases where not allow</w:t>
+      </w:r>
+      <w:r>
+        <w:t>ed</w:t>
+      </w:r>
+      <w:r>
+        <w:t xml:space="preserve"> within </w:t>
+      </w:r>
+      <w:r>
+        <w:t>this module</w:t>
+      </w:r>
+      <w:r>
+        <w:t xml:space="preserve"> </w:t>
+      </w:r>
+      <w:r>
+        <w:t>coursework,</w:t>
+      </w:r>
+      <w:r>
+        <w:t xml:space="preserve"> we decided not to Mock this feature, as the work would be significantly more</w:t>
+      </w:r>
+      <w:r>
+        <w:t xml:space="preserve"> to mock this feature</w:t>
+      </w:r>
+      <w:r>
+        <w:t xml:space="preserve"> than using a database</w:t>
+      </w:r>
+      <w:r>
+        <w:t xml:space="preserve"> </w:t>
+      </w:r>
+      <w:r>
+        <w:t>itself</w:t>
+      </w:r>
+      <w:r>
+        <w:t>.</w:t>
+      </w:r>
+    </w:p>
+    <w:p>
+      <w:pPr>
+        <w:rPr>
+          <w:b/>
+          <w:bCs/>
+        </w:rPr>
+      </w:pPr>
+      <w:r>
+        <w:rPr>
+          <w:b/>
+          <w:bCs/>
+        </w:rPr>
+        <w:t>Dynamic interactive design and event handling techniques</w:t>
+      </w:r>
+    </w:p>
+    <w:p>
+      <w:r>
+        <w:t xml:space="preserve">The Website is fully responsive on every page and implements many even handling techniques. </w:t>
+      </w:r>
+    </w:p>
+    <w:p>
+      <w:r>
+        <w:t>These include the previously mentioned Login Registration data collection and the Listing pages filters. Each “button”, “slider” or other component utilizes React Hooks to update state and re-render components based on the state of the altered variables, without the page refreshing.</w:t>
+      </w:r>
+      <w:r>
+        <w:t xml:space="preserve"> For Example, this means that when a user types a password into the Registration Page, there is a progress bar that </w:t>
+      </w:r>
+      <w:r>
+        <w:t>dynamically</w:t>
+      </w:r>
+      <w:r>
+        <w:t xml:space="preserve"> updates the strength of the password as the user types without refreshing or navigating to other pages. </w:t>
+      </w:r>
+    </w:p>
+    <w:p>
+      <w:r>
+        <w:t xml:space="preserve">This is also the case when a user re-sizes the webpage the content will be dynamically formatted in a responsive manner. </w:t>
+      </w:r>
+    </w:p>
+    <w:p>
+      <w:pPr>
+        <w:rPr>
+          <w:b/>
+          <w:bCs/>
+        </w:rPr>
+      </w:pPr>
+      <w:r>
+        <w:rPr>
+          <w:b/>
+          <w:bCs/>
+        </w:rPr>
+        <w:t xml:space="preserve">Our </w:t>
+      </w:r>
+      <w:r>
+        <w:rPr>
+          <w:b/>
+          <w:bCs/>
+        </w:rPr>
+        <w:t xml:space="preserve">Accessibility </w:t>
+      </w:r>
+    </w:p>
+    <w:p>
+      <w:r>
+        <w:t xml:space="preserve">One of our key goals in address accessibility was that the website should main a clear and neat structure regardless of the users selected browser zoom, this allows near sited </w:t>
+      </w:r>
+      <w:r>
+        <w:t>user (</w:t>
+      </w:r>
+      <w:r>
+        <w:t>of which I personally am)</w:t>
+      </w:r>
+      <w:r>
+        <w:t xml:space="preserve"> to scale the web-browser as they see fit and still consumer the pages content efficiently and without struggle.</w:t>
+      </w:r>
+    </w:p>
+    <w:p>
+      <w:pPr>
+        <w:rPr>
+          <w:b/>
+          <w:bCs/>
+          <w:sz w:val="36"/>
+          <w:szCs w:val="36"/>
+        </w:rPr>
+      </w:pPr>
+      <w:r>
+        <w:rPr>
+          <w:b/>
+          <w:bCs/>
+          <w:sz w:val="36"/>
+          <w:szCs w:val="36"/>
+        </w:rPr>
+        <w:t>Testing</w:t>
+      </w:r>
+    </w:p>
+    <w:p>
+      <w:pPr>
+        <w:rPr>
+          <w:b/>
+          <w:bCs/>
+        </w:rPr>
+      </w:pPr>
+      <w:r>
+        <w:rPr>
+          <w:b/>
+          <w:bCs/>
+        </w:rPr>
+        <w:t xml:space="preserve">Manual </w:t>
+      </w:r>
+      <w:r>
+        <w:rPr>
+          <w:b/>
+          <w:bCs/>
+        </w:rPr>
+        <w:t>Testing</w:t>
+      </w:r>
+    </w:p>
+    <w:p>
+      <w:pPr>
+        <w:rPr>
+          <w:b/>
+          <w:bCs/>
+        </w:rPr>
+      </w:pPr>
+    </w:p>
+    <w:p>
+      <w:pPr>
+        <w:rPr>
+          <w:b/>
+          <w:bCs/>
+        </w:rPr>
+      </w:pPr>
+      <w:r>
+        <w:rPr>
+          <w:b/>
+          <w:bCs/>
+        </w:rPr>
+        <w:t>Automating Testing</w:t>
+      </w:r>
+    </w:p>
+    <w:p/>
+    <w:p>
+      <w:pPr>
+        <w:rPr>
+          <w:b/>
+          <w:bCs/>
+          <w:sz w:val="36"/>
+          <w:szCs w:val="36"/>
+        </w:rPr>
+      </w:pPr>
+      <w:r>
+        <w:rPr>
+          <w:b/>
+          <w:bCs/>
+          <w:sz w:val="36"/>
+          <w:szCs w:val="36"/>
+        </w:rPr>
+        <w:t>Consideration of performance and optimization</w:t>
+      </w:r>
+      <w:r>
+        <w:rPr>
+          <w:b/>
+          <w:bCs/>
+          <w:sz w:val="36"/>
+          <w:szCs w:val="36"/>
+        </w:rPr>
+        <w:t>.</w:t>
+      </w:r>
+    </w:p>
+    <w:p>
+      <w:r>
+        <w:t xml:space="preserve">To </w:t>
+      </w:r>
+      <w:r>
+        <w:t>compare</w:t>
+      </w:r>
+      <w:r>
+        <w:t xml:space="preserve"> our websites </w:t>
+      </w:r>
+      <w:r>
+        <w:t>performance,</w:t>
+      </w:r>
+      <w:r>
+        <w:t xml:space="preserve"> we ran it thought the following tool:</w:t>
+      </w:r>
+    </w:p>
+    <w:p>
+      <w:pPr>
+        <w:ind w:firstLine="720"/>
+      </w:pPr>
+      <w:hyperlink r:id="rId6" w:history="1">
+        <w:r>
+          <w:rPr>
+            <w:rStyle w:val="Hyperlink"/>
+          </w:rPr>
+          <w:t>https://www.websitecarbon.com/</w:t>
+        </w:r>
+      </w:hyperlink>
+    </w:p>
+    <w:p>
+      <w:r>
+        <w:t xml:space="preserve">Which always us to measure the </w:t>
+      </w:r>
+      <w:r>
+        <w:t>efficiency</w:t>
+      </w:r>
+      <w:r>
+        <w:t xml:space="preserve"> of our website as compared to all websites globally.</w:t>
+      </w:r>
+      <w:r>
+        <w:t xml:space="preserve"> </w:t>
+      </w:r>
+      <w:r>
+        <w:t>Basically,</w:t>
+      </w:r>
+      <w:r>
+        <w:t xml:space="preserve"> calculating is carbon output.</w:t>
+      </w:r>
+    </w:p>
+    <w:p>
+      <w:r>
         <w:t>“</w:t>
       </w:r>
       <w:r>
-        <w:rPr>
-          <w:b/>
-          <w:bCs/>
-        </w:rPr>
-        <w:t>The most popular front-end framework</w:t>
-      </w:r>
-      <w:r>
-        <w:rPr>
-          <w:b/>
-          <w:bCs/>
-        </w:rPr>
-        <w:t>”</w:t>
-      </w:r>
-      <w:r>
-        <w:rPr>
-          <w:b/>
-          <w:bCs/>
-        </w:rPr>
-        <w:t xml:space="preserve"> (3)</w:t>
-      </w:r>
-    </w:p>
-    <w:p>
-      <w:r>
-        <w:t>This again will allow us to expand our employability, as many companies use this framework that we now have experience with.</w:t>
-      </w:r>
-    </w:p>
-    <w:p>
-      <w:r>
-        <w:t>Main reason to use this library was it simplified the relationship between React and Bootstrap</w:t>
-      </w:r>
-      <w:r>
-        <w:t>, but also still left open the options to use Bootstrap as it was original designed or too even write totally custom CSS.</w:t>
-      </w:r>
-      <w:r>
-        <w:t xml:space="preserve"> This is a extremely strong tool for the in-experienced web developer. And again provided us more time to work on key dynamic elements rather than getting bogged down on CSS issues.</w:t>
-      </w:r>
-    </w:p>
-    <w:p>
-      <w:pPr>
-        <w:rPr>
-          <w:b/>
-          <w:bCs/>
-        </w:rPr>
-      </w:pPr>
-      <w:r>
-        <w:rPr>
-          <w:b/>
-          <w:bCs/>
-        </w:rPr>
-        <w:t>Why JavaScript?</w:t>
-      </w:r>
-    </w:p>
-    <w:p>
-      <w:r>
-        <w:lastRenderedPageBreak/>
-        <w:t>JavaScript</w:t>
-      </w:r>
-      <w:r>
-        <w:t xml:space="preserve"> was chosen as the module content was taught in JavaScript. And most web development is using JavaScript. Despite the rise in popularity of Typescript for example</w:t>
-      </w:r>
-      <w:r>
-        <w:t>. We decided to use JavaScript as React uses it by default and the module was taught in JavaScript, meaning team members we equipped to use the language within the coursework.</w:t>
-      </w:r>
-    </w:p>
+        <w:t>An average website produces 4.61 grams of CO2 for every page view. For websites that have an average of 10,000 page views per month, that makes 553 kilograms of CO2 per year.</w:t>
+      </w:r>
+      <w:r>
+        <w:t>” [11</w:t>
+      </w:r>
+      <w:r>
+        <w:t>]</w:t>
+      </w:r>
+      <w:r>
+        <w:t>.</w:t>
+      </w:r>
+    </w:p>
+    <w:p>
+      <w:pPr>
+        <w:rPr>
+          <w:b/>
+          <w:bCs/>
+        </w:rPr>
+      </w:pPr>
+      <w:r>
+        <w:rPr>
+          <w:b/>
+          <w:bCs/>
+        </w:rPr>
+        <w:t>React Production Build</w:t>
+      </w:r>
+    </w:p>
+    <w:p>
+      <w:r>
+        <w:t xml:space="preserve">React itself has a large amount of </w:t>
+      </w:r>
+      <w:r>
+        <w:t>built-in</w:t>
+      </w:r>
+      <w:r>
+        <w:t xml:space="preserve"> optimization features that a user itself does not have be aware of or implement.</w:t>
+      </w:r>
+    </w:p>
+    <w:p>
+      <w:r>
+        <w:t>React provides the functionality to compile the website into a production build. Production build will significantly speed up site and its efficiency.</w:t>
+      </w:r>
+    </w:p>
+    <w:p/>
     <w:p/>
     <w:p>
       <w:r>
@@ -740,7 +2290,7 @@
           <w:numId w:val="4"/>
         </w:numPr>
       </w:pPr>
-      <w:hyperlink r:id="rId6" w:history="1">
+      <w:hyperlink r:id="rId7" w:history="1">
         <w:r>
           <w:rPr>
             <w:rStyle w:val="Hyperlink"/>
@@ -757,7 +2307,7 @@
           <w:numId w:val="4"/>
         </w:numPr>
       </w:pPr>
-      <w:hyperlink r:id="rId7" w:history="1">
+      <w:hyperlink r:id="rId8" w:history="1">
         <w:r>
           <w:rPr>
             <w:rStyle w:val="Hyperlink"/>
@@ -774,8 +2324,198 @@
           <w:numId w:val="4"/>
         </w:numPr>
       </w:pPr>
-      <w:r>
-        <w:t>https://react-bootstrap.netlify.app/</w:t>
+      <w:hyperlink r:id="rId9" w:history="1">
+        <w:r>
+          <w:rPr>
+            <w:rStyle w:val="Hyperlink"/>
+          </w:rPr>
+          <w:t>https://react-bootstrap.netlify.app/</w:t>
+        </w:r>
+      </w:hyperlink>
+    </w:p>
+    <w:p>
+      <w:pPr>
+        <w:pStyle w:val="ListParagraph"/>
+        <w:numPr>
+          <w:ilvl w:val="0"/>
+          <w:numId w:val="4"/>
+        </w:numPr>
+      </w:pPr>
+      <w:hyperlink r:id="rId10" w:history="1">
+        <w:r>
+          <w:rPr>
+            <w:rStyle w:val="Hyperlink"/>
+          </w:rPr>
+          <w:t>https://angular.io/guide/architecture</w:t>
+        </w:r>
+      </w:hyperlink>
+    </w:p>
+    <w:p>
+      <w:pPr>
+        <w:pStyle w:val="ListParagraph"/>
+        <w:numPr>
+          <w:ilvl w:val="0"/>
+          <w:numId w:val="4"/>
+        </w:numPr>
+      </w:pPr>
+      <w:hyperlink r:id="rId11" w:history="1">
+        <w:r>
+          <w:rPr>
+            <w:rStyle w:val="Hyperlink"/>
+          </w:rPr>
+          <w:t>https://en.wikipedia.org/wiki/React_(JavaScript_library)</w:t>
+        </w:r>
+      </w:hyperlink>
+    </w:p>
+    <w:p>
+      <w:pPr>
+        <w:pStyle w:val="ListParagraph"/>
+        <w:numPr>
+          <w:ilvl w:val="0"/>
+          <w:numId w:val="4"/>
+        </w:numPr>
+      </w:pPr>
+      <w:hyperlink r:id="rId12" w:history="1">
+        <w:r>
+          <w:rPr>
+            <w:rStyle w:val="Hyperlink"/>
+          </w:rPr>
+          <w:t>https://vuejs.org/v2/guide/</w:t>
+        </w:r>
+      </w:hyperlink>
+    </w:p>
+    <w:p>
+      <w:pPr>
+        <w:pStyle w:val="ListParagraph"/>
+        <w:numPr>
+          <w:ilvl w:val="0"/>
+          <w:numId w:val="4"/>
+        </w:numPr>
+      </w:pPr>
+      <w:hyperlink r:id="rId13" w:history="1">
+        <w:r>
+          <w:rPr>
+            <w:rStyle w:val="Hyperlink"/>
+          </w:rPr>
+          <w:t>https://www.djangoproject.com/</w:t>
+        </w:r>
+      </w:hyperlink>
+    </w:p>
+    <w:p>
+      <w:pPr>
+        <w:pStyle w:val="ListParagraph"/>
+        <w:numPr>
+          <w:ilvl w:val="0"/>
+          <w:numId w:val="4"/>
+        </w:numPr>
+      </w:pPr>
+      <w:hyperlink r:id="rId14" w:history="1">
+        <w:r>
+          <w:rPr>
+            <w:rStyle w:val="Hyperlink"/>
+          </w:rPr>
+          <w:t>https://www.toptal.com/front-end/what-is-bootstrap-a-short-tutorial-on-the-what-why-and-how</w:t>
+        </w:r>
+      </w:hyperlink>
+    </w:p>
+    <w:p>
+      <w:pPr>
+        <w:pStyle w:val="ListParagraph"/>
+        <w:numPr>
+          <w:ilvl w:val="0"/>
+          <w:numId w:val="4"/>
+        </w:numPr>
+      </w:pPr>
+      <w:hyperlink r:id="rId15" w:history="1">
+        <w:r>
+          <w:rPr>
+            <w:rStyle w:val="Hyperlink"/>
+          </w:rPr>
+          <w:t>https://get.foundation/</w:t>
+        </w:r>
+      </w:hyperlink>
+    </w:p>
+    <w:p>
+      <w:pPr>
+        <w:pStyle w:val="ListParagraph"/>
+        <w:numPr>
+          <w:ilvl w:val="0"/>
+          <w:numId w:val="4"/>
+        </w:numPr>
+      </w:pPr>
+      <w:hyperlink r:id="rId16" w:history="1">
+        <w:r>
+          <w:rPr>
+            <w:rStyle w:val="Hyperlink"/>
+          </w:rPr>
+          <w:t>https://bulma.io/</w:t>
+        </w:r>
+      </w:hyperlink>
+    </w:p>
+    <w:p>
+      <w:pPr>
+        <w:pStyle w:val="ListParagraph"/>
+        <w:numPr>
+          <w:ilvl w:val="0"/>
+          <w:numId w:val="4"/>
+        </w:numPr>
+      </w:pPr>
+      <w:hyperlink r:id="rId17" w:history="1">
+        <w:r>
+          <w:rPr>
+            <w:rStyle w:val="Hyperlink"/>
+          </w:rPr>
+          <w:t>https://en.reset.org/blog/whats-carbon-footprint-your-website-01162020#:~:text=An%20average%20website%20produces%204.61,carbon%20footprint%20of%20their%20websites</w:t>
+        </w:r>
+      </w:hyperlink>
+      <w:r>
+        <w:t>.</w:t>
+      </w:r>
+    </w:p>
+    <w:p>
+      <w:pPr>
+        <w:pStyle w:val="ListParagraph"/>
+        <w:numPr>
+          <w:ilvl w:val="0"/>
+          <w:numId w:val="4"/>
+        </w:numPr>
+      </w:pPr>
+      <w:hyperlink r:id="rId18" w:history="1">
+        <w:r>
+          <w:rPr>
+            <w:rStyle w:val="Hyperlink"/>
+          </w:rPr>
+          <w:t>https://developer.mozilla.org/en-US/docs/Learn/JavaScript/First_steps/What_is_JavaScript</w:t>
+        </w:r>
+      </w:hyperlink>
+    </w:p>
+    <w:p>
+      <w:pPr>
+        <w:pStyle w:val="ListParagraph"/>
+        <w:numPr>
+          <w:ilvl w:val="0"/>
+          <w:numId w:val="4"/>
+        </w:numPr>
+      </w:pPr>
+      <w:hyperlink r:id="rId19" w:history="1">
+        <w:r>
+          <w:rPr>
+            <w:rStyle w:val="Hyperlink"/>
+          </w:rPr>
+          <w:t>https://www.python.org/doc/essays/blurb/</w:t>
+        </w:r>
+      </w:hyperlink>
+    </w:p>
+    <w:p>
+      <w:pPr>
+        <w:pStyle w:val="ListParagraph"/>
+        <w:numPr>
+          <w:ilvl w:val="0"/>
+          <w:numId w:val="4"/>
+        </w:numPr>
+      </w:pPr>
+      <w:r>
+        <w:t>https://www.typescriptlang.org/</w:t>
       </w:r>
     </w:p>
     <w:p/>
@@ -793,6 +2533,119 @@
 <file path=word/numbering.xml><?xml version="1.0" encoding="utf-8"?>
 <w:numbering xmlns:wpc="http://schemas.microsoft.com/office/word/2010/wordprocessingCanvas" xmlns:cx="http://schemas.microsoft.com/office/drawing/2014/chartex" xmlns:cx1="http://schemas.microsoft.com/office/drawing/2015/9/8/chartex" xmlns:cx2="http://schemas.microsoft.com/office/drawing/2015/10/21/chartex" xmlns:cx3="http://schemas.microsoft.com/office/drawing/2016/5/9/chartex" xmlns:cx4="http://schemas.microsoft.com/office/drawing/2016/5/10/chartex" xmlns:cx5="http://schemas.microsoft.com/office/drawing/2016/5/11/chartex" xmlns:cx6="http://schemas.microsoft.com/office/drawing/2016/5/12/chartex" xmlns:cx7="http://schemas.microsoft.com/office/drawing/2016/5/13/chartex" xmlns:cx8="http://schemas.microsoft.com/office/drawing/2016/5/14/chartex" xmlns:mc="http://schemas.openxmlformats.org/markup-compatibility/2006" xmlns:aink="http://schemas.microsoft.com/office/drawing/2016/ink" xmlns:am3d="http://schemas.microsoft.com/office/drawing/2017/model3d" xmlns:o="urn:schemas-microsoft-com:office:office" xmlns:r="http://schemas.openxmlformats.org/officeDocument/2006/relationships" xmlns:m="http://schemas.openxmlformats.org/officeDocument/2006/math" xmlns:v="urn:schemas-microsoft-com:vml" xmlns:wp14="http://schemas.microsoft.com/office/word/2010/wordprocessingDrawing" xmlns:wp="http://schemas.openxmlformats.org/drawingml/2006/wordprocessingDrawing" xmlns:w10="urn:schemas-microsoft-com:office:word" xmlns:w="http://schemas.openxmlformats.org/wordprocessingml/2006/main" xmlns:w14="http://schemas.microsoft.com/office/word/2010/wordml" xmlns:w15="http://schemas.microsoft.com/office/word/2012/wordml" xmlns:w16cex="http://schemas.microsoft.com/office/word/2018/wordml/cex" xmlns:w16cid="http://schemas.microsoft.com/office/word/2016/wordml/cid" xmlns:w16="http://schemas.microsoft.com/office/word/2018/wordml" xmlns:w16se="http://schemas.microsoft.com/office/word/2015/wordml/symex" xmlns:wpg="http://schemas.microsoft.com/office/word/2010/wordprocessingGroup" xmlns:wpi="http://schemas.microsoft.com/office/word/2010/wordprocessingInk" xmlns:wne="http://schemas.microsoft.com/office/word/2006/wordml" xmlns:wps="http://schemas.microsoft.com/office/word/2010/wordprocessingShape" mc:Ignorable="w14 w15 w16se w16cid w16 w16cex wp14">
   <w:abstractNum w:abstractNumId="0" w15:restartNumberingAfterBreak="0">
+    <w:nsid w:val="10A7156A"/>
+    <w:multiLevelType w:val="hybridMultilevel"/>
+    <w:tmpl w:val="50C06DBC"/>
+    <w:lvl w:ilvl="0" w:tplc="04090001">
+      <w:start w:val="1"/>
+      <w:numFmt w:val="bullet"/>
+      <w:lvlText w:val=""/>
+      <w:lvlJc w:val="left"/>
+      <w:pPr>
+        <w:ind w:left="720" w:hanging="360"/>
+      </w:pPr>
+      <w:rPr>
+        <w:rFonts w:ascii="Symbol" w:hAnsi="Symbol" w:hint="default"/>
+      </w:rPr>
+    </w:lvl>
+    <w:lvl w:ilvl="1" w:tplc="04090003" w:tentative="1">
+      <w:start w:val="1"/>
+      <w:numFmt w:val="bullet"/>
+      <w:lvlText w:val="o"/>
+      <w:lvlJc w:val="left"/>
+      <w:pPr>
+        <w:ind w:left="1440" w:hanging="360"/>
+      </w:pPr>
+      <w:rPr>
+        <w:rFonts w:ascii="Courier New" w:hAnsi="Courier New" w:cs="Courier New" w:hint="default"/>
+      </w:rPr>
+    </w:lvl>
+    <w:lvl w:ilvl="2" w:tplc="04090005" w:tentative="1">
+      <w:start w:val="1"/>
+      <w:numFmt w:val="bullet"/>
+      <w:lvlText w:val=""/>
+      <w:lvlJc w:val="left"/>
+      <w:pPr>
+        <w:ind w:left="2160" w:hanging="360"/>
+      </w:pPr>
+      <w:rPr>
+        <w:rFonts w:ascii="Wingdings" w:hAnsi="Wingdings" w:hint="default"/>
+      </w:rPr>
+    </w:lvl>
+    <w:lvl w:ilvl="3" w:tplc="04090001" w:tentative="1">
+      <w:start w:val="1"/>
+      <w:numFmt w:val="bullet"/>
+      <w:lvlText w:val=""/>
+      <w:lvlJc w:val="left"/>
+      <w:pPr>
+        <w:ind w:left="2880" w:hanging="360"/>
+      </w:pPr>
+      <w:rPr>
+        <w:rFonts w:ascii="Symbol" w:hAnsi="Symbol" w:hint="default"/>
+      </w:rPr>
+    </w:lvl>
+    <w:lvl w:ilvl="4" w:tplc="04090003" w:tentative="1">
+      <w:start w:val="1"/>
+      <w:numFmt w:val="bullet"/>
+      <w:lvlText w:val="o"/>
+      <w:lvlJc w:val="left"/>
+      <w:pPr>
+        <w:ind w:left="3600" w:hanging="360"/>
+      </w:pPr>
+      <w:rPr>
+        <w:rFonts w:ascii="Courier New" w:hAnsi="Courier New" w:cs="Courier New" w:hint="default"/>
+      </w:rPr>
+    </w:lvl>
+    <w:lvl w:ilvl="5" w:tplc="04090005" w:tentative="1">
+      <w:start w:val="1"/>
+      <w:numFmt w:val="bullet"/>
+      <w:lvlText w:val=""/>
+      <w:lvlJc w:val="left"/>
+      <w:pPr>
+        <w:ind w:left="4320" w:hanging="360"/>
+      </w:pPr>
+      <w:rPr>
+        <w:rFonts w:ascii="Wingdings" w:hAnsi="Wingdings" w:hint="default"/>
+      </w:rPr>
+    </w:lvl>
+    <w:lvl w:ilvl="6" w:tplc="04090001" w:tentative="1">
+      <w:start w:val="1"/>
+      <w:numFmt w:val="bullet"/>
+      <w:lvlText w:val=""/>
+      <w:lvlJc w:val="left"/>
+      <w:pPr>
+        <w:ind w:left="5040" w:hanging="360"/>
+      </w:pPr>
+      <w:rPr>
+        <w:rFonts w:ascii="Symbol" w:hAnsi="Symbol" w:hint="default"/>
+      </w:rPr>
+    </w:lvl>
+    <w:lvl w:ilvl="7" w:tplc="04090003" w:tentative="1">
+      <w:start w:val="1"/>
+      <w:numFmt w:val="bullet"/>
+      <w:lvlText w:val="o"/>
+      <w:lvlJc w:val="left"/>
+      <w:pPr>
+        <w:ind w:left="5760" w:hanging="360"/>
+      </w:pPr>
+      <w:rPr>
+        <w:rFonts w:ascii="Courier New" w:hAnsi="Courier New" w:cs="Courier New" w:hint="default"/>
+      </w:rPr>
+    </w:lvl>
+    <w:lvl w:ilvl="8" w:tplc="04090005" w:tentative="1">
+      <w:start w:val="1"/>
+      <w:numFmt w:val="bullet"/>
+      <w:lvlText w:val=""/>
+      <w:lvlJc w:val="left"/>
+      <w:pPr>
+        <w:ind w:left="6480" w:hanging="360"/>
+      </w:pPr>
+      <w:rPr>
+        <w:rFonts w:ascii="Wingdings" w:hAnsi="Wingdings" w:hint="default"/>
+      </w:rPr>
+    </w:lvl>
+  </w:abstractNum>
+  <w:abstractNum w:abstractNumId="1" w15:restartNumberingAfterBreak="0">
     <w:nsid w:val="207C68D6"/>
     <w:multiLevelType w:val="hybridMultilevel"/>
     <w:tmpl w:val="69766A76"/>
@@ -905,7 +2758,7 @@
       </w:rPr>
     </w:lvl>
   </w:abstractNum>
-  <w:abstractNum w:abstractNumId="1" w15:restartNumberingAfterBreak="0">
+  <w:abstractNum w:abstractNumId="2" w15:restartNumberingAfterBreak="0">
     <w:nsid w:val="439317D8"/>
     <w:multiLevelType w:val="hybridMultilevel"/>
     <w:tmpl w:val="DFAA271E"/>
@@ -921,7 +2774,7 @@
         <w:rFonts w:ascii="Symbol" w:hAnsi="Symbol" w:hint="default"/>
       </w:rPr>
     </w:lvl>
-    <w:lvl w:ilvl="1" w:tplc="04090003" w:tentative="1">
+    <w:lvl w:ilvl="1" w:tplc="04090003">
       <w:start w:val="1"/>
       <w:numFmt w:val="bullet"/>
       <w:lvlText w:val="o"/>
@@ -1018,7 +2871,7 @@
       </w:rPr>
     </w:lvl>
   </w:abstractNum>
-  <w:abstractNum w:abstractNumId="2" w15:restartNumberingAfterBreak="0">
+  <w:abstractNum w:abstractNumId="3" w15:restartNumberingAfterBreak="0">
     <w:nsid w:val="4721045D"/>
     <w:multiLevelType w:val="hybridMultilevel"/>
     <w:tmpl w:val="01DC9682"/>
@@ -1131,7 +2984,7 @@
       </w:rPr>
     </w:lvl>
   </w:abstractNum>
-  <w:abstractNum w:abstractNumId="3" w15:restartNumberingAfterBreak="0">
+  <w:abstractNum w:abstractNumId="4" w15:restartNumberingAfterBreak="0">
     <w:nsid w:val="52182104"/>
     <w:multiLevelType w:val="hybridMultilevel"/>
     <w:tmpl w:val="948E9F16"/>
@@ -1244,7 +3097,7 @@
       </w:rPr>
     </w:lvl>
   </w:abstractNum>
-  <w:abstractNum w:abstractNumId="4" w15:restartNumberingAfterBreak="0">
+  <w:abstractNum w:abstractNumId="5" w15:restartNumberingAfterBreak="0">
     <w:nsid w:val="5E535428"/>
     <w:multiLevelType w:val="hybridMultilevel"/>
     <w:tmpl w:val="F1FE4C8A"/>
@@ -1334,18 +3187,21 @@
     </w:lvl>
   </w:abstractNum>
   <w:num w:numId="1">
+    <w:abstractNumId w:val="4"/>
+  </w:num>
+  <w:num w:numId="2">
     <w:abstractNumId w:val="3"/>
   </w:num>
-  <w:num w:numId="2">
+  <w:num w:numId="3">
     <w:abstractNumId w:val="2"/>
   </w:num>
-  <w:num w:numId="3">
+  <w:num w:numId="4">
+    <w:abstractNumId w:val="5"/>
+  </w:num>
+  <w:num w:numId="5">
     <w:abstractNumId w:val="1"/>
   </w:num>
-  <w:num w:numId="4">
-    <w:abstractNumId w:val="4"/>
-  </w:num>
-  <w:num w:numId="5">
+  <w:num w:numId="6">
     <w:abstractNumId w:val="0"/>
   </w:num>
 </w:numbering>
@@ -1474,6 +3330,7 @@
     <w:lsdException w:name="HTML Sample" w:semiHidden="1" w:unhideWhenUsed="1"/>
     <w:lsdException w:name="HTML Typewriter" w:semiHidden="1" w:unhideWhenUsed="1"/>
     <w:lsdException w:name="HTML Variable" w:semiHidden="1" w:unhideWhenUsed="1"/>
+    <w:lsdException w:name="Normal Table" w:semiHidden="1" w:unhideWhenUsed="1"/>
     <w:lsdException w:name="annotation subject" w:semiHidden="1" w:unhideWhenUsed="1"/>
     <w:lsdException w:name="No List" w:semiHidden="1" w:unhideWhenUsed="1"/>
     <w:lsdException w:name="Outline List 1" w:semiHidden="1" w:unhideWhenUsed="1"/>
@@ -1520,8 +3377,10 @@
     <w:lsdException w:name="Table Subtle 2" w:semiHidden="1" w:unhideWhenUsed="1"/>
     <w:lsdException w:name="Table Web 1" w:semiHidden="1" w:unhideWhenUsed="1"/>
     <w:lsdException w:name="Table Web 2" w:semiHidden="1" w:unhideWhenUsed="1"/>
+    <w:lsdException w:name="Table Web 3" w:semiHidden="1" w:unhideWhenUsed="1"/>
     <w:lsdException w:name="Balloon Text" w:semiHidden="1" w:unhideWhenUsed="1"/>
     <w:lsdException w:name="Table Grid" w:uiPriority="39"/>
+    <w:lsdException w:name="Table Theme" w:semiHidden="1" w:unhideWhenUsed="1"/>
     <w:lsdException w:name="Placeholder Text" w:semiHidden="1"/>
     <w:lsdException w:name="No Spacing" w:uiPriority="1" w:qFormat="1"/>
     <w:lsdException w:name="Light Shading" w:uiPriority="60"/>

</xml_diff>

<commit_message>
doc changes and had to add a banner
</commit_message>
<xml_diff>
--- a/Accessment-2-docs/Michael-Doc.docx
+++ b/Accessment-2-docs/Michael-Doc.docx
@@ -76,9 +76,11 @@
           <w:numId w:val="3"/>
         </w:numPr>
       </w:pPr>
+      <w:proofErr w:type="spellStart"/>
       <w:r>
         <w:t>VueJs</w:t>
       </w:r>
+      <w:proofErr w:type="spellEnd"/>
     </w:p>
     <w:p>
       <w:pPr>
@@ -197,9 +199,11 @@
           <w:numId w:val="5"/>
         </w:numPr>
       </w:pPr>
+      <w:proofErr w:type="spellStart"/>
       <w:r>
         <w:t>Bulma</w:t>
       </w:r>
+      <w:proofErr w:type="spellEnd"/>
     </w:p>
     <w:p>
       <w:pPr>
@@ -364,6 +368,7 @@
         </w:rPr>
         <w:t xml:space="preserve">What is </w:t>
       </w:r>
+      <w:proofErr w:type="spellStart"/>
       <w:r>
         <w:rPr>
           <w:b/>
@@ -371,6 +376,7 @@
         </w:rPr>
         <w:t>VueJs</w:t>
       </w:r>
+      <w:proofErr w:type="spellEnd"/>
       <w:r>
         <w:rPr>
           <w:b/>
@@ -502,7 +508,23 @@
           <w:b/>
           <w:bCs/>
         </w:rPr>
-        <w:t>What is Bootstrap, Foundation and Bulma?</w:t>
+        <w:t xml:space="preserve">What is Bootstrap, Foundation and </w:t>
+      </w:r>
+      <w:proofErr w:type="spellStart"/>
+      <w:r>
+        <w:rPr>
+          <w:b/>
+          <w:bCs/>
+        </w:rPr>
+        <w:t>Bulma</w:t>
+      </w:r>
+      <w:proofErr w:type="spellEnd"/>
+      <w:r>
+        <w:rPr>
+          <w:b/>
+          <w:bCs/>
+        </w:rPr>
+        <w:t>?</w:t>
       </w:r>
     </w:p>
     <w:p>
@@ -609,7 +631,15 @@
         <w:t>open-source</w:t>
       </w:r>
       <w:r>
-        <w:t xml:space="preserve"> project hosted on Github.</w:t>
+        <w:t xml:space="preserve"> project hosted on </w:t>
+      </w:r>
+      <w:proofErr w:type="spellStart"/>
+      <w:r>
+        <w:t>Github</w:t>
+      </w:r>
+      <w:proofErr w:type="spellEnd"/>
+      <w:r>
+        <w:t>.</w:t>
       </w:r>
       <w:r>
         <w:t xml:space="preserve"> It is composed of HTML CSS and </w:t>
@@ -622,6 +652,7 @@
       </w:r>
     </w:p>
     <w:p>
+      <w:proofErr w:type="spellStart"/>
       <w:r>
         <w:rPr>
           <w:b/>
@@ -629,6 +660,7 @@
         </w:rPr>
         <w:t>Bulma</w:t>
       </w:r>
+      <w:proofErr w:type="spellEnd"/>
       <w:r>
         <w:rPr>
           <w:b/>
@@ -676,8 +708,13 @@
         <w:t xml:space="preserve"> and is </w:t>
       </w:r>
       <w:r>
-        <w:t>similar too</w:t>
-      </w:r>
+        <w:t xml:space="preserve">similar </w:t>
+      </w:r>
+      <w:proofErr w:type="spellStart"/>
+      <w:r>
+        <w:t>too</w:t>
+      </w:r>
+      <w:proofErr w:type="spellEnd"/>
       <w:r>
         <w:t xml:space="preserve"> a</w:t>
       </w:r>
@@ -715,21 +752,7 @@
           <w:b/>
           <w:bCs/>
         </w:rPr>
-        <w:t>“</w:t>
-      </w:r>
-      <w:r>
-        <w:rPr>
-          <w:b/>
-          <w:bCs/>
-        </w:rPr>
-        <w:t>a scripting language that enables you to create dynamically updating content, control multimedia, animate images, and pretty much everything else</w:t>
-      </w:r>
-      <w:r>
-        <w:rPr>
-          <w:b/>
-          <w:bCs/>
-        </w:rPr>
-        <w:t>.”</w:t>
+        <w:t>“a scripting language that enables you to create dynamically updating content, control multimedia, animate images, and pretty much everything else.”</w:t>
       </w:r>
       <w:r>
         <w:t xml:space="preserve"> [12]</w:t>
@@ -768,21 +791,7 @@
           <w:b/>
           <w:bCs/>
         </w:rPr>
-        <w:t>“</w:t>
-      </w:r>
-      <w:r>
-        <w:rPr>
-          <w:b/>
-          <w:bCs/>
-        </w:rPr>
-        <w:t>an interpreted, object-oriented, high-level programming language with dynamic semantics</w:t>
-      </w:r>
-      <w:r>
-        <w:rPr>
-          <w:b/>
-          <w:bCs/>
-        </w:rPr>
-        <w:t>”</w:t>
+        <w:t>“an interpreted, object-oriented, high-level programming language with dynamic semantics”</w:t>
       </w:r>
       <w:r>
         <w:t xml:space="preserve"> </w:t>
@@ -1227,7 +1236,23 @@
           <w:b/>
           <w:bCs/>
         </w:rPr>
-        <w:t>Why React over Angular, Vuejs, Django</w:t>
+        <w:t xml:space="preserve">Why React over Angular, </w:t>
+      </w:r>
+      <w:proofErr w:type="spellStart"/>
+      <w:r>
+        <w:rPr>
+          <w:b/>
+          <w:bCs/>
+        </w:rPr>
+        <w:t>Vuejs</w:t>
+      </w:r>
+      <w:proofErr w:type="spellEnd"/>
+      <w:r>
+        <w:rPr>
+          <w:b/>
+          <w:bCs/>
+        </w:rPr>
+        <w:t>, Django</w:t>
       </w:r>
       <w:r>
         <w:rPr>
@@ -1265,7 +1290,15 @@
     </w:p>
     <w:p>
       <w:r>
-        <w:t xml:space="preserve">We decided not to use Vuejs either despite it also using </w:t>
+        <w:t xml:space="preserve">We decided not to use </w:t>
+      </w:r>
+      <w:proofErr w:type="spellStart"/>
+      <w:r>
+        <w:t>Vuejs</w:t>
+      </w:r>
+      <w:proofErr w:type="spellEnd"/>
+      <w:r>
+        <w:t xml:space="preserve"> either despite it also using </w:t>
       </w:r>
       <w:r>
         <w:t>JavaScript,</w:t>
@@ -1585,6 +1618,1452 @@
           <w:szCs w:val="36"/>
         </w:rPr>
         <w:t>mplementation</w:t>
+      </w:r>
+    </w:p>
+    <w:p>
+      <w:pPr>
+        <w:rPr>
+          <w:b/>
+          <w:bCs/>
+        </w:rPr>
+      </w:pPr>
+      <w:r>
+        <w:rPr>
+          <w:b/>
+          <w:bCs/>
+        </w:rPr>
+        <w:t>Usage of 3</w:t>
+      </w:r>
+      <w:r>
+        <w:rPr>
+          <w:b/>
+          <w:bCs/>
+          <w:vertAlign w:val="superscript"/>
+        </w:rPr>
+        <w:t>rd</w:t>
+      </w:r>
+      <w:r>
+        <w:rPr>
+          <w:b/>
+          <w:bCs/>
+        </w:rPr>
+        <w:t xml:space="preserve"> Part libraries and Resources</w:t>
+      </w:r>
+    </w:p>
+    <w:p>
+      <w:r>
+        <w:t>We implement the following libraries and do not take credit for the code within them:</w:t>
+      </w:r>
+    </w:p>
+    <w:p>
+      <w:pPr>
+        <w:rPr>
+          <w:b/>
+          <w:bCs/>
+        </w:rPr>
+      </w:pPr>
+      <w:r>
+        <w:rPr>
+          <w:b/>
+          <w:bCs/>
+        </w:rPr>
+        <w:t>Awesome Fonts</w:t>
+      </w:r>
+    </w:p>
+    <w:p>
+      <w:pPr>
+        <w:shd w:val="clear" w:color="auto" w:fill="1E1E1E"/>
+        <w:spacing w:after="0" w:line="285" w:lineRule="atLeast"/>
+        <w:rPr>
+          <w:rFonts w:ascii="Consolas" w:eastAsia="Times New Roman" w:hAnsi="Consolas" w:cs="Times New Roman"/>
+          <w:color w:val="D4D4D4"/>
+          <w:sz w:val="21"/>
+          <w:szCs w:val="21"/>
+        </w:rPr>
+      </w:pPr>
+      <w:r>
+        <w:rPr>
+          <w:rFonts w:ascii="Consolas" w:eastAsia="Times New Roman" w:hAnsi="Consolas" w:cs="Times New Roman"/>
+          <w:color w:val="D4D4D4"/>
+          <w:sz w:val="21"/>
+          <w:szCs w:val="21"/>
+        </w:rPr>
+        <w:t>    </w:t>
+      </w:r>
+      <w:r>
+        <w:rPr>
+          <w:rFonts w:ascii="Consolas" w:eastAsia="Times New Roman" w:hAnsi="Consolas" w:cs="Times New Roman"/>
+          <w:color w:val="9CDCFE"/>
+          <w:sz w:val="21"/>
+          <w:szCs w:val="21"/>
+        </w:rPr>
+        <w:t>"@</w:t>
+      </w:r>
+      <w:proofErr w:type="spellStart"/>
+      <w:r>
+        <w:rPr>
+          <w:rFonts w:ascii="Consolas" w:eastAsia="Times New Roman" w:hAnsi="Consolas" w:cs="Times New Roman"/>
+          <w:color w:val="9CDCFE"/>
+          <w:sz w:val="21"/>
+          <w:szCs w:val="21"/>
+        </w:rPr>
+        <w:t>fortawesome</w:t>
+      </w:r>
+      <w:proofErr w:type="spellEnd"/>
+      <w:r>
+        <w:rPr>
+          <w:rFonts w:ascii="Consolas" w:eastAsia="Times New Roman" w:hAnsi="Consolas" w:cs="Times New Roman"/>
+          <w:color w:val="9CDCFE"/>
+          <w:sz w:val="21"/>
+          <w:szCs w:val="21"/>
+        </w:rPr>
+        <w:t>/</w:t>
+      </w:r>
+      <w:proofErr w:type="spellStart"/>
+      <w:r>
+        <w:rPr>
+          <w:rFonts w:ascii="Consolas" w:eastAsia="Times New Roman" w:hAnsi="Consolas" w:cs="Times New Roman"/>
+          <w:color w:val="9CDCFE"/>
+          <w:sz w:val="21"/>
+          <w:szCs w:val="21"/>
+        </w:rPr>
+        <w:t>fontawesome</w:t>
+      </w:r>
+      <w:proofErr w:type="spellEnd"/>
+      <w:r>
+        <w:rPr>
+          <w:rFonts w:ascii="Consolas" w:eastAsia="Times New Roman" w:hAnsi="Consolas" w:cs="Times New Roman"/>
+          <w:color w:val="9CDCFE"/>
+          <w:sz w:val="21"/>
+          <w:szCs w:val="21"/>
+        </w:rPr>
+        <w:t>-</w:t>
+      </w:r>
+      <w:proofErr w:type="spellStart"/>
+      <w:r>
+        <w:rPr>
+          <w:rFonts w:ascii="Consolas" w:eastAsia="Times New Roman" w:hAnsi="Consolas" w:cs="Times New Roman"/>
+          <w:color w:val="9CDCFE"/>
+          <w:sz w:val="21"/>
+          <w:szCs w:val="21"/>
+        </w:rPr>
+        <w:t>svg</w:t>
+      </w:r>
+      <w:proofErr w:type="spellEnd"/>
+      <w:r>
+        <w:rPr>
+          <w:rFonts w:ascii="Consolas" w:eastAsia="Times New Roman" w:hAnsi="Consolas" w:cs="Times New Roman"/>
+          <w:color w:val="9CDCFE"/>
+          <w:sz w:val="21"/>
+          <w:szCs w:val="21"/>
+        </w:rPr>
+        <w:t>-core"</w:t>
+      </w:r>
+      <w:r>
+        <w:rPr>
+          <w:rFonts w:ascii="Consolas" w:eastAsia="Times New Roman" w:hAnsi="Consolas" w:cs="Times New Roman"/>
+          <w:color w:val="D4D4D4"/>
+          <w:sz w:val="21"/>
+          <w:szCs w:val="21"/>
+        </w:rPr>
+        <w:t>: </w:t>
+      </w:r>
+      <w:r>
+        <w:rPr>
+          <w:rFonts w:ascii="Consolas" w:eastAsia="Times New Roman" w:hAnsi="Consolas" w:cs="Times New Roman"/>
+          <w:color w:val="CE9178"/>
+          <w:sz w:val="21"/>
+          <w:szCs w:val="21"/>
+        </w:rPr>
+        <w:t>"^1.2.34"</w:t>
+      </w:r>
+      <w:r>
+        <w:rPr>
+          <w:rFonts w:ascii="Consolas" w:eastAsia="Times New Roman" w:hAnsi="Consolas" w:cs="Times New Roman"/>
+          <w:color w:val="D4D4D4"/>
+          <w:sz w:val="21"/>
+          <w:szCs w:val="21"/>
+        </w:rPr>
+        <w:t>,</w:t>
+      </w:r>
+    </w:p>
+    <w:p>
+      <w:pPr>
+        <w:shd w:val="clear" w:color="auto" w:fill="1E1E1E"/>
+        <w:spacing w:after="0" w:line="285" w:lineRule="atLeast"/>
+        <w:rPr>
+          <w:rFonts w:ascii="Consolas" w:eastAsia="Times New Roman" w:hAnsi="Consolas" w:cs="Times New Roman"/>
+          <w:color w:val="D4D4D4"/>
+          <w:sz w:val="21"/>
+          <w:szCs w:val="21"/>
+        </w:rPr>
+      </w:pPr>
+      <w:r>
+        <w:rPr>
+          <w:rFonts w:ascii="Consolas" w:eastAsia="Times New Roman" w:hAnsi="Consolas" w:cs="Times New Roman"/>
+          <w:color w:val="D4D4D4"/>
+          <w:sz w:val="21"/>
+          <w:szCs w:val="21"/>
+        </w:rPr>
+        <w:t>    </w:t>
+      </w:r>
+      <w:r>
+        <w:rPr>
+          <w:rFonts w:ascii="Consolas" w:eastAsia="Times New Roman" w:hAnsi="Consolas" w:cs="Times New Roman"/>
+          <w:color w:val="9CDCFE"/>
+          <w:sz w:val="21"/>
+          <w:szCs w:val="21"/>
+        </w:rPr>
+        <w:t>"@</w:t>
+      </w:r>
+      <w:proofErr w:type="spellStart"/>
+      <w:r>
+        <w:rPr>
+          <w:rFonts w:ascii="Consolas" w:eastAsia="Times New Roman" w:hAnsi="Consolas" w:cs="Times New Roman"/>
+          <w:color w:val="9CDCFE"/>
+          <w:sz w:val="21"/>
+          <w:szCs w:val="21"/>
+        </w:rPr>
+        <w:t>fortawesome</w:t>
+      </w:r>
+      <w:proofErr w:type="spellEnd"/>
+      <w:r>
+        <w:rPr>
+          <w:rFonts w:ascii="Consolas" w:eastAsia="Times New Roman" w:hAnsi="Consolas" w:cs="Times New Roman"/>
+          <w:color w:val="9CDCFE"/>
+          <w:sz w:val="21"/>
+          <w:szCs w:val="21"/>
+        </w:rPr>
+        <w:t>/free-brands-</w:t>
+      </w:r>
+      <w:proofErr w:type="spellStart"/>
+      <w:r>
+        <w:rPr>
+          <w:rFonts w:ascii="Consolas" w:eastAsia="Times New Roman" w:hAnsi="Consolas" w:cs="Times New Roman"/>
+          <w:color w:val="9CDCFE"/>
+          <w:sz w:val="21"/>
+          <w:szCs w:val="21"/>
+        </w:rPr>
+        <w:t>svg</w:t>
+      </w:r>
+      <w:proofErr w:type="spellEnd"/>
+      <w:r>
+        <w:rPr>
+          <w:rFonts w:ascii="Consolas" w:eastAsia="Times New Roman" w:hAnsi="Consolas" w:cs="Times New Roman"/>
+          <w:color w:val="9CDCFE"/>
+          <w:sz w:val="21"/>
+          <w:szCs w:val="21"/>
+        </w:rPr>
+        <w:t>-icons"</w:t>
+      </w:r>
+      <w:r>
+        <w:rPr>
+          <w:rFonts w:ascii="Consolas" w:eastAsia="Times New Roman" w:hAnsi="Consolas" w:cs="Times New Roman"/>
+          <w:color w:val="D4D4D4"/>
+          <w:sz w:val="21"/>
+          <w:szCs w:val="21"/>
+        </w:rPr>
+        <w:t>: </w:t>
+      </w:r>
+      <w:r>
+        <w:rPr>
+          <w:rFonts w:ascii="Consolas" w:eastAsia="Times New Roman" w:hAnsi="Consolas" w:cs="Times New Roman"/>
+          <w:color w:val="CE9178"/>
+          <w:sz w:val="21"/>
+          <w:szCs w:val="21"/>
+        </w:rPr>
+        <w:t>"^5.15.2"</w:t>
+      </w:r>
+      <w:r>
+        <w:rPr>
+          <w:rFonts w:ascii="Consolas" w:eastAsia="Times New Roman" w:hAnsi="Consolas" w:cs="Times New Roman"/>
+          <w:color w:val="D4D4D4"/>
+          <w:sz w:val="21"/>
+          <w:szCs w:val="21"/>
+        </w:rPr>
+        <w:t>,</w:t>
+      </w:r>
+    </w:p>
+    <w:p>
+      <w:pPr>
+        <w:shd w:val="clear" w:color="auto" w:fill="1E1E1E"/>
+        <w:spacing w:after="0" w:line="285" w:lineRule="atLeast"/>
+        <w:rPr>
+          <w:rFonts w:ascii="Consolas" w:eastAsia="Times New Roman" w:hAnsi="Consolas" w:cs="Times New Roman"/>
+          <w:color w:val="D4D4D4"/>
+          <w:sz w:val="21"/>
+          <w:szCs w:val="21"/>
+        </w:rPr>
+      </w:pPr>
+      <w:r>
+        <w:rPr>
+          <w:rFonts w:ascii="Consolas" w:eastAsia="Times New Roman" w:hAnsi="Consolas" w:cs="Times New Roman"/>
+          <w:color w:val="D4D4D4"/>
+          <w:sz w:val="21"/>
+          <w:szCs w:val="21"/>
+        </w:rPr>
+        <w:t>    </w:t>
+      </w:r>
+      <w:r>
+        <w:rPr>
+          <w:rFonts w:ascii="Consolas" w:eastAsia="Times New Roman" w:hAnsi="Consolas" w:cs="Times New Roman"/>
+          <w:color w:val="9CDCFE"/>
+          <w:sz w:val="21"/>
+          <w:szCs w:val="21"/>
+        </w:rPr>
+        <w:t>"@</w:t>
+      </w:r>
+      <w:proofErr w:type="spellStart"/>
+      <w:r>
+        <w:rPr>
+          <w:rFonts w:ascii="Consolas" w:eastAsia="Times New Roman" w:hAnsi="Consolas" w:cs="Times New Roman"/>
+          <w:color w:val="9CDCFE"/>
+          <w:sz w:val="21"/>
+          <w:szCs w:val="21"/>
+        </w:rPr>
+        <w:t>fortawesome</w:t>
+      </w:r>
+      <w:proofErr w:type="spellEnd"/>
+      <w:r>
+        <w:rPr>
+          <w:rFonts w:ascii="Consolas" w:eastAsia="Times New Roman" w:hAnsi="Consolas" w:cs="Times New Roman"/>
+          <w:color w:val="9CDCFE"/>
+          <w:sz w:val="21"/>
+          <w:szCs w:val="21"/>
+        </w:rPr>
+        <w:t>/free-regular-</w:t>
+      </w:r>
+      <w:proofErr w:type="spellStart"/>
+      <w:r>
+        <w:rPr>
+          <w:rFonts w:ascii="Consolas" w:eastAsia="Times New Roman" w:hAnsi="Consolas" w:cs="Times New Roman"/>
+          <w:color w:val="9CDCFE"/>
+          <w:sz w:val="21"/>
+          <w:szCs w:val="21"/>
+        </w:rPr>
+        <w:t>svg</w:t>
+      </w:r>
+      <w:proofErr w:type="spellEnd"/>
+      <w:r>
+        <w:rPr>
+          <w:rFonts w:ascii="Consolas" w:eastAsia="Times New Roman" w:hAnsi="Consolas" w:cs="Times New Roman"/>
+          <w:color w:val="9CDCFE"/>
+          <w:sz w:val="21"/>
+          <w:szCs w:val="21"/>
+        </w:rPr>
+        <w:t>-icons"</w:t>
+      </w:r>
+      <w:r>
+        <w:rPr>
+          <w:rFonts w:ascii="Consolas" w:eastAsia="Times New Roman" w:hAnsi="Consolas" w:cs="Times New Roman"/>
+          <w:color w:val="D4D4D4"/>
+          <w:sz w:val="21"/>
+          <w:szCs w:val="21"/>
+        </w:rPr>
+        <w:t>: </w:t>
+      </w:r>
+      <w:r>
+        <w:rPr>
+          <w:rFonts w:ascii="Consolas" w:eastAsia="Times New Roman" w:hAnsi="Consolas" w:cs="Times New Roman"/>
+          <w:color w:val="CE9178"/>
+          <w:sz w:val="21"/>
+          <w:szCs w:val="21"/>
+        </w:rPr>
+        <w:t>"^5.15.2"</w:t>
+      </w:r>
+      <w:r>
+        <w:rPr>
+          <w:rFonts w:ascii="Consolas" w:eastAsia="Times New Roman" w:hAnsi="Consolas" w:cs="Times New Roman"/>
+          <w:color w:val="D4D4D4"/>
+          <w:sz w:val="21"/>
+          <w:szCs w:val="21"/>
+        </w:rPr>
+        <w:t>,</w:t>
+      </w:r>
+    </w:p>
+    <w:p>
+      <w:pPr>
+        <w:shd w:val="clear" w:color="auto" w:fill="1E1E1E"/>
+        <w:spacing w:after="0" w:line="285" w:lineRule="atLeast"/>
+        <w:rPr>
+          <w:rFonts w:ascii="Consolas" w:eastAsia="Times New Roman" w:hAnsi="Consolas" w:cs="Times New Roman"/>
+          <w:color w:val="D4D4D4"/>
+          <w:sz w:val="21"/>
+          <w:szCs w:val="21"/>
+        </w:rPr>
+      </w:pPr>
+      <w:r>
+        <w:rPr>
+          <w:rFonts w:ascii="Consolas" w:eastAsia="Times New Roman" w:hAnsi="Consolas" w:cs="Times New Roman"/>
+          <w:color w:val="D4D4D4"/>
+          <w:sz w:val="21"/>
+          <w:szCs w:val="21"/>
+        </w:rPr>
+        <w:t>    </w:t>
+      </w:r>
+      <w:r>
+        <w:rPr>
+          <w:rFonts w:ascii="Consolas" w:eastAsia="Times New Roman" w:hAnsi="Consolas" w:cs="Times New Roman"/>
+          <w:color w:val="9CDCFE"/>
+          <w:sz w:val="21"/>
+          <w:szCs w:val="21"/>
+        </w:rPr>
+        <w:t>"@</w:t>
+      </w:r>
+      <w:proofErr w:type="spellStart"/>
+      <w:r>
+        <w:rPr>
+          <w:rFonts w:ascii="Consolas" w:eastAsia="Times New Roman" w:hAnsi="Consolas" w:cs="Times New Roman"/>
+          <w:color w:val="9CDCFE"/>
+          <w:sz w:val="21"/>
+          <w:szCs w:val="21"/>
+        </w:rPr>
+        <w:t>fortawesome</w:t>
+      </w:r>
+      <w:proofErr w:type="spellEnd"/>
+      <w:r>
+        <w:rPr>
+          <w:rFonts w:ascii="Consolas" w:eastAsia="Times New Roman" w:hAnsi="Consolas" w:cs="Times New Roman"/>
+          <w:color w:val="9CDCFE"/>
+          <w:sz w:val="21"/>
+          <w:szCs w:val="21"/>
+        </w:rPr>
+        <w:t>/free-solid-</w:t>
+      </w:r>
+      <w:proofErr w:type="spellStart"/>
+      <w:r>
+        <w:rPr>
+          <w:rFonts w:ascii="Consolas" w:eastAsia="Times New Roman" w:hAnsi="Consolas" w:cs="Times New Roman"/>
+          <w:color w:val="9CDCFE"/>
+          <w:sz w:val="21"/>
+          <w:szCs w:val="21"/>
+        </w:rPr>
+        <w:t>svg</w:t>
+      </w:r>
+      <w:proofErr w:type="spellEnd"/>
+      <w:r>
+        <w:rPr>
+          <w:rFonts w:ascii="Consolas" w:eastAsia="Times New Roman" w:hAnsi="Consolas" w:cs="Times New Roman"/>
+          <w:color w:val="9CDCFE"/>
+          <w:sz w:val="21"/>
+          <w:szCs w:val="21"/>
+        </w:rPr>
+        <w:t>-icons"</w:t>
+      </w:r>
+      <w:r>
+        <w:rPr>
+          <w:rFonts w:ascii="Consolas" w:eastAsia="Times New Roman" w:hAnsi="Consolas" w:cs="Times New Roman"/>
+          <w:color w:val="D4D4D4"/>
+          <w:sz w:val="21"/>
+          <w:szCs w:val="21"/>
+        </w:rPr>
+        <w:t>: </w:t>
+      </w:r>
+      <w:r>
+        <w:rPr>
+          <w:rFonts w:ascii="Consolas" w:eastAsia="Times New Roman" w:hAnsi="Consolas" w:cs="Times New Roman"/>
+          <w:color w:val="CE9178"/>
+          <w:sz w:val="21"/>
+          <w:szCs w:val="21"/>
+        </w:rPr>
+        <w:t>"^5.15.2"</w:t>
+      </w:r>
+      <w:r>
+        <w:rPr>
+          <w:rFonts w:ascii="Consolas" w:eastAsia="Times New Roman" w:hAnsi="Consolas" w:cs="Times New Roman"/>
+          <w:color w:val="D4D4D4"/>
+          <w:sz w:val="21"/>
+          <w:szCs w:val="21"/>
+        </w:rPr>
+        <w:t>,</w:t>
+      </w:r>
+    </w:p>
+    <w:p>
+      <w:pPr>
+        <w:shd w:val="clear" w:color="auto" w:fill="1E1E1E"/>
+        <w:spacing w:after="0" w:line="285" w:lineRule="atLeast"/>
+        <w:rPr>
+          <w:rFonts w:ascii="Consolas" w:eastAsia="Times New Roman" w:hAnsi="Consolas" w:cs="Times New Roman"/>
+          <w:color w:val="D4D4D4"/>
+          <w:sz w:val="21"/>
+          <w:szCs w:val="21"/>
+        </w:rPr>
+      </w:pPr>
+      <w:r>
+        <w:rPr>
+          <w:rFonts w:ascii="Consolas" w:eastAsia="Times New Roman" w:hAnsi="Consolas" w:cs="Times New Roman"/>
+          <w:color w:val="D4D4D4"/>
+          <w:sz w:val="21"/>
+          <w:szCs w:val="21"/>
+        </w:rPr>
+        <w:t>    </w:t>
+      </w:r>
+      <w:r>
+        <w:rPr>
+          <w:rFonts w:ascii="Consolas" w:eastAsia="Times New Roman" w:hAnsi="Consolas" w:cs="Times New Roman"/>
+          <w:color w:val="9CDCFE"/>
+          <w:sz w:val="21"/>
+          <w:szCs w:val="21"/>
+        </w:rPr>
+        <w:t>"@</w:t>
+      </w:r>
+      <w:proofErr w:type="spellStart"/>
+      <w:r>
+        <w:rPr>
+          <w:rFonts w:ascii="Consolas" w:eastAsia="Times New Roman" w:hAnsi="Consolas" w:cs="Times New Roman"/>
+          <w:color w:val="9CDCFE"/>
+          <w:sz w:val="21"/>
+          <w:szCs w:val="21"/>
+        </w:rPr>
+        <w:t>fortawesome</w:t>
+      </w:r>
+      <w:proofErr w:type="spellEnd"/>
+      <w:r>
+        <w:rPr>
+          <w:rFonts w:ascii="Consolas" w:eastAsia="Times New Roman" w:hAnsi="Consolas" w:cs="Times New Roman"/>
+          <w:color w:val="9CDCFE"/>
+          <w:sz w:val="21"/>
+          <w:szCs w:val="21"/>
+        </w:rPr>
+        <w:t>/react-</w:t>
+      </w:r>
+      <w:proofErr w:type="spellStart"/>
+      <w:r>
+        <w:rPr>
+          <w:rFonts w:ascii="Consolas" w:eastAsia="Times New Roman" w:hAnsi="Consolas" w:cs="Times New Roman"/>
+          <w:color w:val="9CDCFE"/>
+          <w:sz w:val="21"/>
+          <w:szCs w:val="21"/>
+        </w:rPr>
+        <w:t>fontawesome</w:t>
+      </w:r>
+      <w:proofErr w:type="spellEnd"/>
+      <w:r>
+        <w:rPr>
+          <w:rFonts w:ascii="Consolas" w:eastAsia="Times New Roman" w:hAnsi="Consolas" w:cs="Times New Roman"/>
+          <w:color w:val="9CDCFE"/>
+          <w:sz w:val="21"/>
+          <w:szCs w:val="21"/>
+        </w:rPr>
+        <w:t>"</w:t>
+      </w:r>
+      <w:r>
+        <w:rPr>
+          <w:rFonts w:ascii="Consolas" w:eastAsia="Times New Roman" w:hAnsi="Consolas" w:cs="Times New Roman"/>
+          <w:color w:val="D4D4D4"/>
+          <w:sz w:val="21"/>
+          <w:szCs w:val="21"/>
+        </w:rPr>
+        <w:t>: </w:t>
+      </w:r>
+      <w:r>
+        <w:rPr>
+          <w:rFonts w:ascii="Consolas" w:eastAsia="Times New Roman" w:hAnsi="Consolas" w:cs="Times New Roman"/>
+          <w:color w:val="CE9178"/>
+          <w:sz w:val="21"/>
+          <w:szCs w:val="21"/>
+        </w:rPr>
+        <w:t>"^0.1.14"</w:t>
+      </w:r>
+      <w:r>
+        <w:rPr>
+          <w:rFonts w:ascii="Consolas" w:eastAsia="Times New Roman" w:hAnsi="Consolas" w:cs="Times New Roman"/>
+          <w:color w:val="D4D4D4"/>
+          <w:sz w:val="21"/>
+          <w:szCs w:val="21"/>
+        </w:rPr>
+        <w:t>,</w:t>
+      </w:r>
+    </w:p>
+    <w:p>
+      <w:r>
+        <w:t>Awesome fonts was used to implement some icons and fonts.</w:t>
+      </w:r>
+    </w:p>
+    <w:p>
+      <w:pPr>
+        <w:rPr>
+          <w:b/>
+          <w:bCs/>
+        </w:rPr>
+      </w:pPr>
+      <w:r>
+        <w:rPr>
+          <w:b/>
+          <w:bCs/>
+        </w:rPr>
+        <w:t>React Libraries</w:t>
+      </w:r>
+    </w:p>
+    <w:p>
+      <w:pPr>
+        <w:shd w:val="clear" w:color="auto" w:fill="1E1E1E"/>
+        <w:spacing w:after="0" w:line="285" w:lineRule="atLeast"/>
+        <w:rPr>
+          <w:rFonts w:ascii="Consolas" w:eastAsia="Times New Roman" w:hAnsi="Consolas" w:cs="Times New Roman"/>
+          <w:color w:val="D4D4D4"/>
+          <w:sz w:val="21"/>
+          <w:szCs w:val="21"/>
+        </w:rPr>
+      </w:pPr>
+      <w:r>
+        <w:rPr>
+          <w:rFonts w:ascii="Consolas" w:eastAsia="Times New Roman" w:hAnsi="Consolas" w:cs="Times New Roman"/>
+          <w:color w:val="D4D4D4"/>
+          <w:sz w:val="21"/>
+          <w:szCs w:val="21"/>
+        </w:rPr>
+        <w:t>    </w:t>
+      </w:r>
+      <w:r>
+        <w:rPr>
+          <w:rFonts w:ascii="Consolas" w:eastAsia="Times New Roman" w:hAnsi="Consolas" w:cs="Times New Roman"/>
+          <w:color w:val="9CDCFE"/>
+          <w:sz w:val="21"/>
+          <w:szCs w:val="21"/>
+        </w:rPr>
+        <w:t>"react"</w:t>
+      </w:r>
+      <w:r>
+        <w:rPr>
+          <w:rFonts w:ascii="Consolas" w:eastAsia="Times New Roman" w:hAnsi="Consolas" w:cs="Times New Roman"/>
+          <w:color w:val="D4D4D4"/>
+          <w:sz w:val="21"/>
+          <w:szCs w:val="21"/>
+        </w:rPr>
+        <w:t>: </w:t>
+      </w:r>
+      <w:r>
+        <w:rPr>
+          <w:rFonts w:ascii="Consolas" w:eastAsia="Times New Roman" w:hAnsi="Consolas" w:cs="Times New Roman"/>
+          <w:color w:val="CE9178"/>
+          <w:sz w:val="21"/>
+          <w:szCs w:val="21"/>
+        </w:rPr>
+        <w:t>"^17.0.1"</w:t>
+      </w:r>
+      <w:r>
+        <w:rPr>
+          <w:rFonts w:ascii="Consolas" w:eastAsia="Times New Roman" w:hAnsi="Consolas" w:cs="Times New Roman"/>
+          <w:color w:val="D4D4D4"/>
+          <w:sz w:val="21"/>
+          <w:szCs w:val="21"/>
+        </w:rPr>
+        <w:t>,</w:t>
+      </w:r>
+    </w:p>
+    <w:p>
+      <w:pPr>
+        <w:shd w:val="clear" w:color="auto" w:fill="1E1E1E"/>
+        <w:spacing w:after="0" w:line="285" w:lineRule="atLeast"/>
+        <w:rPr>
+          <w:rFonts w:ascii="Consolas" w:eastAsia="Times New Roman" w:hAnsi="Consolas" w:cs="Times New Roman"/>
+          <w:color w:val="D4D4D4"/>
+          <w:sz w:val="21"/>
+          <w:szCs w:val="21"/>
+        </w:rPr>
+      </w:pPr>
+      <w:r>
+        <w:rPr>
+          <w:rFonts w:ascii="Consolas" w:eastAsia="Times New Roman" w:hAnsi="Consolas" w:cs="Times New Roman"/>
+          <w:color w:val="D4D4D4"/>
+          <w:sz w:val="21"/>
+          <w:szCs w:val="21"/>
+        </w:rPr>
+        <w:t>    </w:t>
+      </w:r>
+      <w:r>
+        <w:rPr>
+          <w:rFonts w:ascii="Consolas" w:eastAsia="Times New Roman" w:hAnsi="Consolas" w:cs="Times New Roman"/>
+          <w:color w:val="9CDCFE"/>
+          <w:sz w:val="21"/>
+          <w:szCs w:val="21"/>
+        </w:rPr>
+        <w:t>"react-bootstrap"</w:t>
+      </w:r>
+      <w:r>
+        <w:rPr>
+          <w:rFonts w:ascii="Consolas" w:eastAsia="Times New Roman" w:hAnsi="Consolas" w:cs="Times New Roman"/>
+          <w:color w:val="D4D4D4"/>
+          <w:sz w:val="21"/>
+          <w:szCs w:val="21"/>
+        </w:rPr>
+        <w:t>: </w:t>
+      </w:r>
+      <w:r>
+        <w:rPr>
+          <w:rFonts w:ascii="Consolas" w:eastAsia="Times New Roman" w:hAnsi="Consolas" w:cs="Times New Roman"/>
+          <w:color w:val="CE9178"/>
+          <w:sz w:val="21"/>
+          <w:szCs w:val="21"/>
+        </w:rPr>
+        <w:t>"^1.5.0"</w:t>
+      </w:r>
+      <w:r>
+        <w:rPr>
+          <w:rFonts w:ascii="Consolas" w:eastAsia="Times New Roman" w:hAnsi="Consolas" w:cs="Times New Roman"/>
+          <w:color w:val="D4D4D4"/>
+          <w:sz w:val="21"/>
+          <w:szCs w:val="21"/>
+        </w:rPr>
+        <w:t>,</w:t>
+      </w:r>
+    </w:p>
+    <w:p>
+      <w:pPr>
+        <w:shd w:val="clear" w:color="auto" w:fill="1E1E1E"/>
+        <w:spacing w:after="0" w:line="285" w:lineRule="atLeast"/>
+        <w:rPr>
+          <w:rFonts w:ascii="Consolas" w:eastAsia="Times New Roman" w:hAnsi="Consolas" w:cs="Times New Roman"/>
+          <w:color w:val="D4D4D4"/>
+          <w:sz w:val="21"/>
+          <w:szCs w:val="21"/>
+        </w:rPr>
+      </w:pPr>
+      <w:r>
+        <w:rPr>
+          <w:rFonts w:ascii="Consolas" w:eastAsia="Times New Roman" w:hAnsi="Consolas" w:cs="Times New Roman"/>
+          <w:color w:val="D4D4D4"/>
+          <w:sz w:val="21"/>
+          <w:szCs w:val="21"/>
+        </w:rPr>
+        <w:t>    </w:t>
+      </w:r>
+      <w:r>
+        <w:rPr>
+          <w:rFonts w:ascii="Consolas" w:eastAsia="Times New Roman" w:hAnsi="Consolas" w:cs="Times New Roman"/>
+          <w:color w:val="9CDCFE"/>
+          <w:sz w:val="21"/>
+          <w:szCs w:val="21"/>
+        </w:rPr>
+        <w:t>"react-cookie"</w:t>
+      </w:r>
+      <w:r>
+        <w:rPr>
+          <w:rFonts w:ascii="Consolas" w:eastAsia="Times New Roman" w:hAnsi="Consolas" w:cs="Times New Roman"/>
+          <w:color w:val="D4D4D4"/>
+          <w:sz w:val="21"/>
+          <w:szCs w:val="21"/>
+        </w:rPr>
+        <w:t>: </w:t>
+      </w:r>
+      <w:r>
+        <w:rPr>
+          <w:rFonts w:ascii="Consolas" w:eastAsia="Times New Roman" w:hAnsi="Consolas" w:cs="Times New Roman"/>
+          <w:color w:val="CE9178"/>
+          <w:sz w:val="21"/>
+          <w:szCs w:val="21"/>
+        </w:rPr>
+        <w:t>"^4.0.3"</w:t>
+      </w:r>
+      <w:r>
+        <w:rPr>
+          <w:rFonts w:ascii="Consolas" w:eastAsia="Times New Roman" w:hAnsi="Consolas" w:cs="Times New Roman"/>
+          <w:color w:val="D4D4D4"/>
+          <w:sz w:val="21"/>
+          <w:szCs w:val="21"/>
+        </w:rPr>
+        <w:t>,</w:t>
+      </w:r>
+    </w:p>
+    <w:p>
+      <w:pPr>
+        <w:shd w:val="clear" w:color="auto" w:fill="1E1E1E"/>
+        <w:spacing w:after="0" w:line="285" w:lineRule="atLeast"/>
+        <w:rPr>
+          <w:rFonts w:ascii="Consolas" w:eastAsia="Times New Roman" w:hAnsi="Consolas" w:cs="Times New Roman"/>
+          <w:color w:val="D4D4D4"/>
+          <w:sz w:val="21"/>
+          <w:szCs w:val="21"/>
+        </w:rPr>
+      </w:pPr>
+      <w:r>
+        <w:rPr>
+          <w:rFonts w:ascii="Consolas" w:eastAsia="Times New Roman" w:hAnsi="Consolas" w:cs="Times New Roman"/>
+          <w:color w:val="D4D4D4"/>
+          <w:sz w:val="21"/>
+          <w:szCs w:val="21"/>
+        </w:rPr>
+        <w:t>    </w:t>
+      </w:r>
+      <w:r>
+        <w:rPr>
+          <w:rFonts w:ascii="Consolas" w:eastAsia="Times New Roman" w:hAnsi="Consolas" w:cs="Times New Roman"/>
+          <w:color w:val="9CDCFE"/>
+          <w:sz w:val="21"/>
+          <w:szCs w:val="21"/>
+        </w:rPr>
+        <w:t>"react-</w:t>
+      </w:r>
+      <w:proofErr w:type="spellStart"/>
+      <w:r>
+        <w:rPr>
+          <w:rFonts w:ascii="Consolas" w:eastAsia="Times New Roman" w:hAnsi="Consolas" w:cs="Times New Roman"/>
+          <w:color w:val="9CDCFE"/>
+          <w:sz w:val="21"/>
+          <w:szCs w:val="21"/>
+        </w:rPr>
+        <w:t>dom</w:t>
+      </w:r>
+      <w:proofErr w:type="spellEnd"/>
+      <w:r>
+        <w:rPr>
+          <w:rFonts w:ascii="Consolas" w:eastAsia="Times New Roman" w:hAnsi="Consolas" w:cs="Times New Roman"/>
+          <w:color w:val="9CDCFE"/>
+          <w:sz w:val="21"/>
+          <w:szCs w:val="21"/>
+        </w:rPr>
+        <w:t>"</w:t>
+      </w:r>
+      <w:r>
+        <w:rPr>
+          <w:rFonts w:ascii="Consolas" w:eastAsia="Times New Roman" w:hAnsi="Consolas" w:cs="Times New Roman"/>
+          <w:color w:val="D4D4D4"/>
+          <w:sz w:val="21"/>
+          <w:szCs w:val="21"/>
+        </w:rPr>
+        <w:t>: </w:t>
+      </w:r>
+      <w:r>
+        <w:rPr>
+          <w:rFonts w:ascii="Consolas" w:eastAsia="Times New Roman" w:hAnsi="Consolas" w:cs="Times New Roman"/>
+          <w:color w:val="CE9178"/>
+          <w:sz w:val="21"/>
+          <w:szCs w:val="21"/>
+        </w:rPr>
+        <w:t>"^17.0.1"</w:t>
+      </w:r>
+      <w:r>
+        <w:rPr>
+          <w:rFonts w:ascii="Consolas" w:eastAsia="Times New Roman" w:hAnsi="Consolas" w:cs="Times New Roman"/>
+          <w:color w:val="D4D4D4"/>
+          <w:sz w:val="21"/>
+          <w:szCs w:val="21"/>
+        </w:rPr>
+        <w:t>,</w:t>
+      </w:r>
+    </w:p>
+    <w:p>
+      <w:pPr>
+        <w:shd w:val="clear" w:color="auto" w:fill="1E1E1E"/>
+        <w:spacing w:after="0" w:line="285" w:lineRule="atLeast"/>
+        <w:rPr>
+          <w:rFonts w:ascii="Consolas" w:eastAsia="Times New Roman" w:hAnsi="Consolas" w:cs="Times New Roman"/>
+          <w:color w:val="D4D4D4"/>
+          <w:sz w:val="21"/>
+          <w:szCs w:val="21"/>
+        </w:rPr>
+      </w:pPr>
+      <w:r>
+        <w:rPr>
+          <w:rFonts w:ascii="Consolas" w:eastAsia="Times New Roman" w:hAnsi="Consolas" w:cs="Times New Roman"/>
+          <w:color w:val="D4D4D4"/>
+          <w:sz w:val="21"/>
+          <w:szCs w:val="21"/>
+        </w:rPr>
+        <w:t>    </w:t>
+      </w:r>
+      <w:r>
+        <w:rPr>
+          <w:rFonts w:ascii="Consolas" w:eastAsia="Times New Roman" w:hAnsi="Consolas" w:cs="Times New Roman"/>
+          <w:color w:val="9CDCFE"/>
+          <w:sz w:val="21"/>
+          <w:szCs w:val="21"/>
+        </w:rPr>
+        <w:t>"react-google-maps"</w:t>
+      </w:r>
+      <w:r>
+        <w:rPr>
+          <w:rFonts w:ascii="Consolas" w:eastAsia="Times New Roman" w:hAnsi="Consolas" w:cs="Times New Roman"/>
+          <w:color w:val="D4D4D4"/>
+          <w:sz w:val="21"/>
+          <w:szCs w:val="21"/>
+        </w:rPr>
+        <w:t>: </w:t>
+      </w:r>
+      <w:r>
+        <w:rPr>
+          <w:rFonts w:ascii="Consolas" w:eastAsia="Times New Roman" w:hAnsi="Consolas" w:cs="Times New Roman"/>
+          <w:color w:val="CE9178"/>
+          <w:sz w:val="21"/>
+          <w:szCs w:val="21"/>
+        </w:rPr>
+        <w:t>"^9.4.5"</w:t>
+      </w:r>
+      <w:r>
+        <w:rPr>
+          <w:rFonts w:ascii="Consolas" w:eastAsia="Times New Roman" w:hAnsi="Consolas" w:cs="Times New Roman"/>
+          <w:color w:val="D4D4D4"/>
+          <w:sz w:val="21"/>
+          <w:szCs w:val="21"/>
+        </w:rPr>
+        <w:t>,</w:t>
+      </w:r>
+    </w:p>
+    <w:p>
+      <w:pPr>
+        <w:shd w:val="clear" w:color="auto" w:fill="1E1E1E"/>
+        <w:spacing w:after="0" w:line="285" w:lineRule="atLeast"/>
+        <w:rPr>
+          <w:rFonts w:ascii="Consolas" w:eastAsia="Times New Roman" w:hAnsi="Consolas" w:cs="Times New Roman"/>
+          <w:color w:val="D4D4D4"/>
+          <w:sz w:val="21"/>
+          <w:szCs w:val="21"/>
+        </w:rPr>
+      </w:pPr>
+      <w:r>
+        <w:rPr>
+          <w:rFonts w:ascii="Consolas" w:eastAsia="Times New Roman" w:hAnsi="Consolas" w:cs="Times New Roman"/>
+          <w:color w:val="D4D4D4"/>
+          <w:sz w:val="21"/>
+          <w:szCs w:val="21"/>
+        </w:rPr>
+        <w:t>    </w:t>
+      </w:r>
+      <w:r>
+        <w:rPr>
+          <w:rFonts w:ascii="Consolas" w:eastAsia="Times New Roman" w:hAnsi="Consolas" w:cs="Times New Roman"/>
+          <w:color w:val="9CDCFE"/>
+          <w:sz w:val="21"/>
+          <w:szCs w:val="21"/>
+        </w:rPr>
+        <w:t>"react-media"</w:t>
+      </w:r>
+      <w:r>
+        <w:rPr>
+          <w:rFonts w:ascii="Consolas" w:eastAsia="Times New Roman" w:hAnsi="Consolas" w:cs="Times New Roman"/>
+          <w:color w:val="D4D4D4"/>
+          <w:sz w:val="21"/>
+          <w:szCs w:val="21"/>
+        </w:rPr>
+        <w:t>: </w:t>
+      </w:r>
+      <w:r>
+        <w:rPr>
+          <w:rFonts w:ascii="Consolas" w:eastAsia="Times New Roman" w:hAnsi="Consolas" w:cs="Times New Roman"/>
+          <w:color w:val="CE9178"/>
+          <w:sz w:val="21"/>
+          <w:szCs w:val="21"/>
+        </w:rPr>
+        <w:t>"^1.10.0"</w:t>
+      </w:r>
+      <w:r>
+        <w:rPr>
+          <w:rFonts w:ascii="Consolas" w:eastAsia="Times New Roman" w:hAnsi="Consolas" w:cs="Times New Roman"/>
+          <w:color w:val="D4D4D4"/>
+          <w:sz w:val="21"/>
+          <w:szCs w:val="21"/>
+        </w:rPr>
+        <w:t>,</w:t>
+      </w:r>
+    </w:p>
+    <w:p>
+      <w:pPr>
+        <w:shd w:val="clear" w:color="auto" w:fill="1E1E1E"/>
+        <w:spacing w:after="0" w:line="285" w:lineRule="atLeast"/>
+        <w:rPr>
+          <w:rFonts w:ascii="Consolas" w:eastAsia="Times New Roman" w:hAnsi="Consolas" w:cs="Times New Roman"/>
+          <w:color w:val="D4D4D4"/>
+          <w:sz w:val="21"/>
+          <w:szCs w:val="21"/>
+        </w:rPr>
+      </w:pPr>
+      <w:r>
+        <w:rPr>
+          <w:rFonts w:ascii="Consolas" w:eastAsia="Times New Roman" w:hAnsi="Consolas" w:cs="Times New Roman"/>
+          <w:color w:val="D4D4D4"/>
+          <w:sz w:val="21"/>
+          <w:szCs w:val="21"/>
+        </w:rPr>
+        <w:t>    </w:t>
+      </w:r>
+      <w:r>
+        <w:rPr>
+          <w:rFonts w:ascii="Consolas" w:eastAsia="Times New Roman" w:hAnsi="Consolas" w:cs="Times New Roman"/>
+          <w:color w:val="9CDCFE"/>
+          <w:sz w:val="21"/>
+          <w:szCs w:val="21"/>
+        </w:rPr>
+        <w:t>"react-router-</w:t>
+      </w:r>
+      <w:proofErr w:type="spellStart"/>
+      <w:r>
+        <w:rPr>
+          <w:rFonts w:ascii="Consolas" w:eastAsia="Times New Roman" w:hAnsi="Consolas" w:cs="Times New Roman"/>
+          <w:color w:val="9CDCFE"/>
+          <w:sz w:val="21"/>
+          <w:szCs w:val="21"/>
+        </w:rPr>
+        <w:t>dom</w:t>
+      </w:r>
+      <w:proofErr w:type="spellEnd"/>
+      <w:r>
+        <w:rPr>
+          <w:rFonts w:ascii="Consolas" w:eastAsia="Times New Roman" w:hAnsi="Consolas" w:cs="Times New Roman"/>
+          <w:color w:val="9CDCFE"/>
+          <w:sz w:val="21"/>
+          <w:szCs w:val="21"/>
+        </w:rPr>
+        <w:t>"</w:t>
+      </w:r>
+      <w:r>
+        <w:rPr>
+          <w:rFonts w:ascii="Consolas" w:eastAsia="Times New Roman" w:hAnsi="Consolas" w:cs="Times New Roman"/>
+          <w:color w:val="D4D4D4"/>
+          <w:sz w:val="21"/>
+          <w:szCs w:val="21"/>
+        </w:rPr>
+        <w:t>: </w:t>
+      </w:r>
+      <w:r>
+        <w:rPr>
+          <w:rFonts w:ascii="Consolas" w:eastAsia="Times New Roman" w:hAnsi="Consolas" w:cs="Times New Roman"/>
+          <w:color w:val="CE9178"/>
+          <w:sz w:val="21"/>
+          <w:szCs w:val="21"/>
+        </w:rPr>
+        <w:t>"^5.2.0"</w:t>
+      </w:r>
+      <w:r>
+        <w:rPr>
+          <w:rFonts w:ascii="Consolas" w:eastAsia="Times New Roman" w:hAnsi="Consolas" w:cs="Times New Roman"/>
+          <w:color w:val="D4D4D4"/>
+          <w:sz w:val="21"/>
+          <w:szCs w:val="21"/>
+        </w:rPr>
+        <w:t>,</w:t>
+      </w:r>
+    </w:p>
+    <w:p>
+      <w:pPr>
+        <w:shd w:val="clear" w:color="auto" w:fill="1E1E1E"/>
+        <w:spacing w:after="0" w:line="285" w:lineRule="atLeast"/>
+        <w:rPr>
+          <w:rFonts w:ascii="Consolas" w:eastAsia="Times New Roman" w:hAnsi="Consolas" w:cs="Times New Roman"/>
+          <w:color w:val="D4D4D4"/>
+          <w:sz w:val="21"/>
+          <w:szCs w:val="21"/>
+        </w:rPr>
+      </w:pPr>
+      <w:r>
+        <w:rPr>
+          <w:rFonts w:ascii="Consolas" w:eastAsia="Times New Roman" w:hAnsi="Consolas" w:cs="Times New Roman"/>
+          <w:color w:val="D4D4D4"/>
+          <w:sz w:val="21"/>
+          <w:szCs w:val="21"/>
+        </w:rPr>
+        <w:t>    </w:t>
+      </w:r>
+      <w:r>
+        <w:rPr>
+          <w:rFonts w:ascii="Consolas" w:eastAsia="Times New Roman" w:hAnsi="Consolas" w:cs="Times New Roman"/>
+          <w:color w:val="9CDCFE"/>
+          <w:sz w:val="21"/>
+          <w:szCs w:val="21"/>
+        </w:rPr>
+        <w:t>"react-scripts"</w:t>
+      </w:r>
+      <w:r>
+        <w:rPr>
+          <w:rFonts w:ascii="Consolas" w:eastAsia="Times New Roman" w:hAnsi="Consolas" w:cs="Times New Roman"/>
+          <w:color w:val="D4D4D4"/>
+          <w:sz w:val="21"/>
+          <w:szCs w:val="21"/>
+        </w:rPr>
+        <w:t>: </w:t>
+      </w:r>
+      <w:r>
+        <w:rPr>
+          <w:rFonts w:ascii="Consolas" w:eastAsia="Times New Roman" w:hAnsi="Consolas" w:cs="Times New Roman"/>
+          <w:color w:val="CE9178"/>
+          <w:sz w:val="21"/>
+          <w:szCs w:val="21"/>
+        </w:rPr>
+        <w:t>"^4.0.3"</w:t>
+      </w:r>
+      <w:r>
+        <w:rPr>
+          <w:rFonts w:ascii="Consolas" w:eastAsia="Times New Roman" w:hAnsi="Consolas" w:cs="Times New Roman"/>
+          <w:color w:val="D4D4D4"/>
+          <w:sz w:val="21"/>
+          <w:szCs w:val="21"/>
+        </w:rPr>
+        <w:t>,</w:t>
+      </w:r>
+    </w:p>
+    <w:p>
+      <w:pPr>
+        <w:shd w:val="clear" w:color="auto" w:fill="1E1E1E"/>
+        <w:spacing w:after="0" w:line="285" w:lineRule="atLeast"/>
+        <w:rPr>
+          <w:rFonts w:ascii="Consolas" w:eastAsia="Times New Roman" w:hAnsi="Consolas" w:cs="Times New Roman"/>
+          <w:color w:val="D4D4D4"/>
+          <w:sz w:val="21"/>
+          <w:szCs w:val="21"/>
+        </w:rPr>
+      </w:pPr>
+      <w:r>
+        <w:rPr>
+          <w:rFonts w:ascii="Consolas" w:eastAsia="Times New Roman" w:hAnsi="Consolas" w:cs="Times New Roman"/>
+          <w:color w:val="D4D4D4"/>
+          <w:sz w:val="21"/>
+          <w:szCs w:val="21"/>
+        </w:rPr>
+        <w:t>    </w:t>
+      </w:r>
+      <w:r>
+        <w:rPr>
+          <w:rFonts w:ascii="Consolas" w:eastAsia="Times New Roman" w:hAnsi="Consolas" w:cs="Times New Roman"/>
+          <w:color w:val="9CDCFE"/>
+          <w:sz w:val="21"/>
+          <w:szCs w:val="21"/>
+        </w:rPr>
+        <w:t>"react-social-embed"</w:t>
+      </w:r>
+      <w:r>
+        <w:rPr>
+          <w:rFonts w:ascii="Consolas" w:eastAsia="Times New Roman" w:hAnsi="Consolas" w:cs="Times New Roman"/>
+          <w:color w:val="D4D4D4"/>
+          <w:sz w:val="21"/>
+          <w:szCs w:val="21"/>
+        </w:rPr>
+        <w:t>: </w:t>
+      </w:r>
+      <w:r>
+        <w:rPr>
+          <w:rFonts w:ascii="Consolas" w:eastAsia="Times New Roman" w:hAnsi="Consolas" w:cs="Times New Roman"/>
+          <w:color w:val="CE9178"/>
+          <w:sz w:val="21"/>
+          <w:szCs w:val="21"/>
+        </w:rPr>
+        <w:t>"0.0.3"</w:t>
+      </w:r>
+      <w:r>
+        <w:rPr>
+          <w:rFonts w:ascii="Consolas" w:eastAsia="Times New Roman" w:hAnsi="Consolas" w:cs="Times New Roman"/>
+          <w:color w:val="D4D4D4"/>
+          <w:sz w:val="21"/>
+          <w:szCs w:val="21"/>
+        </w:rPr>
+        <w:t>,</w:t>
+      </w:r>
+    </w:p>
+    <w:p>
+      <w:pPr>
+        <w:shd w:val="clear" w:color="auto" w:fill="1E1E1E"/>
+        <w:spacing w:after="0" w:line="285" w:lineRule="atLeast"/>
+        <w:rPr>
+          <w:rFonts w:ascii="Consolas" w:eastAsia="Times New Roman" w:hAnsi="Consolas" w:cs="Times New Roman"/>
+          <w:color w:val="D4D4D4"/>
+          <w:sz w:val="21"/>
+          <w:szCs w:val="21"/>
+        </w:rPr>
+      </w:pPr>
+      <w:r>
+        <w:rPr>
+          <w:rFonts w:ascii="Consolas" w:eastAsia="Times New Roman" w:hAnsi="Consolas" w:cs="Times New Roman"/>
+          <w:color w:val="D4D4D4"/>
+          <w:sz w:val="21"/>
+          <w:szCs w:val="21"/>
+        </w:rPr>
+        <w:t>    </w:t>
+      </w:r>
+      <w:r>
+        <w:rPr>
+          <w:rFonts w:ascii="Consolas" w:eastAsia="Times New Roman" w:hAnsi="Consolas" w:cs="Times New Roman"/>
+          <w:color w:val="9CDCFE"/>
+          <w:sz w:val="21"/>
+          <w:szCs w:val="21"/>
+        </w:rPr>
+        <w:t>"react-twitter-embed"</w:t>
+      </w:r>
+      <w:r>
+        <w:rPr>
+          <w:rFonts w:ascii="Consolas" w:eastAsia="Times New Roman" w:hAnsi="Consolas" w:cs="Times New Roman"/>
+          <w:color w:val="D4D4D4"/>
+          <w:sz w:val="21"/>
+          <w:szCs w:val="21"/>
+        </w:rPr>
+        <w:t>: </w:t>
+      </w:r>
+      <w:r>
+        <w:rPr>
+          <w:rFonts w:ascii="Consolas" w:eastAsia="Times New Roman" w:hAnsi="Consolas" w:cs="Times New Roman"/>
+          <w:color w:val="CE9178"/>
+          <w:sz w:val="21"/>
+          <w:szCs w:val="21"/>
+        </w:rPr>
+        <w:t>"^3.0.3"</w:t>
+      </w:r>
+      <w:r>
+        <w:rPr>
+          <w:rFonts w:ascii="Consolas" w:eastAsia="Times New Roman" w:hAnsi="Consolas" w:cs="Times New Roman"/>
+          <w:color w:val="D4D4D4"/>
+          <w:sz w:val="21"/>
+          <w:szCs w:val="21"/>
+        </w:rPr>
+        <w:t>,</w:t>
+      </w:r>
+    </w:p>
+    <w:p>
+      <w:pPr>
+        <w:shd w:val="clear" w:color="auto" w:fill="1E1E1E"/>
+        <w:spacing w:after="0" w:line="285" w:lineRule="atLeast"/>
+        <w:rPr>
+          <w:rFonts w:ascii="Consolas" w:eastAsia="Times New Roman" w:hAnsi="Consolas" w:cs="Times New Roman"/>
+          <w:color w:val="D4D4D4"/>
+          <w:sz w:val="21"/>
+          <w:szCs w:val="21"/>
+        </w:rPr>
+      </w:pPr>
+      <w:r>
+        <w:rPr>
+          <w:rFonts w:ascii="Consolas" w:eastAsia="Times New Roman" w:hAnsi="Consolas" w:cs="Times New Roman"/>
+          <w:color w:val="D4D4D4"/>
+          <w:sz w:val="21"/>
+          <w:szCs w:val="21"/>
+        </w:rPr>
+        <w:lastRenderedPageBreak/>
+        <w:t>    </w:t>
+      </w:r>
+      <w:r>
+        <w:rPr>
+          <w:rFonts w:ascii="Consolas" w:eastAsia="Times New Roman" w:hAnsi="Consolas" w:cs="Times New Roman"/>
+          <w:color w:val="9CDCFE"/>
+          <w:sz w:val="21"/>
+          <w:szCs w:val="21"/>
+        </w:rPr>
+        <w:t>"@react-google-maps/</w:t>
+      </w:r>
+      <w:proofErr w:type="spellStart"/>
+      <w:r>
+        <w:rPr>
+          <w:rFonts w:ascii="Consolas" w:eastAsia="Times New Roman" w:hAnsi="Consolas" w:cs="Times New Roman"/>
+          <w:color w:val="9CDCFE"/>
+          <w:sz w:val="21"/>
+          <w:szCs w:val="21"/>
+        </w:rPr>
+        <w:t>api</w:t>
+      </w:r>
+      <w:proofErr w:type="spellEnd"/>
+      <w:r>
+        <w:rPr>
+          <w:rFonts w:ascii="Consolas" w:eastAsia="Times New Roman" w:hAnsi="Consolas" w:cs="Times New Roman"/>
+          <w:color w:val="9CDCFE"/>
+          <w:sz w:val="21"/>
+          <w:szCs w:val="21"/>
+        </w:rPr>
+        <w:t>"</w:t>
+      </w:r>
+      <w:r>
+        <w:rPr>
+          <w:rFonts w:ascii="Consolas" w:eastAsia="Times New Roman" w:hAnsi="Consolas" w:cs="Times New Roman"/>
+          <w:color w:val="D4D4D4"/>
+          <w:sz w:val="21"/>
+          <w:szCs w:val="21"/>
+        </w:rPr>
+        <w:t>: </w:t>
+      </w:r>
+      <w:r>
+        <w:rPr>
+          <w:rFonts w:ascii="Consolas" w:eastAsia="Times New Roman" w:hAnsi="Consolas" w:cs="Times New Roman"/>
+          <w:color w:val="CE9178"/>
+          <w:sz w:val="21"/>
+          <w:szCs w:val="21"/>
+        </w:rPr>
+        <w:t>"^2.1.1"</w:t>
+      </w:r>
+      <w:r>
+        <w:rPr>
+          <w:rFonts w:ascii="Consolas" w:eastAsia="Times New Roman" w:hAnsi="Consolas" w:cs="Times New Roman"/>
+          <w:color w:val="D4D4D4"/>
+          <w:sz w:val="21"/>
+          <w:szCs w:val="21"/>
+        </w:rPr>
+        <w:t>,</w:t>
+      </w:r>
+    </w:p>
+    <w:p/>
+    <w:p>
+      <w:r>
+        <w:t>The most import libraries in the react section are react 17.0.1 and react-</w:t>
+      </w:r>
+      <w:r>
+        <w:t>bootstrap</w:t>
+      </w:r>
+      <w:r>
+        <w:t xml:space="preserve"> 1.5.0</w:t>
+      </w:r>
+    </w:p>
+    <w:p>
+      <w:r>
+        <w:rPr>
+          <w:b/>
+          <w:bCs/>
+        </w:rPr>
+        <w:t>R</w:t>
+      </w:r>
+      <w:r>
+        <w:rPr>
+          <w:b/>
+          <w:bCs/>
+        </w:rPr>
+        <w:t>eact</w:t>
+      </w:r>
+      <w:r>
+        <w:t>: was the main framework used to build the website.</w:t>
+      </w:r>
+    </w:p>
+    <w:p>
+      <w:r>
+        <w:rPr>
+          <w:b/>
+          <w:bCs/>
+        </w:rPr>
+        <w:t>React-Bootstrap</w:t>
+      </w:r>
+      <w:r>
+        <w:t>: was a library that combined react and bootstrap that help use build a visually appealing website.</w:t>
+      </w:r>
+    </w:p>
+    <w:p>
+      <w:r>
+        <w:rPr>
+          <w:b/>
+          <w:bCs/>
+        </w:rPr>
+        <w:t>React-router-</w:t>
+      </w:r>
+      <w:proofErr w:type="spellStart"/>
+      <w:r>
+        <w:rPr>
+          <w:b/>
+          <w:bCs/>
+        </w:rPr>
+        <w:t>dom</w:t>
+      </w:r>
+      <w:proofErr w:type="spellEnd"/>
+      <w:r>
+        <w:rPr>
+          <w:b/>
+          <w:bCs/>
+        </w:rPr>
+        <w:t xml:space="preserve"> + react-</w:t>
+      </w:r>
+      <w:proofErr w:type="spellStart"/>
+      <w:r>
+        <w:rPr>
+          <w:b/>
+          <w:bCs/>
+        </w:rPr>
+        <w:t>dom</w:t>
+      </w:r>
+      <w:proofErr w:type="spellEnd"/>
+      <w:r>
+        <w:rPr>
+          <w:b/>
+          <w:bCs/>
+        </w:rPr>
+        <w:t>:</w:t>
+      </w:r>
+      <w:r>
+        <w:t xml:space="preserve"> was used to implement dynamic page generation/navigation.</w:t>
+      </w:r>
+    </w:p>
+    <w:p>
+      <w:r>
+        <w:rPr>
+          <w:b/>
+          <w:bCs/>
+        </w:rPr>
+        <w:t>React-twitter-embed</w:t>
+      </w:r>
+      <w:r>
+        <w:t>: was used to embed a twitter post within the website.</w:t>
+      </w:r>
+    </w:p>
+    <w:p>
+      <w:r>
+        <w:rPr>
+          <w:b/>
+          <w:bCs/>
+        </w:rPr>
+        <w:t>React-soc</w:t>
+      </w:r>
+      <w:r>
+        <w:rPr>
+          <w:b/>
+          <w:bCs/>
+        </w:rPr>
+        <w:t>ia</w:t>
+      </w:r>
+      <w:r>
+        <w:rPr>
+          <w:b/>
+          <w:bCs/>
+        </w:rPr>
+        <w:t>l-embed</w:t>
+      </w:r>
+      <w:r>
+        <w:t>: was used to embed a Facebook post into the website.</w:t>
+      </w:r>
+    </w:p>
+    <w:p>
+      <w:r>
+        <w:rPr>
+          <w:b/>
+          <w:bCs/>
+        </w:rPr>
+        <w:t>React-google-maps</w:t>
+      </w:r>
+      <w:r>
+        <w:t xml:space="preserve"> was used to implement google API integrations.</w:t>
+      </w:r>
+    </w:p>
+    <w:p>
+      <w:r>
+        <w:rPr>
+          <w:b/>
+          <w:bCs/>
+        </w:rPr>
+        <w:t>React-scripts</w:t>
+      </w:r>
+      <w:r>
+        <w:t>: provided local development helper scripts.</w:t>
+      </w:r>
+    </w:p>
+    <w:p>
+      <w:r>
+        <w:rPr>
+          <w:b/>
+          <w:bCs/>
+        </w:rPr>
+        <w:t>React-cookie</w:t>
+      </w:r>
+      <w:r>
+        <w:t xml:space="preserve">: provided functionality to create and read cookies from the users </w:t>
+      </w:r>
+      <w:r>
+        <w:t>browser</w:t>
+      </w:r>
+      <w:r>
+        <w:t>.</w:t>
+      </w:r>
+    </w:p>
+    <w:p>
+      <w:r>
+        <w:t xml:space="preserve">Note other libraries are present in </w:t>
+      </w:r>
+      <w:proofErr w:type="spellStart"/>
+      <w:r>
+        <w:t>package.json</w:t>
+      </w:r>
+      <w:proofErr w:type="spellEnd"/>
+      <w:r>
+        <w:t xml:space="preserve"> but w</w:t>
+      </w:r>
+      <w:r>
+        <w:t>here either created by the default react app or are not being used or where for local development.</w:t>
       </w:r>
     </w:p>
     <w:p>
@@ -1748,14 +3227,6 @@
           <w:bCs/>
         </w:rPr>
       </w:pPr>
-    </w:p>
-    <w:p>
-      <w:pPr>
-        <w:rPr>
-          <w:b/>
-          <w:bCs/>
-        </w:rPr>
-      </w:pPr>
       <w:r>
         <w:rPr>
           <w:b/>
@@ -1805,6 +3276,22 @@
           <w:bCs/>
         </w:rPr>
       </w:pPr>
+    </w:p>
+    <w:p>
+      <w:pPr>
+        <w:rPr>
+          <w:b/>
+          <w:bCs/>
+        </w:rPr>
+      </w:pPr>
+    </w:p>
+    <w:p>
+      <w:pPr>
+        <w:rPr>
+          <w:b/>
+          <w:bCs/>
+        </w:rPr>
+      </w:pPr>
       <w:r>
         <w:rPr>
           <w:b/>
@@ -1826,6 +3313,38 @@
           <w:bCs/>
         </w:rPr>
         <w:lastRenderedPageBreak/>
+        <w:t>Cookies</w:t>
+      </w:r>
+      <w:r>
+        <w:rPr>
+          <w:b/>
+          <w:bCs/>
+        </w:rPr>
+        <w:t>/Local Storage</w:t>
+      </w:r>
+    </w:p>
+    <w:p>
+      <w:r>
+        <w:t>Our website implements cookies. The first implementation is the website will ask the user to accept/or deny the use of cookies on the site. If the cookie doesn’t exist a prompt we be displayed to the user. Once the makes their choice, subsequent returns the website will not display the prompt.</w:t>
+      </w:r>
+    </w:p>
+    <w:p>
+      <w:r>
+        <w:t>Second for those users who have logged in before the site uses cookies to remember the user name, so that a welcome message can be displayed to user along with the date that they last logged in.</w:t>
+      </w:r>
+    </w:p>
+    <w:p>
+      <w:pPr>
+        <w:rPr>
+          <w:b/>
+          <w:bCs/>
+        </w:rPr>
+      </w:pPr>
+      <w:r>
+        <w:rPr>
+          <w:b/>
+          <w:bCs/>
+        </w:rPr>
         <w:t>Filters</w:t>
       </w:r>
       <w:r>
@@ -1915,7 +3434,13 @@
         <w:t>,</w:t>
       </w:r>
       <w:r>
-        <w:t xml:space="preserve"> stored and retrieved on other pages of the site.</w:t>
+        <w:t xml:space="preserve"> </w:t>
+      </w:r>
+      <w:r>
+        <w:t xml:space="preserve">stored </w:t>
+      </w:r>
+      <w:r>
+        <w:t>and retrieved on other pages of the site.</w:t>
       </w:r>
     </w:p>
     <w:p>
@@ -1973,7 +3498,13 @@
         <w:t>and add the ability to add or remove cars or parts</w:t>
       </w:r>
       <w:r>
-        <w:t>, however as databases where not allow</w:t>
+        <w:t xml:space="preserve">, however as databases </w:t>
+      </w:r>
+      <w:r>
+        <w:t>were</w:t>
+      </w:r>
+      <w:r>
+        <w:t xml:space="preserve"> not allow</w:t>
       </w:r>
       <w:r>
         <w:t>ed</w:t>
@@ -2010,6 +3541,98 @@
       </w:r>
     </w:p>
     <w:p>
+      <w:r>
+        <w:rPr>
+          <w:b/>
+          <w:bCs/>
+        </w:rPr>
+        <w:t>B</w:t>
+      </w:r>
+      <w:r>
+        <w:rPr>
+          <w:b/>
+          <w:bCs/>
+        </w:rPr>
+        <w:t>anners</w:t>
+      </w:r>
+      <w:r>
+        <w:t xml:space="preserve"> - </w:t>
+      </w:r>
+      <w:r>
+        <w:t>The home page contains the websites banner, it is a simple design stating the websites name, highlighting that a sale is currently on and informs the user than the garage us open 24/7.</w:t>
+      </w:r>
+    </w:p>
+    <w:p>
+      <w:r>
+        <w:rPr>
+          <w:b/>
+          <w:bCs/>
+        </w:rPr>
+        <w:t>I</w:t>
+      </w:r>
+      <w:r>
+        <w:rPr>
+          <w:b/>
+          <w:bCs/>
+        </w:rPr>
+        <w:t>mage effects</w:t>
+      </w:r>
+      <w:r>
+        <w:t xml:space="preserve"> – </w:t>
+      </w:r>
+      <w:r>
+        <w:t>The</w:t>
+      </w:r>
+      <w:r>
+        <w:t xml:space="preserve"> website contains many carousels, that will dynamically cycle through each item in the carousel</w:t>
+      </w:r>
+      <w:r>
+        <w:t>, image effect buttons overlap the image to allow the user to cycle manually also if desired.</w:t>
+      </w:r>
+    </w:p>
+    <w:p>
+      <w:pPr>
+        <w:rPr>
+          <w:b/>
+          <w:bCs/>
+        </w:rPr>
+      </w:pPr>
+      <w:r>
+        <w:rPr>
+          <w:b/>
+          <w:bCs/>
+        </w:rPr>
+        <w:t xml:space="preserve">Dynamic </w:t>
+      </w:r>
+      <w:r>
+        <w:rPr>
+          <w:b/>
+          <w:bCs/>
+        </w:rPr>
+        <w:t>Validation</w:t>
+      </w:r>
+    </w:p>
+    <w:p>
+      <w:r>
+        <w:t xml:space="preserve">We have implemented dynamic validation in the registration page, it will list all the invalid inputs and ask the user </w:t>
+      </w:r>
+      <w:r>
+        <w:t>too</w:t>
+      </w:r>
+      <w:r>
+        <w:t xml:space="preserve"> </w:t>
+      </w:r>
+      <w:r>
+        <w:t>to correct</w:t>
+      </w:r>
+      <w:r>
+        <w:t xml:space="preserve"> the validation errors. The error prompt alert will dynamically change in real time to reflect the remaining errors</w:t>
+      </w:r>
+      <w:r>
+        <w:t xml:space="preserve"> that user must correct.</w:t>
+      </w:r>
+    </w:p>
+    <w:p>
       <w:pPr>
         <w:rPr>
           <w:b/>
@@ -2031,6 +3654,7 @@
     </w:p>
     <w:p>
       <w:r>
+        <w:lastRenderedPageBreak/>
         <w:t>These include the previously mentioned Login Registration data collection and the Listing pages filters. Each “button”, “slider” or other component utilizes React Hooks to update state and re-render components based on the state of the altered variables, without the page refreshing.</w:t>
       </w:r>
       <w:r>
@@ -2075,13 +3699,10 @@
         <w:t xml:space="preserve">One of our key goals in address accessibility was that the website should main a clear and neat structure regardless of the users selected browser zoom, this allows near sited </w:t>
       </w:r>
       <w:r>
-        <w:t>user (</w:t>
-      </w:r>
-      <w:r>
-        <w:t>of which I personally am)</w:t>
-      </w:r>
-      <w:r>
-        <w:t xml:space="preserve"> to scale the web-browser as they see fit and still consumer the pages content efficiently and without struggle.</w:t>
+        <w:t xml:space="preserve">user </w:t>
+      </w:r>
+      <w:r>
+        <w:t>to scale the web-browser as they see fit and still consumer the pages content efficiently and without struggle.</w:t>
       </w:r>
     </w:p>
     <w:p>
@@ -2460,7 +4081,7 @@
           <w:numId w:val="4"/>
         </w:numPr>
       </w:pPr>
-      <w:hyperlink r:id="rId17" w:history="1">
+      <w:hyperlink r:id="rId17" w:anchor=":~:text=An%20average%20website%20produces%204.61,carbon%20footprint%20of%20their%20websites" w:history="1">
         <w:r>
           <w:rPr>
             <w:rStyle w:val="Hyperlink"/>
@@ -3186,6 +4807,119 @@
       </w:pPr>
     </w:lvl>
   </w:abstractNum>
+  <w:abstractNum w:abstractNumId="6" w15:restartNumberingAfterBreak="0">
+    <w:nsid w:val="689612E8"/>
+    <w:multiLevelType w:val="hybridMultilevel"/>
+    <w:tmpl w:val="0994AD1E"/>
+    <w:lvl w:ilvl="0" w:tplc="04090001">
+      <w:start w:val="1"/>
+      <w:numFmt w:val="bullet"/>
+      <w:lvlText w:val=""/>
+      <w:lvlJc w:val="left"/>
+      <w:pPr>
+        <w:ind w:left="720" w:hanging="360"/>
+      </w:pPr>
+      <w:rPr>
+        <w:rFonts w:ascii="Symbol" w:hAnsi="Symbol" w:hint="default"/>
+      </w:rPr>
+    </w:lvl>
+    <w:lvl w:ilvl="1" w:tplc="04090003" w:tentative="1">
+      <w:start w:val="1"/>
+      <w:numFmt w:val="bullet"/>
+      <w:lvlText w:val="o"/>
+      <w:lvlJc w:val="left"/>
+      <w:pPr>
+        <w:ind w:left="1440" w:hanging="360"/>
+      </w:pPr>
+      <w:rPr>
+        <w:rFonts w:ascii="Courier New" w:hAnsi="Courier New" w:cs="Courier New" w:hint="default"/>
+      </w:rPr>
+    </w:lvl>
+    <w:lvl w:ilvl="2" w:tplc="04090005" w:tentative="1">
+      <w:start w:val="1"/>
+      <w:numFmt w:val="bullet"/>
+      <w:lvlText w:val=""/>
+      <w:lvlJc w:val="left"/>
+      <w:pPr>
+        <w:ind w:left="2160" w:hanging="360"/>
+      </w:pPr>
+      <w:rPr>
+        <w:rFonts w:ascii="Wingdings" w:hAnsi="Wingdings" w:hint="default"/>
+      </w:rPr>
+    </w:lvl>
+    <w:lvl w:ilvl="3" w:tplc="04090001" w:tentative="1">
+      <w:start w:val="1"/>
+      <w:numFmt w:val="bullet"/>
+      <w:lvlText w:val=""/>
+      <w:lvlJc w:val="left"/>
+      <w:pPr>
+        <w:ind w:left="2880" w:hanging="360"/>
+      </w:pPr>
+      <w:rPr>
+        <w:rFonts w:ascii="Symbol" w:hAnsi="Symbol" w:hint="default"/>
+      </w:rPr>
+    </w:lvl>
+    <w:lvl w:ilvl="4" w:tplc="04090003" w:tentative="1">
+      <w:start w:val="1"/>
+      <w:numFmt w:val="bullet"/>
+      <w:lvlText w:val="o"/>
+      <w:lvlJc w:val="left"/>
+      <w:pPr>
+        <w:ind w:left="3600" w:hanging="360"/>
+      </w:pPr>
+      <w:rPr>
+        <w:rFonts w:ascii="Courier New" w:hAnsi="Courier New" w:cs="Courier New" w:hint="default"/>
+      </w:rPr>
+    </w:lvl>
+    <w:lvl w:ilvl="5" w:tplc="04090005" w:tentative="1">
+      <w:start w:val="1"/>
+      <w:numFmt w:val="bullet"/>
+      <w:lvlText w:val=""/>
+      <w:lvlJc w:val="left"/>
+      <w:pPr>
+        <w:ind w:left="4320" w:hanging="360"/>
+      </w:pPr>
+      <w:rPr>
+        <w:rFonts w:ascii="Wingdings" w:hAnsi="Wingdings" w:hint="default"/>
+      </w:rPr>
+    </w:lvl>
+    <w:lvl w:ilvl="6" w:tplc="04090001" w:tentative="1">
+      <w:start w:val="1"/>
+      <w:numFmt w:val="bullet"/>
+      <w:lvlText w:val=""/>
+      <w:lvlJc w:val="left"/>
+      <w:pPr>
+        <w:ind w:left="5040" w:hanging="360"/>
+      </w:pPr>
+      <w:rPr>
+        <w:rFonts w:ascii="Symbol" w:hAnsi="Symbol" w:hint="default"/>
+      </w:rPr>
+    </w:lvl>
+    <w:lvl w:ilvl="7" w:tplc="04090003" w:tentative="1">
+      <w:start w:val="1"/>
+      <w:numFmt w:val="bullet"/>
+      <w:lvlText w:val="o"/>
+      <w:lvlJc w:val="left"/>
+      <w:pPr>
+        <w:ind w:left="5760" w:hanging="360"/>
+      </w:pPr>
+      <w:rPr>
+        <w:rFonts w:ascii="Courier New" w:hAnsi="Courier New" w:cs="Courier New" w:hint="default"/>
+      </w:rPr>
+    </w:lvl>
+    <w:lvl w:ilvl="8" w:tplc="04090005" w:tentative="1">
+      <w:start w:val="1"/>
+      <w:numFmt w:val="bullet"/>
+      <w:lvlText w:val=""/>
+      <w:lvlJc w:val="left"/>
+      <w:pPr>
+        <w:ind w:left="6480" w:hanging="360"/>
+      </w:pPr>
+      <w:rPr>
+        <w:rFonts w:ascii="Wingdings" w:hAnsi="Wingdings" w:hint="default"/>
+      </w:rPr>
+    </w:lvl>
+  </w:abstractNum>
   <w:num w:numId="1">
     <w:abstractNumId w:val="4"/>
   </w:num>
@@ -3203,6 +4937,9 @@
   </w:num>
   <w:num w:numId="6">
     <w:abstractNumId w:val="0"/>
+  </w:num>
+  <w:num w:numId="7">
+    <w:abstractNumId w:val="6"/>
   </w:num>
 </w:numbering>
 </file>

</xml_diff>

<commit_message>
docs and deleting styff
</commit_message>
<xml_diff>
--- a/Accessment-2-docs/Michael-Doc.docx
+++ b/Accessment-2-docs/Michael-Doc.docx
@@ -76,11 +76,9 @@
           <w:numId w:val="3"/>
         </w:numPr>
       </w:pPr>
-      <w:proofErr w:type="spellStart"/>
       <w:r>
         <w:t>VueJs</w:t>
       </w:r>
-      <w:proofErr w:type="spellEnd"/>
     </w:p>
     <w:p>
       <w:pPr>
@@ -100,15 +98,7 @@
         <w:t xml:space="preserve"> and </w:t>
       </w:r>
       <w:r>
-        <w:t>JavaScript (</w:t>
-      </w:r>
-      <w:proofErr w:type="gramStart"/>
-      <w:r>
-        <w:t>don’t</w:t>
-      </w:r>
-      <w:proofErr w:type="gramEnd"/>
-      <w:r>
-        <w:t xml:space="preserve"> use a framework)</w:t>
+        <w:t>JavaScript (don’t use a framework)</w:t>
       </w:r>
     </w:p>
     <w:p>
@@ -207,11 +197,9 @@
           <w:numId w:val="5"/>
         </w:numPr>
       </w:pPr>
-      <w:proofErr w:type="spellStart"/>
       <w:r>
         <w:t>Bulma</w:t>
       </w:r>
-      <w:proofErr w:type="spellEnd"/>
     </w:p>
     <w:p>
       <w:pPr>
@@ -376,7 +364,6 @@
         </w:rPr>
         <w:t xml:space="preserve">What is </w:t>
       </w:r>
-      <w:proofErr w:type="spellStart"/>
       <w:r>
         <w:rPr>
           <w:b/>
@@ -384,7 +371,6 @@
         </w:rPr>
         <w:t>VueJs</w:t>
       </w:r>
-      <w:proofErr w:type="spellEnd"/>
       <w:r>
         <w:rPr>
           <w:b/>
@@ -516,23 +502,7 @@
           <w:b/>
           <w:bCs/>
         </w:rPr>
-        <w:t xml:space="preserve">What is Bootstrap, Foundation and </w:t>
-      </w:r>
-      <w:proofErr w:type="spellStart"/>
-      <w:r>
-        <w:rPr>
-          <w:b/>
-          <w:bCs/>
-        </w:rPr>
-        <w:t>Bulma</w:t>
-      </w:r>
-      <w:proofErr w:type="spellEnd"/>
-      <w:r>
-        <w:rPr>
-          <w:b/>
-          <w:bCs/>
-        </w:rPr>
-        <w:t>?</w:t>
+        <w:t>What is Bootstrap, Foundation and Bulma?</w:t>
       </w:r>
     </w:p>
     <w:p>
@@ -639,28 +609,19 @@
         <w:t>open-source</w:t>
       </w:r>
       <w:r>
-        <w:t xml:space="preserve"> project hosted on </w:t>
-      </w:r>
-      <w:proofErr w:type="spellStart"/>
-      <w:r>
-        <w:t>Github</w:t>
-      </w:r>
-      <w:proofErr w:type="spellEnd"/>
+        <w:t xml:space="preserve"> project hosted on Github.</w:t>
+      </w:r>
+      <w:r>
+        <w:t xml:space="preserve"> It is composed of HTML CSS and </w:t>
+      </w:r>
+      <w:r>
+        <w:t>JavaScript</w:t>
+      </w:r>
       <w:r>
         <w:t>.</w:t>
       </w:r>
-      <w:r>
-        <w:t xml:space="preserve"> It is composed of HTML CSS and </w:t>
-      </w:r>
-      <w:r>
-        <w:t>JavaScript</w:t>
-      </w:r>
-      <w:r>
-        <w:t>.</w:t>
-      </w:r>
-    </w:p>
-    <w:p>
-      <w:proofErr w:type="spellStart"/>
+    </w:p>
+    <w:p>
       <w:r>
         <w:rPr>
           <w:b/>
@@ -668,7 +629,6 @@
         </w:rPr>
         <w:t>Bulma</w:t>
       </w:r>
-      <w:proofErr w:type="spellEnd"/>
       <w:r>
         <w:rPr>
           <w:b/>
@@ -716,13 +676,8 @@
         <w:t xml:space="preserve"> and is </w:t>
       </w:r>
       <w:r>
-        <w:t xml:space="preserve">similar </w:t>
-      </w:r>
-      <w:proofErr w:type="spellStart"/>
-      <w:r>
-        <w:t>too</w:t>
-      </w:r>
-      <w:proofErr w:type="spellEnd"/>
+        <w:t>similar too</w:t>
+      </w:r>
       <w:r>
         <w:t xml:space="preserve"> a</w:t>
       </w:r>
@@ -1244,23 +1199,7 @@
           <w:b/>
           <w:bCs/>
         </w:rPr>
-        <w:t xml:space="preserve">Why React over Angular, </w:t>
-      </w:r>
-      <w:proofErr w:type="spellStart"/>
-      <w:r>
-        <w:rPr>
-          <w:b/>
-          <w:bCs/>
-        </w:rPr>
-        <w:t>Vuejs</w:t>
-      </w:r>
-      <w:proofErr w:type="spellEnd"/>
-      <w:r>
-        <w:rPr>
-          <w:b/>
-          <w:bCs/>
-        </w:rPr>
-        <w:t>, Django</w:t>
+        <w:t>Why React over Angular, Vuejs, Django</w:t>
       </w:r>
       <w:r>
         <w:rPr>
@@ -1298,15 +1237,7 @@
     </w:p>
     <w:p>
       <w:r>
-        <w:t xml:space="preserve">We decided not to use </w:t>
-      </w:r>
-      <w:proofErr w:type="spellStart"/>
-      <w:r>
-        <w:t>Vuejs</w:t>
-      </w:r>
-      <w:proofErr w:type="spellEnd"/>
-      <w:r>
-        <w:t xml:space="preserve"> either despite it also using </w:t>
+        <w:t xml:space="preserve">We decided not to use Vuejs either despite it also using </w:t>
       </w:r>
       <w:r>
         <w:t>JavaScript,</w:t>
@@ -1705,67 +1636,7 @@
           <w:sz w:val="21"/>
           <w:szCs w:val="21"/>
         </w:rPr>
-        <w:t>"@</w:t>
-      </w:r>
-      <w:proofErr w:type="spellStart"/>
-      <w:r>
-        <w:rPr>
-          <w:rFonts w:ascii="Consolas" w:eastAsia="Times New Roman" w:hAnsi="Consolas" w:cs="Times New Roman"/>
-          <w:color w:val="9CDCFE"/>
-          <w:sz w:val="21"/>
-          <w:szCs w:val="21"/>
-        </w:rPr>
-        <w:t>fortawesome</w:t>
-      </w:r>
-      <w:proofErr w:type="spellEnd"/>
-      <w:r>
-        <w:rPr>
-          <w:rFonts w:ascii="Consolas" w:eastAsia="Times New Roman" w:hAnsi="Consolas" w:cs="Times New Roman"/>
-          <w:color w:val="9CDCFE"/>
-          <w:sz w:val="21"/>
-          <w:szCs w:val="21"/>
-        </w:rPr>
-        <w:t>/</w:t>
-      </w:r>
-      <w:proofErr w:type="spellStart"/>
-      <w:r>
-        <w:rPr>
-          <w:rFonts w:ascii="Consolas" w:eastAsia="Times New Roman" w:hAnsi="Consolas" w:cs="Times New Roman"/>
-          <w:color w:val="9CDCFE"/>
-          <w:sz w:val="21"/>
-          <w:szCs w:val="21"/>
-        </w:rPr>
-        <w:t>fontawesome</w:t>
-      </w:r>
-      <w:proofErr w:type="spellEnd"/>
-      <w:r>
-        <w:rPr>
-          <w:rFonts w:ascii="Consolas" w:eastAsia="Times New Roman" w:hAnsi="Consolas" w:cs="Times New Roman"/>
-          <w:color w:val="9CDCFE"/>
-          <w:sz w:val="21"/>
-          <w:szCs w:val="21"/>
-        </w:rPr>
-        <w:t>-</w:t>
-      </w:r>
-      <w:proofErr w:type="spellStart"/>
-      <w:r>
-        <w:rPr>
-          <w:rFonts w:ascii="Consolas" w:eastAsia="Times New Roman" w:hAnsi="Consolas" w:cs="Times New Roman"/>
-          <w:color w:val="9CDCFE"/>
-          <w:sz w:val="21"/>
-          <w:szCs w:val="21"/>
-        </w:rPr>
-        <w:t>svg</w:t>
-      </w:r>
-      <w:proofErr w:type="spellEnd"/>
-      <w:r>
-        <w:rPr>
-          <w:rFonts w:ascii="Consolas" w:eastAsia="Times New Roman" w:hAnsi="Consolas" w:cs="Times New Roman"/>
-          <w:color w:val="9CDCFE"/>
-          <w:sz w:val="21"/>
-          <w:szCs w:val="21"/>
-        </w:rPr>
-        <w:t>-core"</w:t>
+        <w:t>"@fortawesome/fontawesome-svg-core"</w:t>
       </w:r>
       <w:r>
         <w:rPr>
@@ -1822,47 +1693,7 @@
           <w:sz w:val="21"/>
           <w:szCs w:val="21"/>
         </w:rPr>
-        <w:t>"@</w:t>
-      </w:r>
-      <w:proofErr w:type="spellStart"/>
-      <w:r>
-        <w:rPr>
-          <w:rFonts w:ascii="Consolas" w:eastAsia="Times New Roman" w:hAnsi="Consolas" w:cs="Times New Roman"/>
-          <w:color w:val="9CDCFE"/>
-          <w:sz w:val="21"/>
-          <w:szCs w:val="21"/>
-        </w:rPr>
-        <w:t>fortawesome</w:t>
-      </w:r>
-      <w:proofErr w:type="spellEnd"/>
-      <w:r>
-        <w:rPr>
-          <w:rFonts w:ascii="Consolas" w:eastAsia="Times New Roman" w:hAnsi="Consolas" w:cs="Times New Roman"/>
-          <w:color w:val="9CDCFE"/>
-          <w:sz w:val="21"/>
-          <w:szCs w:val="21"/>
-        </w:rPr>
-        <w:t>/free-brands-</w:t>
-      </w:r>
-      <w:proofErr w:type="spellStart"/>
-      <w:r>
-        <w:rPr>
-          <w:rFonts w:ascii="Consolas" w:eastAsia="Times New Roman" w:hAnsi="Consolas" w:cs="Times New Roman"/>
-          <w:color w:val="9CDCFE"/>
-          <w:sz w:val="21"/>
-          <w:szCs w:val="21"/>
-        </w:rPr>
-        <w:t>svg</w:t>
-      </w:r>
-      <w:proofErr w:type="spellEnd"/>
-      <w:r>
-        <w:rPr>
-          <w:rFonts w:ascii="Consolas" w:eastAsia="Times New Roman" w:hAnsi="Consolas" w:cs="Times New Roman"/>
-          <w:color w:val="9CDCFE"/>
-          <w:sz w:val="21"/>
-          <w:szCs w:val="21"/>
-        </w:rPr>
-        <w:t>-icons"</w:t>
+        <w:t>"@fortawesome/free-brands-svg-icons"</w:t>
       </w:r>
       <w:r>
         <w:rPr>
@@ -1919,47 +1750,7 @@
           <w:sz w:val="21"/>
           <w:szCs w:val="21"/>
         </w:rPr>
-        <w:t>"@</w:t>
-      </w:r>
-      <w:proofErr w:type="spellStart"/>
-      <w:r>
-        <w:rPr>
-          <w:rFonts w:ascii="Consolas" w:eastAsia="Times New Roman" w:hAnsi="Consolas" w:cs="Times New Roman"/>
-          <w:color w:val="9CDCFE"/>
-          <w:sz w:val="21"/>
-          <w:szCs w:val="21"/>
-        </w:rPr>
-        <w:t>fortawesome</w:t>
-      </w:r>
-      <w:proofErr w:type="spellEnd"/>
-      <w:r>
-        <w:rPr>
-          <w:rFonts w:ascii="Consolas" w:eastAsia="Times New Roman" w:hAnsi="Consolas" w:cs="Times New Roman"/>
-          <w:color w:val="9CDCFE"/>
-          <w:sz w:val="21"/>
-          <w:szCs w:val="21"/>
-        </w:rPr>
-        <w:t>/free-regular-</w:t>
-      </w:r>
-      <w:proofErr w:type="spellStart"/>
-      <w:r>
-        <w:rPr>
-          <w:rFonts w:ascii="Consolas" w:eastAsia="Times New Roman" w:hAnsi="Consolas" w:cs="Times New Roman"/>
-          <w:color w:val="9CDCFE"/>
-          <w:sz w:val="21"/>
-          <w:szCs w:val="21"/>
-        </w:rPr>
-        <w:t>svg</w:t>
-      </w:r>
-      <w:proofErr w:type="spellEnd"/>
-      <w:r>
-        <w:rPr>
-          <w:rFonts w:ascii="Consolas" w:eastAsia="Times New Roman" w:hAnsi="Consolas" w:cs="Times New Roman"/>
-          <w:color w:val="9CDCFE"/>
-          <w:sz w:val="21"/>
-          <w:szCs w:val="21"/>
-        </w:rPr>
-        <w:t>-icons"</w:t>
+        <w:t>"@fortawesome/free-regular-svg-icons"</w:t>
       </w:r>
       <w:r>
         <w:rPr>
@@ -2016,47 +1807,7 @@
           <w:sz w:val="21"/>
           <w:szCs w:val="21"/>
         </w:rPr>
-        <w:t>"@</w:t>
-      </w:r>
-      <w:proofErr w:type="spellStart"/>
-      <w:r>
-        <w:rPr>
-          <w:rFonts w:ascii="Consolas" w:eastAsia="Times New Roman" w:hAnsi="Consolas" w:cs="Times New Roman"/>
-          <w:color w:val="9CDCFE"/>
-          <w:sz w:val="21"/>
-          <w:szCs w:val="21"/>
-        </w:rPr>
-        <w:t>fortawesome</w:t>
-      </w:r>
-      <w:proofErr w:type="spellEnd"/>
-      <w:r>
-        <w:rPr>
-          <w:rFonts w:ascii="Consolas" w:eastAsia="Times New Roman" w:hAnsi="Consolas" w:cs="Times New Roman"/>
-          <w:color w:val="9CDCFE"/>
-          <w:sz w:val="21"/>
-          <w:szCs w:val="21"/>
-        </w:rPr>
-        <w:t>/free-solid-</w:t>
-      </w:r>
-      <w:proofErr w:type="spellStart"/>
-      <w:r>
-        <w:rPr>
-          <w:rFonts w:ascii="Consolas" w:eastAsia="Times New Roman" w:hAnsi="Consolas" w:cs="Times New Roman"/>
-          <w:color w:val="9CDCFE"/>
-          <w:sz w:val="21"/>
-          <w:szCs w:val="21"/>
-        </w:rPr>
-        <w:t>svg</w:t>
-      </w:r>
-      <w:proofErr w:type="spellEnd"/>
-      <w:r>
-        <w:rPr>
-          <w:rFonts w:ascii="Consolas" w:eastAsia="Times New Roman" w:hAnsi="Consolas" w:cs="Times New Roman"/>
-          <w:color w:val="9CDCFE"/>
-          <w:sz w:val="21"/>
-          <w:szCs w:val="21"/>
-        </w:rPr>
-        <w:t>-icons"</w:t>
+        <w:t>"@fortawesome/free-solid-svg-icons"</w:t>
       </w:r>
       <w:r>
         <w:rPr>
@@ -2113,47 +1864,7 @@
           <w:sz w:val="21"/>
           <w:szCs w:val="21"/>
         </w:rPr>
-        <w:t>"@</w:t>
-      </w:r>
-      <w:proofErr w:type="spellStart"/>
-      <w:r>
-        <w:rPr>
-          <w:rFonts w:ascii="Consolas" w:eastAsia="Times New Roman" w:hAnsi="Consolas" w:cs="Times New Roman"/>
-          <w:color w:val="9CDCFE"/>
-          <w:sz w:val="21"/>
-          <w:szCs w:val="21"/>
-        </w:rPr>
-        <w:t>fortawesome</w:t>
-      </w:r>
-      <w:proofErr w:type="spellEnd"/>
-      <w:r>
-        <w:rPr>
-          <w:rFonts w:ascii="Consolas" w:eastAsia="Times New Roman" w:hAnsi="Consolas" w:cs="Times New Roman"/>
-          <w:color w:val="9CDCFE"/>
-          <w:sz w:val="21"/>
-          <w:szCs w:val="21"/>
-        </w:rPr>
-        <w:t>/react-</w:t>
-      </w:r>
-      <w:proofErr w:type="spellStart"/>
-      <w:r>
-        <w:rPr>
-          <w:rFonts w:ascii="Consolas" w:eastAsia="Times New Roman" w:hAnsi="Consolas" w:cs="Times New Roman"/>
-          <w:color w:val="9CDCFE"/>
-          <w:sz w:val="21"/>
-          <w:szCs w:val="21"/>
-        </w:rPr>
-        <w:t>fontawesome</w:t>
-      </w:r>
-      <w:proofErr w:type="spellEnd"/>
-      <w:r>
-        <w:rPr>
-          <w:rFonts w:ascii="Consolas" w:eastAsia="Times New Roman" w:hAnsi="Consolas" w:cs="Times New Roman"/>
-          <w:color w:val="9CDCFE"/>
-          <w:sz w:val="21"/>
-          <w:szCs w:val="21"/>
-        </w:rPr>
-        <w:t>"</w:t>
+        <w:t>"@fortawesome/react-fontawesome"</w:t>
       </w:r>
       <w:r>
         <w:rPr>
@@ -2407,27 +2118,7 @@
           <w:sz w:val="21"/>
           <w:szCs w:val="21"/>
         </w:rPr>
-        <w:t>"react-</w:t>
-      </w:r>
-      <w:proofErr w:type="spellStart"/>
-      <w:r>
-        <w:rPr>
-          <w:rFonts w:ascii="Consolas" w:eastAsia="Times New Roman" w:hAnsi="Consolas" w:cs="Times New Roman"/>
-          <w:color w:val="9CDCFE"/>
-          <w:sz w:val="21"/>
-          <w:szCs w:val="21"/>
-        </w:rPr>
-        <w:t>dom</w:t>
-      </w:r>
-      <w:proofErr w:type="spellEnd"/>
-      <w:r>
-        <w:rPr>
-          <w:rFonts w:ascii="Consolas" w:eastAsia="Times New Roman" w:hAnsi="Consolas" w:cs="Times New Roman"/>
-          <w:color w:val="9CDCFE"/>
-          <w:sz w:val="21"/>
-          <w:szCs w:val="21"/>
-        </w:rPr>
-        <w:t>"</w:t>
+        <w:t>"react-dom"</w:t>
       </w:r>
       <w:r>
         <w:rPr>
@@ -2598,27 +2289,7 @@
           <w:sz w:val="21"/>
           <w:szCs w:val="21"/>
         </w:rPr>
-        <w:t>"react-router-</w:t>
-      </w:r>
-      <w:proofErr w:type="spellStart"/>
-      <w:r>
-        <w:rPr>
-          <w:rFonts w:ascii="Consolas" w:eastAsia="Times New Roman" w:hAnsi="Consolas" w:cs="Times New Roman"/>
-          <w:color w:val="9CDCFE"/>
-          <w:sz w:val="21"/>
-          <w:szCs w:val="21"/>
-        </w:rPr>
-        <w:t>dom</w:t>
-      </w:r>
-      <w:proofErr w:type="spellEnd"/>
-      <w:r>
-        <w:rPr>
-          <w:rFonts w:ascii="Consolas" w:eastAsia="Times New Roman" w:hAnsi="Consolas" w:cs="Times New Roman"/>
-          <w:color w:val="9CDCFE"/>
-          <w:sz w:val="21"/>
-          <w:szCs w:val="21"/>
-        </w:rPr>
-        <w:t>"</w:t>
+        <w:t>"react-router-dom"</w:t>
       </w:r>
       <w:r>
         <w:rPr>
@@ -2847,27 +2518,7 @@
           <w:sz w:val="21"/>
           <w:szCs w:val="21"/>
         </w:rPr>
-        <w:t>"@react-google-maps/</w:t>
-      </w:r>
-      <w:proofErr w:type="spellStart"/>
-      <w:r>
-        <w:rPr>
-          <w:rFonts w:ascii="Consolas" w:eastAsia="Times New Roman" w:hAnsi="Consolas" w:cs="Times New Roman"/>
-          <w:color w:val="9CDCFE"/>
-          <w:sz w:val="21"/>
-          <w:szCs w:val="21"/>
-        </w:rPr>
-        <w:t>api</w:t>
-      </w:r>
-      <w:proofErr w:type="spellEnd"/>
-      <w:r>
-        <w:rPr>
-          <w:rFonts w:ascii="Consolas" w:eastAsia="Times New Roman" w:hAnsi="Consolas" w:cs="Times New Roman"/>
-          <w:color w:val="9CDCFE"/>
-          <w:sz w:val="21"/>
-          <w:szCs w:val="21"/>
-        </w:rPr>
-        <w:t>"</w:t>
+        <w:t>"@react-google-maps/api"</w:t>
       </w:r>
       <w:r>
         <w:rPr>
@@ -2900,15 +2551,7 @@
     <w:p/>
     <w:p>
       <w:r>
-        <w:t xml:space="preserve">The most import libraries in the react section are </w:t>
-      </w:r>
-      <w:proofErr w:type="gramStart"/>
-      <w:r>
-        <w:t>react</w:t>
-      </w:r>
-      <w:proofErr w:type="gramEnd"/>
-      <w:r>
-        <w:t xml:space="preserve"> 17.0.1 and react-</w:t>
+        <w:t>The most import libraries in the react section are react 17.0.1 and react-</w:t>
       </w:r>
       <w:r>
         <w:t>bootstrap</w:t>
@@ -2957,34 +2600,15 @@
           <w:b/>
           <w:bCs/>
         </w:rPr>
-        <w:t>React-router-</w:t>
-      </w:r>
-      <w:proofErr w:type="spellStart"/>
-      <w:r>
-        <w:rPr>
-          <w:b/>
-          <w:bCs/>
-        </w:rPr>
-        <w:t>dom</w:t>
-      </w:r>
-      <w:proofErr w:type="spellEnd"/>
-      <w:r>
-        <w:rPr>
-          <w:b/>
-          <w:bCs/>
-        </w:rPr>
-        <w:t xml:space="preserve"> + react-</w:t>
-      </w:r>
-      <w:proofErr w:type="spellStart"/>
-      <w:proofErr w:type="gramStart"/>
-      <w:r>
-        <w:rPr>
-          <w:b/>
-          <w:bCs/>
-        </w:rPr>
-        <w:t>dom</w:t>
-      </w:r>
-      <w:proofErr w:type="spellEnd"/>
+        <w:t>React-router-dom</w:t>
+      </w:r>
+      <w:r>
+        <w:rPr>
+          <w:b/>
+          <w:bCs/>
+        </w:rPr>
+        <w:t xml:space="preserve"> + react-dom</w:t>
+      </w:r>
       <w:r>
         <w:rPr>
           <w:b/>
@@ -2992,7 +2616,6 @@
         </w:rPr>
         <w:t>:</w:t>
       </w:r>
-      <w:proofErr w:type="gramEnd"/>
       <w:r>
         <w:t xml:space="preserve"> was used to implement dynamic page generation/navigation.</w:t>
       </w:r>
@@ -3085,17 +2708,7 @@
     </w:p>
     <w:p>
       <w:r>
-        <w:t xml:space="preserve">Note other libraries are present in </w:t>
-      </w:r>
-      <w:proofErr w:type="spellStart"/>
-      <w:proofErr w:type="gramStart"/>
-      <w:r>
-        <w:t>package.json</w:t>
-      </w:r>
-      <w:proofErr w:type="spellEnd"/>
-      <w:proofErr w:type="gramEnd"/>
-      <w:r>
-        <w:t xml:space="preserve"> but w</w:t>
+        <w:t>Note other libraries are present in package.json but w</w:t>
       </w:r>
       <w:r>
         <w:t>here either created by the default react app or are not being used or where for local development.</w:t>
@@ -3167,15 +2780,7 @@
     </w:p>
     <w:p>
       <w:r>
-        <w:t xml:space="preserve">We added a web banner as it was mentioned in the specification, this was not in the original </w:t>
-      </w:r>
-      <w:proofErr w:type="gramStart"/>
-      <w:r>
-        <w:t>design</w:t>
-      </w:r>
-      <w:proofErr w:type="gramEnd"/>
-      <w:r>
-        <w:t xml:space="preserve"> however. </w:t>
+        <w:t xml:space="preserve">We added a web banner as it was mentioned in the specification, this was not in the original design however. </w:t>
       </w:r>
     </w:p>
     <w:p>
@@ -3704,15 +3309,7 @@
         <w:t>, image effect buttons overlap the image to allow the user to cycle manually also if desired.</w:t>
       </w:r>
       <w:r>
-        <w:t xml:space="preserve"> Using animations from react-</w:t>
-      </w:r>
-      <w:proofErr w:type="spellStart"/>
-      <w:r>
-        <w:t>boostrap</w:t>
-      </w:r>
-      <w:proofErr w:type="spellEnd"/>
-      <w:r>
-        <w:t>.</w:t>
+        <w:t xml:space="preserve"> Using animations from react-boostrap.</w:t>
       </w:r>
     </w:p>
     <w:p>
@@ -3830,71 +3427,6 @@
         <w:t>to scale the web-browser as they see fit and still consumer the pages content efficiently and without struggle.</w:t>
       </w:r>
     </w:p>
-    <w:p>
-      <w:pPr>
-        <w:rPr>
-          <w:b/>
-          <w:bCs/>
-          <w:sz w:val="36"/>
-          <w:szCs w:val="36"/>
-        </w:rPr>
-      </w:pPr>
-      <w:r>
-        <w:rPr>
-          <w:b/>
-          <w:bCs/>
-          <w:sz w:val="36"/>
-          <w:szCs w:val="36"/>
-        </w:rPr>
-        <w:t>Testing</w:t>
-      </w:r>
-    </w:p>
-    <w:p>
-      <w:pPr>
-        <w:rPr>
-          <w:b/>
-          <w:bCs/>
-        </w:rPr>
-      </w:pPr>
-      <w:r>
-        <w:rPr>
-          <w:b/>
-          <w:bCs/>
-        </w:rPr>
-        <w:t xml:space="preserve">Manual </w:t>
-      </w:r>
-      <w:r>
-        <w:rPr>
-          <w:b/>
-          <w:bCs/>
-        </w:rPr>
-        <w:t>Testing</w:t>
-      </w:r>
-    </w:p>
-    <w:p>
-      <w:pPr>
-        <w:rPr>
-          <w:b/>
-          <w:bCs/>
-        </w:rPr>
-      </w:pPr>
-    </w:p>
-    <w:p>
-      <w:pPr>
-        <w:rPr>
-          <w:b/>
-          <w:bCs/>
-        </w:rPr>
-      </w:pPr>
-      <w:r>
-        <w:rPr>
-          <w:b/>
-          <w:bCs/>
-        </w:rPr>
-        <w:t>Automating Testing</w:t>
-      </w:r>
-    </w:p>
-    <w:p/>
     <w:p>
       <w:pPr>
         <w:rPr>
@@ -3996,65 +3528,63 @@
         <w:t>.</w:t>
       </w:r>
     </w:p>
-    <w:p/>
-    <w:p/>
-    <w:p>
-      <w:pPr>
-        <w:rPr>
-          <w:b/>
-          <w:bCs/>
-        </w:rPr>
-      </w:pPr>
-      <w:r>
-        <w:rPr>
-          <w:b/>
-          <w:bCs/>
+    <w:p>
+      <w:pPr>
+        <w:rPr>
+          <w:b/>
+          <w:bCs/>
+        </w:rPr>
+      </w:pPr>
+      <w:r>
+        <w:rPr>
+          <w:b/>
+          <w:bCs/>
+        </w:rPr>
+        <w:t>React Production Build</w:t>
+      </w:r>
+    </w:p>
+    <w:p>
+      <w:r>
+        <w:t xml:space="preserve">React itself has a large amount of </w:t>
+      </w:r>
+      <w:r>
+        <w:t>built-in</w:t>
+      </w:r>
+      <w:r>
+        <w:t xml:space="preserve"> optimization features that a user itself does not have be aware of or implement.</w:t>
+      </w:r>
+    </w:p>
+    <w:p>
+      <w:r>
+        <w:t>React provides the functionality to compile the website into a production build. Production build will significantly speed up site and its efficiency.</w:t>
+      </w:r>
+    </w:p>
+    <w:p>
+      <w:pPr>
+        <w:rPr>
+          <w:b/>
+          <w:bCs/>
+        </w:rPr>
+      </w:pPr>
+      <w:r>
+        <w:rPr>
+          <w:b/>
+          <w:bCs/>
+        </w:rPr>
+        <w:t xml:space="preserve">Our energy output/efficiency </w:t>
+      </w:r>
+    </w:p>
+    <w:p>
+      <w:r>
+        <w:t>The production build of our website was cleaner that 76% of the web and only produced 0.37g of COD per visit.</w:t>
+      </w:r>
+    </w:p>
+    <w:p>
+      <w:r>
+        <w:rPr>
+          <w:noProof/>
         </w:rPr>
         <w:lastRenderedPageBreak/>
-        <w:t>React Production Build</w:t>
-      </w:r>
-    </w:p>
-    <w:p>
-      <w:r>
-        <w:t xml:space="preserve">React itself has a large amount of </w:t>
-      </w:r>
-      <w:r>
-        <w:t>built-in</w:t>
-      </w:r>
-      <w:r>
-        <w:t xml:space="preserve"> optimization features that a user itself does not have be aware of or implement.</w:t>
-      </w:r>
-    </w:p>
-    <w:p>
-      <w:r>
-        <w:t>React provides the functionality to compile the website into a production build. Production build will significantly speed up site and its efficiency.</w:t>
-      </w:r>
-    </w:p>
-    <w:p>
-      <w:pPr>
-        <w:rPr>
-          <w:b/>
-          <w:bCs/>
-        </w:rPr>
-      </w:pPr>
-      <w:r>
-        <w:rPr>
-          <w:b/>
-          <w:bCs/>
-        </w:rPr>
-        <w:t xml:space="preserve">Our energy output/efficiency </w:t>
-      </w:r>
-    </w:p>
-    <w:p>
-      <w:r>
-        <w:t>The production build of our website was cleaner that 76% of the web and only produced 0.37g of COD per visit.</w:t>
-      </w:r>
-    </w:p>
-    <w:p>
-      <w:r>
-        <w:rPr>
-          <w:noProof/>
-        </w:rPr>
         <w:drawing>
           <wp:inline distT="0" distB="0" distL="0" distR="0" wp14:anchorId="3588E610" wp14:editId="557BC06A">
             <wp:extent cx="3960421" cy="2748177"/>
@@ -4092,6 +3622,332 @@
         </w:drawing>
       </w:r>
     </w:p>
+    <w:p>
+      <w:pPr>
+        <w:rPr>
+          <w:b/>
+          <w:bCs/>
+          <w:sz w:val="36"/>
+          <w:szCs w:val="36"/>
+        </w:rPr>
+      </w:pPr>
+    </w:p>
+    <w:p>
+      <w:pPr>
+        <w:rPr>
+          <w:b/>
+          <w:bCs/>
+          <w:sz w:val="36"/>
+          <w:szCs w:val="36"/>
+        </w:rPr>
+      </w:pPr>
+      <w:r>
+        <w:rPr>
+          <w:b/>
+          <w:bCs/>
+          <w:sz w:val="36"/>
+          <w:szCs w:val="36"/>
+        </w:rPr>
+        <w:t>React</w:t>
+      </w:r>
+      <w:r>
+        <w:rPr>
+          <w:b/>
+          <w:bCs/>
+          <w:sz w:val="36"/>
+          <w:szCs w:val="36"/>
+        </w:rPr>
+        <w:t>JS</w:t>
+      </w:r>
+      <w:r>
+        <w:rPr>
+          <w:b/>
+          <w:bCs/>
+          <w:sz w:val="36"/>
+          <w:szCs w:val="36"/>
+        </w:rPr>
+        <w:t xml:space="preserve"> and the Virtual DOM</w:t>
+      </w:r>
+    </w:p>
+    <w:p>
+      <w:r>
+        <w:t>As we choose to use react</w:t>
+      </w:r>
+      <w:r>
+        <w:t xml:space="preserve"> as our framework of choice</w:t>
+      </w:r>
+      <w:r>
+        <w:t>, we would have had to addition work to see the DOM structure, so instead</w:t>
+      </w:r>
+      <w:r>
+        <w:t xml:space="preserve"> it was suggested that we</w:t>
+      </w:r>
+      <w:r>
+        <w:t xml:space="preserve"> discuss what a virtual DOM is and the benefits or negatives of </w:t>
+      </w:r>
+      <w:r>
+        <w:t>using this system</w:t>
+      </w:r>
+      <w:r>
+        <w:t xml:space="preserve"> for website development</w:t>
+      </w:r>
+      <w:r>
+        <w:t>.</w:t>
+      </w:r>
+    </w:p>
+    <w:p>
+      <w:pPr>
+        <w:rPr>
+          <w:b/>
+          <w:bCs/>
+        </w:rPr>
+      </w:pPr>
+      <w:r>
+        <w:rPr>
+          <w:b/>
+          <w:bCs/>
+        </w:rPr>
+        <w:t>Firstly, what is a regular DOM?</w:t>
+      </w:r>
+    </w:p>
+    <w:p>
+      <w:r>
+        <w:t xml:space="preserve">A </w:t>
+      </w:r>
+      <w:r>
+        <w:rPr>
+          <w:b/>
+          <w:bCs/>
+        </w:rPr>
+        <w:t>DOM</w:t>
+      </w:r>
+      <w:r>
+        <w:t xml:space="preserve"> or </w:t>
+      </w:r>
+      <w:r>
+        <w:rPr>
+          <w:b/>
+          <w:bCs/>
+        </w:rPr>
+        <w:t>Document Object Model</w:t>
+      </w:r>
+      <w:r>
+        <w:t xml:space="preserve"> </w:t>
+      </w:r>
+      <w:r>
+        <w:t xml:space="preserve">in short is a “tree-like structure that organizes the elements on a web page and </w:t>
+      </w:r>
+      <w:r>
+        <w:t>allows scripting languages to access them</w:t>
+      </w:r>
+      <w:r>
+        <w:t>” [15]. This all happens within the browser’s memory.</w:t>
+      </w:r>
+    </w:p>
+    <w:p>
+      <w:pPr>
+        <w:rPr>
+          <w:b/>
+          <w:bCs/>
+        </w:rPr>
+      </w:pPr>
+      <w:r>
+        <w:rPr>
+          <w:b/>
+          <w:bCs/>
+        </w:rPr>
+        <w:t>How would you define a Virtual DOM?</w:t>
+      </w:r>
+    </w:p>
+    <w:p>
+      <w:pPr>
+        <w:rPr>
+          <w:b/>
+          <w:bCs/>
+        </w:rPr>
+      </w:pPr>
+    </w:p>
+    <w:p>
+      <w:pPr>
+        <w:rPr>
+          <w:b/>
+          <w:bCs/>
+        </w:rPr>
+      </w:pPr>
+      <w:r>
+        <w:rPr>
+          <w:b/>
+          <w:bCs/>
+        </w:rPr>
+        <w:t>What is Gained from a virtual DOM?</w:t>
+      </w:r>
+    </w:p>
+    <w:p>
+      <w:pPr>
+        <w:rPr>
+          <w:b/>
+          <w:bCs/>
+        </w:rPr>
+      </w:pPr>
+      <w:r>
+        <w:rPr>
+          <w:b/>
+          <w:bCs/>
+        </w:rPr>
+        <w:t xml:space="preserve">What is </w:t>
+      </w:r>
+      <w:r>
+        <w:rPr>
+          <w:b/>
+          <w:bCs/>
+        </w:rPr>
+        <w:t>Lost</w:t>
+      </w:r>
+      <w:r>
+        <w:rPr>
+          <w:b/>
+          <w:bCs/>
+        </w:rPr>
+        <w:t xml:space="preserve"> from a virtual DOM</w:t>
+      </w:r>
+      <w:r>
+        <w:rPr>
+          <w:b/>
+          <w:bCs/>
+        </w:rPr>
+        <w:t>?</w:t>
+      </w:r>
+    </w:p>
+    <w:p>
+      <w:pPr>
+        <w:rPr>
+          <w:b/>
+          <w:bCs/>
+        </w:rPr>
+      </w:pPr>
+    </w:p>
+    <w:p>
+      <w:pPr>
+        <w:rPr>
+          <w:b/>
+          <w:bCs/>
+        </w:rPr>
+      </w:pPr>
+    </w:p>
+    <w:p>
+      <w:pPr>
+        <w:rPr>
+          <w:b/>
+          <w:bCs/>
+          <w:sz w:val="36"/>
+          <w:szCs w:val="36"/>
+        </w:rPr>
+      </w:pPr>
+    </w:p>
+    <w:p>
+      <w:pPr>
+        <w:rPr>
+          <w:b/>
+          <w:bCs/>
+          <w:sz w:val="36"/>
+          <w:szCs w:val="36"/>
+        </w:rPr>
+      </w:pPr>
+    </w:p>
+    <w:p>
+      <w:pPr>
+        <w:rPr>
+          <w:b/>
+          <w:bCs/>
+          <w:sz w:val="36"/>
+          <w:szCs w:val="36"/>
+        </w:rPr>
+      </w:pPr>
+    </w:p>
+    <w:p>
+      <w:pPr>
+        <w:rPr>
+          <w:b/>
+          <w:bCs/>
+          <w:sz w:val="36"/>
+          <w:szCs w:val="36"/>
+        </w:rPr>
+      </w:pPr>
+    </w:p>
+    <w:p>
+      <w:pPr>
+        <w:rPr>
+          <w:b/>
+          <w:bCs/>
+          <w:sz w:val="36"/>
+          <w:szCs w:val="36"/>
+        </w:rPr>
+      </w:pPr>
+    </w:p>
+    <w:p>
+      <w:pPr>
+        <w:rPr>
+          <w:b/>
+          <w:bCs/>
+          <w:sz w:val="36"/>
+          <w:szCs w:val="36"/>
+        </w:rPr>
+      </w:pPr>
+      <w:r>
+        <w:rPr>
+          <w:b/>
+          <w:bCs/>
+          <w:sz w:val="36"/>
+          <w:szCs w:val="36"/>
+        </w:rPr>
+        <w:t>Testing</w:t>
+      </w:r>
+    </w:p>
+    <w:p>
+      <w:pPr>
+        <w:rPr>
+          <w:b/>
+          <w:bCs/>
+        </w:rPr>
+      </w:pPr>
+      <w:r>
+        <w:rPr>
+          <w:b/>
+          <w:bCs/>
+        </w:rPr>
+        <w:t>Manual Testing</w:t>
+      </w:r>
+    </w:p>
+    <w:p>
+      <w:pPr>
+        <w:rPr>
+          <w:b/>
+          <w:bCs/>
+        </w:rPr>
+      </w:pPr>
+    </w:p>
+    <w:p>
+      <w:pPr>
+        <w:rPr>
+          <w:b/>
+          <w:bCs/>
+        </w:rPr>
+      </w:pPr>
+      <w:r>
+        <w:rPr>
+          <w:b/>
+          <w:bCs/>
+        </w:rPr>
+        <w:t>Automating Testing</w:t>
+      </w:r>
+    </w:p>
+    <w:p/>
+    <w:p/>
+    <w:p/>
+    <w:p/>
+    <w:p/>
+    <w:p/>
+    <w:p/>
     <w:p/>
     <w:p>
       <w:r>
@@ -4330,8 +4186,25 @@
           <w:numId w:val="4"/>
         </w:numPr>
       </w:pPr>
-      <w:r>
-        <w:t>https://www.typescriptlang.org/</w:t>
+      <w:hyperlink r:id="rId21" w:history="1">
+        <w:r>
+          <w:rPr>
+            <w:rStyle w:val="Hyperlink"/>
+          </w:rPr>
+          <w:t>https://www.typescriptlang.org/</w:t>
+        </w:r>
+      </w:hyperlink>
+    </w:p>
+    <w:p>
+      <w:pPr>
+        <w:pStyle w:val="ListParagraph"/>
+        <w:numPr>
+          <w:ilvl w:val="0"/>
+          <w:numId w:val="4"/>
+        </w:numPr>
+      </w:pPr>
+      <w:r>
+        <w:t>https://www.codecademy.com/courses/build-interactive-websites/lessons/javascript-dom/exercises/document</w:t>
       </w:r>
     </w:p>
     <w:p/>

</xml_diff>

<commit_message>
docs and fixing acessibility
</commit_message>
<xml_diff>
--- a/Accessment-2-docs/Michael-Doc.docx
+++ b/Accessment-2-docs/Michael-Doc.docx
@@ -3238,10 +3238,7 @@
         <w:t xml:space="preserve"> </w:t>
       </w:r>
       <w:r>
-        <w:t xml:space="preserve">Report in the Appendix </w:t>
-      </w:r>
-      <w:r>
-        <w:t>2</w:t>
+        <w:t>Report in the Appendix 2</w:t>
       </w:r>
     </w:p>
     <w:p>
@@ -4471,7 +4468,7 @@
           <w:sz w:val="23"/>
           <w:szCs w:val="23"/>
         </w:rPr>
-        <w:t>ul</w:t>
+        <w:t>ul class=”</w:t>
       </w:r>
       <w:r>
         <w:rPr>
@@ -4481,7 +4478,7 @@
           <w:sz w:val="23"/>
           <w:szCs w:val="23"/>
         </w:rPr>
-        <w:t xml:space="preserve"> class=”</w:t>
+        <w:t>example</w:t>
       </w:r>
       <w:r>
         <w:rPr>
@@ -4491,7 +4488,36 @@
           <w:sz w:val="23"/>
           <w:szCs w:val="23"/>
         </w:rPr>
-        <w:t>example</w:t>
+        <w:t>”</w:t>
+      </w:r>
+      <w:r>
+        <w:rPr>
+          <w:rStyle w:val="tagcolor"/>
+          <w:rFonts w:ascii="Consolas" w:hAnsi="Consolas"/>
+          <w:color w:val="0000CD"/>
+          <w:sz w:val="23"/>
+          <w:szCs w:val="23"/>
+        </w:rPr>
+        <w:t>&gt;</w:t>
+      </w:r>
+      <w:r>
+        <w:rPr>
+          <w:rFonts w:ascii="Consolas" w:hAnsi="Consolas"/>
+          <w:color w:val="E8E6E3"/>
+          <w:sz w:val="23"/>
+          <w:szCs w:val="23"/>
+        </w:rPr>
+        <w:br/>
+      </w:r>
+      <w:r>
+        <w:rPr>
+          <w:rStyle w:val="tagcolor"/>
+          <w:rFonts w:ascii="Consolas" w:hAnsi="Consolas"/>
+          <w:color w:val="0000CD"/>
+          <w:sz w:val="23"/>
+          <w:szCs w:val="23"/>
+        </w:rPr>
+        <w:t>&lt;</w:t>
       </w:r>
       <w:r>
         <w:rPr>
@@ -4501,7 +4527,7 @@
           <w:sz w:val="23"/>
           <w:szCs w:val="23"/>
         </w:rPr>
-        <w:t>”</w:t>
+        <w:t>li</w:t>
       </w:r>
       <w:r>
         <w:rPr>
@@ -4511,16 +4537,17 @@
           <w:sz w:val="23"/>
           <w:szCs w:val="23"/>
         </w:rPr>
-        <w:t>&gt;</w:t>
-      </w:r>
-      <w:r>
-        <w:rPr>
+        <w:t xml:space="preserve">&gt; </w:t>
+      </w:r>
+      <w:r>
+        <w:rPr>
+          <w:rStyle w:val="tagcolor"/>
           <w:rFonts w:ascii="Consolas" w:hAnsi="Consolas"/>
-          <w:color w:val="E8E6E3"/>
+          <w:color w:val="000000" w:themeColor="text1"/>
           <w:sz w:val="23"/>
           <w:szCs w:val="23"/>
         </w:rPr>
-        <w:br/>
+        <w:t xml:space="preserve">Volkswagan </w:t>
       </w:r>
       <w:r>
         <w:rPr>
@@ -4540,7 +4567,7 @@
           <w:sz w:val="23"/>
           <w:szCs w:val="23"/>
         </w:rPr>
-        <w:t>li</w:t>
+        <w:t>/li</w:t>
       </w:r>
       <w:r>
         <w:rPr>
@@ -4554,13 +4581,42 @@
       </w:r>
       <w:r>
         <w:rPr>
+          <w:rFonts w:ascii="Consolas" w:hAnsi="Consolas"/>
+          <w:color w:val="E8E6E3"/>
+          <w:sz w:val="23"/>
+          <w:szCs w:val="23"/>
+        </w:rPr>
+        <w:br/>
+      </w:r>
+      <w:r>
+        <w:rPr>
           <w:rStyle w:val="tagcolor"/>
           <w:rFonts w:ascii="Consolas" w:hAnsi="Consolas"/>
           <w:color w:val="0000CD"/>
           <w:sz w:val="23"/>
           <w:szCs w:val="23"/>
         </w:rPr>
-        <w:t xml:space="preserve"> </w:t>
+        <w:t>&lt;</w:t>
+      </w:r>
+      <w:r>
+        <w:rPr>
+          <w:rStyle w:val="tagnamecolor"/>
+          <w:rFonts w:ascii="Consolas" w:hAnsi="Consolas"/>
+          <w:color w:val="A52A2A"/>
+          <w:sz w:val="23"/>
+          <w:szCs w:val="23"/>
+        </w:rPr>
+        <w:t>li</w:t>
+      </w:r>
+      <w:r>
+        <w:rPr>
+          <w:rStyle w:val="tagcolor"/>
+          <w:rFonts w:ascii="Consolas" w:hAnsi="Consolas"/>
+          <w:color w:val="0000CD"/>
+          <w:sz w:val="23"/>
+          <w:szCs w:val="23"/>
+        </w:rPr>
+        <w:t>&gt;</w:t>
       </w:r>
       <w:r>
         <w:rPr>
@@ -4570,7 +4626,17 @@
           <w:sz w:val="23"/>
           <w:szCs w:val="23"/>
         </w:rPr>
-        <w:t xml:space="preserve">Volkswagan </w:t>
+        <w:t xml:space="preserve"> </w:t>
+      </w:r>
+      <w:r>
+        <w:rPr>
+          <w:rStyle w:val="tagcolor"/>
+          <w:rFonts w:ascii="Consolas" w:hAnsi="Consolas"/>
+          <w:color w:val="000000" w:themeColor="text1"/>
+          <w:sz w:val="23"/>
+          <w:szCs w:val="23"/>
+        </w:rPr>
+        <w:t>Ford</w:t>
       </w:r>
       <w:r>
         <w:rPr>
@@ -4580,7 +4646,7 @@
           <w:sz w:val="23"/>
           <w:szCs w:val="23"/>
         </w:rPr>
-        <w:t>&lt;</w:t>
+        <w:t xml:space="preserve"> &lt;</w:t>
       </w:r>
       <w:r>
         <w:rPr>
@@ -4659,7 +4725,7 @@
           <w:sz w:val="23"/>
           <w:szCs w:val="23"/>
         </w:rPr>
-        <w:t>Ford</w:t>
+        <w:t>Skoda</w:t>
       </w:r>
       <w:r>
         <w:rPr>
@@ -4669,7 +4735,17 @@
           <w:sz w:val="23"/>
           <w:szCs w:val="23"/>
         </w:rPr>
-        <w:t xml:space="preserve"> </w:t>
+        <w:t xml:space="preserve"> &lt;</w:t>
+      </w:r>
+      <w:r>
+        <w:rPr>
+          <w:rStyle w:val="tagnamecolor"/>
+          <w:rFonts w:ascii="Consolas" w:hAnsi="Consolas"/>
+          <w:color w:val="A52A2A"/>
+          <w:sz w:val="23"/>
+          <w:szCs w:val="23"/>
+        </w:rPr>
+        <w:t>/li</w:t>
       </w:r>
       <w:r>
         <w:rPr>
@@ -4679,6 +4755,25 @@
           <w:sz w:val="23"/>
           <w:szCs w:val="23"/>
         </w:rPr>
+        <w:t>&gt;</w:t>
+      </w:r>
+      <w:r>
+        <w:rPr>
+          <w:rFonts w:ascii="Consolas" w:hAnsi="Consolas"/>
+          <w:color w:val="E8E6E3"/>
+          <w:sz w:val="23"/>
+          <w:szCs w:val="23"/>
+        </w:rPr>
+        <w:br/>
+      </w:r>
+      <w:r>
+        <w:rPr>
+          <w:rStyle w:val="tagcolor"/>
+          <w:rFonts w:ascii="Consolas" w:hAnsi="Consolas"/>
+          <w:color w:val="0000CD"/>
+          <w:sz w:val="23"/>
+          <w:szCs w:val="23"/>
+        </w:rPr>
         <w:t>&lt;</w:t>
       </w:r>
       <w:r>
@@ -4689,7 +4784,7 @@
           <w:sz w:val="23"/>
           <w:szCs w:val="23"/>
         </w:rPr>
-        <w:t>/li</w:t>
+        <w:t>/ul</w:t>
       </w:r>
       <w:r>
         <w:rPr>
@@ -4701,144 +4796,6 @@
         </w:rPr>
         <w:t>&gt;</w:t>
       </w:r>
-      <w:r>
-        <w:rPr>
-          <w:rFonts w:ascii="Consolas" w:hAnsi="Consolas"/>
-          <w:color w:val="E8E6E3"/>
-          <w:sz w:val="23"/>
-          <w:szCs w:val="23"/>
-        </w:rPr>
-        <w:br/>
-      </w:r>
-      <w:r>
-        <w:rPr>
-          <w:rStyle w:val="tagcolor"/>
-          <w:rFonts w:ascii="Consolas" w:hAnsi="Consolas"/>
-          <w:color w:val="0000CD"/>
-          <w:sz w:val="23"/>
-          <w:szCs w:val="23"/>
-        </w:rPr>
-        <w:t>&lt;</w:t>
-      </w:r>
-      <w:r>
-        <w:rPr>
-          <w:rStyle w:val="tagnamecolor"/>
-          <w:rFonts w:ascii="Consolas" w:hAnsi="Consolas"/>
-          <w:color w:val="A52A2A"/>
-          <w:sz w:val="23"/>
-          <w:szCs w:val="23"/>
-        </w:rPr>
-        <w:t>li</w:t>
-      </w:r>
-      <w:r>
-        <w:rPr>
-          <w:rStyle w:val="tagcolor"/>
-          <w:rFonts w:ascii="Consolas" w:hAnsi="Consolas"/>
-          <w:color w:val="0000CD"/>
-          <w:sz w:val="23"/>
-          <w:szCs w:val="23"/>
-        </w:rPr>
-        <w:t>&gt;</w:t>
-      </w:r>
-      <w:r>
-        <w:rPr>
-          <w:rStyle w:val="tagcolor"/>
-          <w:rFonts w:ascii="Consolas" w:hAnsi="Consolas"/>
-          <w:color w:val="000000" w:themeColor="text1"/>
-          <w:sz w:val="23"/>
-          <w:szCs w:val="23"/>
-        </w:rPr>
-        <w:t xml:space="preserve"> </w:t>
-      </w:r>
-      <w:r>
-        <w:rPr>
-          <w:rStyle w:val="tagcolor"/>
-          <w:rFonts w:ascii="Consolas" w:hAnsi="Consolas"/>
-          <w:color w:val="000000" w:themeColor="text1"/>
-          <w:sz w:val="23"/>
-          <w:szCs w:val="23"/>
-        </w:rPr>
-        <w:t>Skoda</w:t>
-      </w:r>
-      <w:r>
-        <w:rPr>
-          <w:rStyle w:val="tagcolor"/>
-          <w:rFonts w:ascii="Consolas" w:hAnsi="Consolas"/>
-          <w:color w:val="0000CD"/>
-          <w:sz w:val="23"/>
-          <w:szCs w:val="23"/>
-        </w:rPr>
-        <w:t xml:space="preserve"> </w:t>
-      </w:r>
-      <w:r>
-        <w:rPr>
-          <w:rStyle w:val="tagcolor"/>
-          <w:rFonts w:ascii="Consolas" w:hAnsi="Consolas"/>
-          <w:color w:val="0000CD"/>
-          <w:sz w:val="23"/>
-          <w:szCs w:val="23"/>
-        </w:rPr>
-        <w:t>&lt;</w:t>
-      </w:r>
-      <w:r>
-        <w:rPr>
-          <w:rStyle w:val="tagnamecolor"/>
-          <w:rFonts w:ascii="Consolas" w:hAnsi="Consolas"/>
-          <w:color w:val="A52A2A"/>
-          <w:sz w:val="23"/>
-          <w:szCs w:val="23"/>
-        </w:rPr>
-        <w:t>/li</w:t>
-      </w:r>
-      <w:r>
-        <w:rPr>
-          <w:rStyle w:val="tagcolor"/>
-          <w:rFonts w:ascii="Consolas" w:hAnsi="Consolas"/>
-          <w:color w:val="0000CD"/>
-          <w:sz w:val="23"/>
-          <w:szCs w:val="23"/>
-        </w:rPr>
-        <w:t>&gt;</w:t>
-      </w:r>
-      <w:r>
-        <w:rPr>
-          <w:rFonts w:ascii="Consolas" w:hAnsi="Consolas"/>
-          <w:color w:val="E8E6E3"/>
-          <w:sz w:val="23"/>
-          <w:szCs w:val="23"/>
-        </w:rPr>
-        <w:br/>
-      </w:r>
-      <w:r>
-        <w:rPr>
-          <w:rStyle w:val="tagcolor"/>
-          <w:rFonts w:ascii="Consolas" w:hAnsi="Consolas"/>
-          <w:color w:val="0000CD"/>
-          <w:sz w:val="23"/>
-          <w:szCs w:val="23"/>
-        </w:rPr>
-        <w:t>&lt;</w:t>
-      </w:r>
-      <w:r>
-        <w:rPr>
-          <w:rStyle w:val="tagnamecolor"/>
-          <w:rFonts w:ascii="Consolas" w:hAnsi="Consolas"/>
-          <w:color w:val="A52A2A"/>
-          <w:sz w:val="23"/>
-          <w:szCs w:val="23"/>
-        </w:rPr>
-        <w:t>/ul</w:t>
-      </w:r>
-      <w:r>
-        <w:rPr>
-          <w:rStyle w:val="tagcolor"/>
-          <w:rFonts w:ascii="Consolas" w:hAnsi="Consolas"/>
-          <w:color w:val="0000CD"/>
-          <w:sz w:val="23"/>
-          <w:szCs w:val="23"/>
-        </w:rPr>
-        <w:t>&gt;</w:t>
-      </w:r>
     </w:p>
     <w:p>
       <w:pPr>
@@ -5193,10 +5150,10 @@
           <w:noProof/>
         </w:rPr>
         <w:drawing>
-          <wp:inline distT="0" distB="0" distL="0" distR="0" wp14:anchorId="150F6575" wp14:editId="7363F3B1">
-            <wp:extent cx="5943600" cy="5518150"/>
+          <wp:inline distT="0" distB="0" distL="0" distR="0" wp14:anchorId="216F2555" wp14:editId="2B7F6897">
+            <wp:extent cx="5943600" cy="4832350"/>
             <wp:effectExtent l="0" t="0" r="0" b="6350"/>
-            <wp:docPr id="7" name="Picture 7"/>
+            <wp:docPr id="6" name="Picture 6"/>
             <wp:cNvGraphicFramePr>
               <a:graphicFrameLocks xmlns:a="http://schemas.openxmlformats.org/drawingml/2006/main" noChangeAspect="1"/>
             </wp:cNvGraphicFramePr>
@@ -5204,36 +5161,23 @@
               <a:graphicData uri="http://schemas.openxmlformats.org/drawingml/2006/picture">
                 <pic:pic xmlns:pic="http://schemas.openxmlformats.org/drawingml/2006/picture">
                   <pic:nvPicPr>
-                    <pic:cNvPr id="0" name="Picture 2"/>
-                    <pic:cNvPicPr>
-                      <a:picLocks noChangeAspect="1" noChangeArrowheads="1"/>
-                    </pic:cNvPicPr>
+                    <pic:cNvPr id="1" name=""/>
+                    <pic:cNvPicPr/>
                   </pic:nvPicPr>
                   <pic:blipFill>
-                    <a:blip r:embed="rId10">
-                      <a:extLst>
-                        <a:ext uri="{28A0092B-C50C-407E-A947-70E740481C1C}">
-                          <a14:useLocalDpi xmlns:a14="http://schemas.microsoft.com/office/drawing/2010/main" val="0"/>
-                        </a:ext>
-                      </a:extLst>
-                    </a:blip>
-                    <a:srcRect/>
+                    <a:blip r:embed="rId10"/>
                     <a:stretch>
                       <a:fillRect/>
                     </a:stretch>
                   </pic:blipFill>
-                  <pic:spPr bwMode="auto">
+                  <pic:spPr>
                     <a:xfrm>
                       <a:off x="0" y="0"/>
-                      <a:ext cx="5943600" cy="5518150"/>
+                      <a:ext cx="5943600" cy="4832350"/>
                     </a:xfrm>
                     <a:prstGeom prst="rect">
                       <a:avLst/>
                     </a:prstGeom>
-                    <a:noFill/>
-                    <a:ln>
-                      <a:noFill/>
-                    </a:ln>
                   </pic:spPr>
                 </pic:pic>
               </a:graphicData>
@@ -5308,16 +5252,8 @@
           <w:sz w:val="28"/>
           <w:szCs w:val="28"/>
         </w:rPr>
-        <w:t xml:space="preserve">Car Listing </w:t>
-      </w:r>
-      <w:r>
-        <w:rPr>
-          <w:b/>
-          <w:bCs/>
-          <w:sz w:val="28"/>
-          <w:szCs w:val="28"/>
-        </w:rPr>
-        <w:t>Accessibility Report</w:t>
+        <w:lastRenderedPageBreak/>
+        <w:t>Car Listing Accessibility Report</w:t>
       </w:r>
     </w:p>
     <w:p>
@@ -5334,10 +5270,10 @@
           <w:noProof/>
         </w:rPr>
         <w:drawing>
-          <wp:inline distT="0" distB="0" distL="0" distR="0" wp14:anchorId="25AB9A70" wp14:editId="536D98A4">
-            <wp:extent cx="5943600" cy="4769485"/>
+          <wp:inline distT="0" distB="0" distL="0" distR="0" wp14:anchorId="46A88283" wp14:editId="002E8142">
+            <wp:extent cx="5943600" cy="4328795"/>
             <wp:effectExtent l="0" t="0" r="0" b="0"/>
-            <wp:docPr id="9" name="Picture 9"/>
+            <wp:docPr id="5" name="Picture 5"/>
             <wp:cNvGraphicFramePr>
               <a:graphicFrameLocks xmlns:a="http://schemas.openxmlformats.org/drawingml/2006/main" noChangeAspect="1"/>
             </wp:cNvGraphicFramePr>
@@ -5345,36 +5281,23 @@
               <a:graphicData uri="http://schemas.openxmlformats.org/drawingml/2006/picture">
                 <pic:pic xmlns:pic="http://schemas.openxmlformats.org/drawingml/2006/picture">
                   <pic:nvPicPr>
-                    <pic:cNvPr id="0" name="Picture 5"/>
-                    <pic:cNvPicPr>
-                      <a:picLocks noChangeAspect="1" noChangeArrowheads="1"/>
-                    </pic:cNvPicPr>
+                    <pic:cNvPr id="1" name=""/>
+                    <pic:cNvPicPr/>
                   </pic:nvPicPr>
                   <pic:blipFill>
-                    <a:blip r:embed="rId11">
-                      <a:extLst>
-                        <a:ext uri="{28A0092B-C50C-407E-A947-70E740481C1C}">
-                          <a14:useLocalDpi xmlns:a14="http://schemas.microsoft.com/office/drawing/2010/main" val="0"/>
-                        </a:ext>
-                      </a:extLst>
-                    </a:blip>
-                    <a:srcRect/>
+                    <a:blip r:embed="rId11"/>
                     <a:stretch>
                       <a:fillRect/>
                     </a:stretch>
                   </pic:blipFill>
-                  <pic:spPr bwMode="auto">
+                  <pic:spPr>
                     <a:xfrm>
                       <a:off x="0" y="0"/>
-                      <a:ext cx="5943600" cy="4769485"/>
+                      <a:ext cx="5943600" cy="4328795"/>
                     </a:xfrm>
                     <a:prstGeom prst="rect">
                       <a:avLst/>
                     </a:prstGeom>
-                    <a:noFill/>
-                    <a:ln>
-                      <a:noFill/>
-                    </a:ln>
                   </pic:spPr>
                 </pic:pic>
               </a:graphicData>
@@ -5482,23 +5405,25 @@
           <w:szCs w:val="28"/>
         </w:rPr>
       </w:pPr>
-      <w:r>
-        <w:rPr>
-          <w:b/>
-          <w:bCs/>
-          <w:sz w:val="28"/>
-          <w:szCs w:val="28"/>
-        </w:rPr>
-        <w:t xml:space="preserve">Single Car Page </w:t>
-      </w:r>
-      <w:r>
-        <w:rPr>
-          <w:b/>
-          <w:bCs/>
-          <w:sz w:val="28"/>
-          <w:szCs w:val="28"/>
-        </w:rPr>
-        <w:t>Accessibility Report</w:t>
+    </w:p>
+    <w:p>
+      <w:pPr>
+        <w:rPr>
+          <w:b/>
+          <w:bCs/>
+          <w:sz w:val="28"/>
+          <w:szCs w:val="28"/>
+        </w:rPr>
+      </w:pPr>
+      <w:r>
+        <w:rPr>
+          <w:b/>
+          <w:bCs/>
+          <w:sz w:val="28"/>
+          <w:szCs w:val="28"/>
+        </w:rPr>
+        <w:lastRenderedPageBreak/>
+        <w:t>Single Car Page Accessibility Report</w:t>
       </w:r>
     </w:p>
     <w:p>
@@ -5515,10 +5440,10 @@
           <w:noProof/>
         </w:rPr>
         <w:drawing>
-          <wp:inline distT="0" distB="0" distL="0" distR="0" wp14:anchorId="2CAA78D9" wp14:editId="0AE8FA3B">
-            <wp:extent cx="5943600" cy="4387850"/>
+          <wp:inline distT="0" distB="0" distL="0" distR="0" wp14:anchorId="17380A71" wp14:editId="4843062A">
+            <wp:extent cx="5943600" cy="4444365"/>
             <wp:effectExtent l="0" t="0" r="0" b="0"/>
-            <wp:docPr id="10" name="Picture 10"/>
+            <wp:docPr id="8" name="Picture 8"/>
             <wp:cNvGraphicFramePr>
               <a:graphicFrameLocks xmlns:a="http://schemas.openxmlformats.org/drawingml/2006/main" noChangeAspect="1"/>
             </wp:cNvGraphicFramePr>
@@ -5526,36 +5451,23 @@
               <a:graphicData uri="http://schemas.openxmlformats.org/drawingml/2006/picture">
                 <pic:pic xmlns:pic="http://schemas.openxmlformats.org/drawingml/2006/picture">
                   <pic:nvPicPr>
-                    <pic:cNvPr id="0" name="Picture 7"/>
-                    <pic:cNvPicPr>
-                      <a:picLocks noChangeAspect="1" noChangeArrowheads="1"/>
-                    </pic:cNvPicPr>
+                    <pic:cNvPr id="1" name=""/>
+                    <pic:cNvPicPr/>
                   </pic:nvPicPr>
                   <pic:blipFill>
-                    <a:blip r:embed="rId12">
-                      <a:extLst>
-                        <a:ext uri="{28A0092B-C50C-407E-A947-70E740481C1C}">
-                          <a14:useLocalDpi xmlns:a14="http://schemas.microsoft.com/office/drawing/2010/main" val="0"/>
-                        </a:ext>
-                      </a:extLst>
-                    </a:blip>
-                    <a:srcRect/>
+                    <a:blip r:embed="rId12"/>
                     <a:stretch>
                       <a:fillRect/>
                     </a:stretch>
                   </pic:blipFill>
-                  <pic:spPr bwMode="auto">
+                  <pic:spPr>
                     <a:xfrm>
                       <a:off x="0" y="0"/>
-                      <a:ext cx="5943600" cy="4387850"/>
+                      <a:ext cx="5943600" cy="4444365"/>
                     </a:xfrm>
                     <a:prstGeom prst="rect">
                       <a:avLst/>
                     </a:prstGeom>
-                    <a:noFill/>
-                    <a:ln>
-                      <a:noFill/>
-                    </a:ln>
                   </pic:spPr>
                 </pic:pic>
               </a:graphicData>
@@ -5653,6 +5565,26 @@
           <w:szCs w:val="28"/>
         </w:rPr>
       </w:pPr>
+    </w:p>
+    <w:p>
+      <w:pPr>
+        <w:rPr>
+          <w:b/>
+          <w:bCs/>
+          <w:sz w:val="28"/>
+          <w:szCs w:val="28"/>
+        </w:rPr>
+      </w:pPr>
+    </w:p>
+    <w:p>
+      <w:pPr>
+        <w:rPr>
+          <w:b/>
+          <w:bCs/>
+          <w:sz w:val="28"/>
+          <w:szCs w:val="28"/>
+        </w:rPr>
+      </w:pPr>
       <w:r>
         <w:rPr>
           <w:b/>
@@ -5661,16 +5593,7 @@
           <w:szCs w:val="28"/>
         </w:rPr>
         <w:lastRenderedPageBreak/>
-        <w:t xml:space="preserve">Part Listing </w:t>
-      </w:r>
-      <w:r>
-        <w:rPr>
-          <w:b/>
-          <w:bCs/>
-          <w:sz w:val="28"/>
-          <w:szCs w:val="28"/>
-        </w:rPr>
-        <w:t>Accessibility Report</w:t>
+        <w:t>Part Listing Accessibility Report</w:t>
       </w:r>
     </w:p>
     <w:p>
@@ -5687,10 +5610,10 @@
           <w:noProof/>
         </w:rPr>
         <w:drawing>
-          <wp:inline distT="0" distB="0" distL="0" distR="0" wp14:anchorId="40130740" wp14:editId="461EEAA5">
-            <wp:extent cx="5943600" cy="4725670"/>
-            <wp:effectExtent l="0" t="0" r="0" b="0"/>
-            <wp:docPr id="11" name="Picture 11"/>
+          <wp:inline distT="0" distB="0" distL="0" distR="0" wp14:anchorId="325B52C8" wp14:editId="06D12538">
+            <wp:extent cx="5943600" cy="4261485"/>
+            <wp:effectExtent l="0" t="0" r="0" b="5715"/>
+            <wp:docPr id="24" name="Picture 24"/>
             <wp:cNvGraphicFramePr>
               <a:graphicFrameLocks xmlns:a="http://schemas.openxmlformats.org/drawingml/2006/main" noChangeAspect="1"/>
             </wp:cNvGraphicFramePr>
@@ -5698,36 +5621,23 @@
               <a:graphicData uri="http://schemas.openxmlformats.org/drawingml/2006/picture">
                 <pic:pic xmlns:pic="http://schemas.openxmlformats.org/drawingml/2006/picture">
                   <pic:nvPicPr>
-                    <pic:cNvPr id="0" name="Picture 9"/>
-                    <pic:cNvPicPr>
-                      <a:picLocks noChangeAspect="1" noChangeArrowheads="1"/>
-                    </pic:cNvPicPr>
+                    <pic:cNvPr id="1" name=""/>
+                    <pic:cNvPicPr/>
                   </pic:nvPicPr>
                   <pic:blipFill>
-                    <a:blip r:embed="rId13">
-                      <a:extLst>
-                        <a:ext uri="{28A0092B-C50C-407E-A947-70E740481C1C}">
-                          <a14:useLocalDpi xmlns:a14="http://schemas.microsoft.com/office/drawing/2010/main" val="0"/>
-                        </a:ext>
-                      </a:extLst>
-                    </a:blip>
-                    <a:srcRect/>
+                    <a:blip r:embed="rId13"/>
                     <a:stretch>
                       <a:fillRect/>
                     </a:stretch>
                   </pic:blipFill>
-                  <pic:spPr bwMode="auto">
+                  <pic:spPr>
                     <a:xfrm>
                       <a:off x="0" y="0"/>
-                      <a:ext cx="5943600" cy="4725670"/>
+                      <a:ext cx="5943600" cy="4261485"/>
                     </a:xfrm>
                     <a:prstGeom prst="rect">
                       <a:avLst/>
                     </a:prstGeom>
-                    <a:noFill/>
-                    <a:ln>
-                      <a:noFill/>
-                    </a:ln>
                   </pic:spPr>
                 </pic:pic>
               </a:graphicData>
@@ -5842,32 +5752,23 @@
           <w:sz w:val="28"/>
           <w:szCs w:val="28"/>
         </w:rPr>
+        <w:t>Contact Accessibility Report</w:t>
+      </w:r>
+    </w:p>
+    <w:p>
+      <w:pPr>
+        <w:rPr>
+          <w:b/>
+          <w:bCs/>
+          <w:sz w:val="28"/>
+          <w:szCs w:val="28"/>
+        </w:rPr>
+      </w:pPr>
+      <w:r>
+        <w:rPr>
+          <w:noProof/>
+        </w:rPr>
         <w:lastRenderedPageBreak/>
-        <w:t xml:space="preserve">Contact </w:t>
-      </w:r>
-      <w:r>
-        <w:rPr>
-          <w:b/>
-          <w:bCs/>
-          <w:sz w:val="28"/>
-          <w:szCs w:val="28"/>
-        </w:rPr>
-        <w:t>Accessibility Report</w:t>
-      </w:r>
-    </w:p>
-    <w:p>
-      <w:pPr>
-        <w:rPr>
-          <w:b/>
-          <w:bCs/>
-          <w:sz w:val="28"/>
-          <w:szCs w:val="28"/>
-        </w:rPr>
-      </w:pPr>
-      <w:r>
-        <w:rPr>
-          <w:noProof/>
-        </w:rPr>
         <w:drawing>
           <wp:inline distT="0" distB="0" distL="0" distR="0" wp14:anchorId="1C7B34AD" wp14:editId="44B877AF">
             <wp:extent cx="5943600" cy="5535295"/>
@@ -6004,32 +5905,23 @@
           <w:sz w:val="28"/>
           <w:szCs w:val="28"/>
         </w:rPr>
+        <w:t>Findus Accessibility Report</w:t>
+      </w:r>
+    </w:p>
+    <w:p>
+      <w:pPr>
+        <w:rPr>
+          <w:b/>
+          <w:bCs/>
+          <w:sz w:val="28"/>
+          <w:szCs w:val="28"/>
+        </w:rPr>
+      </w:pPr>
+      <w:r>
+        <w:rPr>
+          <w:noProof/>
+        </w:rPr>
         <w:lastRenderedPageBreak/>
-        <w:t xml:space="preserve">Findus </w:t>
-      </w:r>
-      <w:r>
-        <w:rPr>
-          <w:b/>
-          <w:bCs/>
-          <w:sz w:val="28"/>
-          <w:szCs w:val="28"/>
-        </w:rPr>
-        <w:t>Accessibility Report</w:t>
-      </w:r>
-    </w:p>
-    <w:p>
-      <w:pPr>
-        <w:rPr>
-          <w:b/>
-          <w:bCs/>
-          <w:sz w:val="28"/>
-          <w:szCs w:val="28"/>
-        </w:rPr>
-      </w:pPr>
-      <w:r>
-        <w:rPr>
-          <w:noProof/>
-        </w:rPr>
         <w:drawing>
           <wp:inline distT="0" distB="0" distL="0" distR="0" wp14:anchorId="25A0FC7C" wp14:editId="07453471">
             <wp:extent cx="5943600" cy="5248275"/>
@@ -6166,32 +6058,23 @@
           <w:sz w:val="28"/>
           <w:szCs w:val="28"/>
         </w:rPr>
+        <w:t>Register Accessibility Report</w:t>
+      </w:r>
+    </w:p>
+    <w:p>
+      <w:pPr>
+        <w:rPr>
+          <w:b/>
+          <w:bCs/>
+          <w:sz w:val="28"/>
+          <w:szCs w:val="28"/>
+        </w:rPr>
+      </w:pPr>
+      <w:r>
+        <w:rPr>
+          <w:noProof/>
+        </w:rPr>
         <w:lastRenderedPageBreak/>
-        <w:t xml:space="preserve">Register </w:t>
-      </w:r>
-      <w:r>
-        <w:rPr>
-          <w:b/>
-          <w:bCs/>
-          <w:sz w:val="28"/>
-          <w:szCs w:val="28"/>
-        </w:rPr>
-        <w:t>Accessibility Report</w:t>
-      </w:r>
-    </w:p>
-    <w:p>
-      <w:pPr>
-        <w:rPr>
-          <w:b/>
-          <w:bCs/>
-          <w:sz w:val="28"/>
-          <w:szCs w:val="28"/>
-        </w:rPr>
-      </w:pPr>
-      <w:r>
-        <w:rPr>
-          <w:noProof/>
-        </w:rPr>
         <w:drawing>
           <wp:inline distT="0" distB="0" distL="0" distR="0" wp14:anchorId="01013B1E" wp14:editId="67BD0778">
             <wp:extent cx="5943600" cy="6193790"/>
@@ -6318,16 +6201,8 @@
           <w:sz w:val="28"/>
           <w:szCs w:val="28"/>
         </w:rPr>
-        <w:t xml:space="preserve">Login </w:t>
-      </w:r>
-      <w:r>
-        <w:rPr>
-          <w:b/>
-          <w:bCs/>
-          <w:sz w:val="28"/>
-          <w:szCs w:val="28"/>
-        </w:rPr>
-        <w:t>Accessibility Report</w:t>
+        <w:lastRenderedPageBreak/>
+        <w:t>Login Accessibility Report</w:t>
       </w:r>
     </w:p>
     <w:p>
@@ -6460,57 +6335,21 @@
           <w:szCs w:val="36"/>
         </w:rPr>
         <w:lastRenderedPageBreak/>
-        <w:t xml:space="preserve">Appendix </w:t>
-      </w:r>
-      <w:r>
-        <w:rPr>
-          <w:b/>
-          <w:bCs/>
+        <w:t>Appendix 2 (Performance Reports from Lighthouse)</w:t>
+      </w:r>
+    </w:p>
+    <w:p>
+      <w:pPr>
+        <w:rPr>
           <w:sz w:val="36"/>
           <w:szCs w:val="36"/>
         </w:rPr>
-        <w:t>2</w:t>
-      </w:r>
-      <w:r>
-        <w:rPr>
-          <w:b/>
-          <w:bCs/>
+      </w:pPr>
+      <w:r>
+        <w:rPr>
           <w:sz w:val="36"/>
           <w:szCs w:val="36"/>
         </w:rPr>
-        <w:t xml:space="preserve"> (</w:t>
-      </w:r>
-      <w:r>
-        <w:rPr>
-          <w:b/>
-          <w:bCs/>
-          <w:sz w:val="36"/>
-          <w:szCs w:val="36"/>
-        </w:rPr>
-        <w:t>Performance</w:t>
-      </w:r>
-      <w:r>
-        <w:rPr>
-          <w:b/>
-          <w:bCs/>
-          <w:sz w:val="36"/>
-          <w:szCs w:val="36"/>
-        </w:rPr>
-        <w:t xml:space="preserve"> Reports from Lighthouse)</w:t>
-      </w:r>
-    </w:p>
-    <w:p>
-      <w:pPr>
-        <w:rPr>
-          <w:sz w:val="36"/>
-          <w:szCs w:val="36"/>
-        </w:rPr>
-      </w:pPr>
-      <w:r>
-        <w:rPr>
-          <w:sz w:val="36"/>
-          <w:szCs w:val="36"/>
-        </w:rPr>
         <w:t>We used lighthouse a google chrome tool and do not take credit for the reports findings.</w:t>
       </w:r>
     </w:p>
@@ -6530,16 +6369,7 @@
           <w:sz w:val="28"/>
           <w:szCs w:val="28"/>
         </w:rPr>
-        <w:t>Homepage</w:t>
-      </w:r>
-      <w:r>
-        <w:rPr>
-          <w:b/>
-          <w:bCs/>
-          <w:sz w:val="28"/>
-          <w:szCs w:val="28"/>
-        </w:rPr>
-        <w:t xml:space="preserve"> Performance Report</w:t>
+        <w:t>Homepage Performance Report</w:t>
       </w:r>
     </w:p>
     <w:p>
@@ -6622,25 +6452,7 @@
           <w:szCs w:val="28"/>
         </w:rPr>
         <w:lastRenderedPageBreak/>
-        <w:t>Car Listing</w:t>
-      </w:r>
-      <w:r>
-        <w:rPr>
-          <w:b/>
-          <w:bCs/>
-          <w:sz w:val="28"/>
-          <w:szCs w:val="28"/>
-        </w:rPr>
-        <w:t xml:space="preserve"> </w:t>
-      </w:r>
-      <w:r>
-        <w:rPr>
-          <w:b/>
-          <w:bCs/>
-          <w:sz w:val="28"/>
-          <w:szCs w:val="28"/>
-        </w:rPr>
-        <w:t>Performance Report</w:t>
+        <w:t>Car Listing Performance Report</w:t>
       </w:r>
     </w:p>
     <w:p>
@@ -6753,25 +6565,7 @@
           <w:szCs w:val="28"/>
         </w:rPr>
         <w:lastRenderedPageBreak/>
-        <w:t>Single Car Page</w:t>
-      </w:r>
-      <w:r>
-        <w:rPr>
-          <w:b/>
-          <w:bCs/>
-          <w:sz w:val="28"/>
-          <w:szCs w:val="28"/>
-        </w:rPr>
-        <w:t xml:space="preserve"> </w:t>
-      </w:r>
-      <w:r>
-        <w:rPr>
-          <w:b/>
-          <w:bCs/>
-          <w:sz w:val="28"/>
-          <w:szCs w:val="28"/>
-        </w:rPr>
-        <w:t>Performance Report</w:t>
+        <w:t>Single Car Page Performance Report</w:t>
       </w:r>
     </w:p>
     <w:p>
@@ -6874,25 +6668,7 @@
           <w:szCs w:val="28"/>
         </w:rPr>
         <w:lastRenderedPageBreak/>
-        <w:t>Part Listing</w:t>
-      </w:r>
-      <w:r>
-        <w:rPr>
-          <w:b/>
-          <w:bCs/>
-          <w:sz w:val="28"/>
-          <w:szCs w:val="28"/>
-        </w:rPr>
-        <w:t xml:space="preserve"> </w:t>
-      </w:r>
-      <w:r>
-        <w:rPr>
-          <w:b/>
-          <w:bCs/>
-          <w:sz w:val="28"/>
-          <w:szCs w:val="28"/>
-        </w:rPr>
-        <w:t>Performance Report</w:t>
+        <w:t>Part Listing Performance Report</w:t>
       </w:r>
     </w:p>
     <w:p>
@@ -7005,25 +6781,7 @@
           <w:szCs w:val="28"/>
         </w:rPr>
         <w:lastRenderedPageBreak/>
-        <w:t>Contact</w:t>
-      </w:r>
-      <w:r>
-        <w:rPr>
-          <w:b/>
-          <w:bCs/>
-          <w:sz w:val="28"/>
-          <w:szCs w:val="28"/>
-        </w:rPr>
-        <w:t xml:space="preserve"> </w:t>
-      </w:r>
-      <w:r>
-        <w:rPr>
-          <w:b/>
-          <w:bCs/>
-          <w:sz w:val="28"/>
-          <w:szCs w:val="28"/>
-        </w:rPr>
-        <w:t>Performance Report</w:t>
+        <w:t>Contact Performance Report</w:t>
       </w:r>
     </w:p>
     <w:p>
@@ -7146,25 +6904,7 @@
           <w:szCs w:val="28"/>
         </w:rPr>
         <w:lastRenderedPageBreak/>
-        <w:t>Findus</w:t>
-      </w:r>
-      <w:r>
-        <w:rPr>
-          <w:b/>
-          <w:bCs/>
-          <w:sz w:val="28"/>
-          <w:szCs w:val="28"/>
-        </w:rPr>
-        <w:t xml:space="preserve"> </w:t>
-      </w:r>
-      <w:r>
-        <w:rPr>
-          <w:b/>
-          <w:bCs/>
-          <w:sz w:val="28"/>
-          <w:szCs w:val="28"/>
-        </w:rPr>
-        <w:t>Performance Report</w:t>
+        <w:t>Findus Performance Report</w:t>
       </w:r>
     </w:p>
     <w:p>
@@ -7257,25 +6997,7 @@
           <w:szCs w:val="28"/>
         </w:rPr>
         <w:lastRenderedPageBreak/>
-        <w:t>Register</w:t>
-      </w:r>
-      <w:r>
-        <w:rPr>
-          <w:b/>
-          <w:bCs/>
-          <w:sz w:val="28"/>
-          <w:szCs w:val="28"/>
-        </w:rPr>
-        <w:t xml:space="preserve"> </w:t>
-      </w:r>
-      <w:r>
-        <w:rPr>
-          <w:b/>
-          <w:bCs/>
-          <w:sz w:val="28"/>
-          <w:szCs w:val="28"/>
-        </w:rPr>
-        <w:t>Performance Report</w:t>
+        <w:t>Register Performance Report</w:t>
       </w:r>
     </w:p>
     <w:p>

</xml_diff>